<commit_message>
Ajuste ed Agenda Estudiantil
Se hace ajuste según última solicitud
</commit_message>
<xml_diff>
--- a/documentacion/vidaestudiantil/VFinal-Orden para la Agenda Estudiantil(paty).docx
+++ b/documentacion/vidaestudiantil/VFinal-Orden para la Agenda Estudiantil(paty).docx
@@ -1,6 +1,6 @@
 
 <file path=word/document.xml><?xml version="1.0" encoding="utf-8"?>
-<w:document xmlns:wpc="http://schemas.microsoft.com/office/word/2010/wordprocessingCanvas" xmlns:cx="http://schemas.microsoft.com/office/drawing/2014/chartex" xmlns:cx1="http://schemas.microsoft.com/office/drawing/2015/9/8/chartex" xmlns:cx2="http://schemas.microsoft.com/office/drawing/2015/10/21/chartex" xmlns:cx3="http://schemas.microsoft.com/office/drawing/2016/5/9/chartex" xmlns:cx4="http://schemas.microsoft.com/office/drawing/2016/5/10/chartex" xmlns:cx5="http://schemas.microsoft.com/office/drawing/2016/5/11/chartex" xmlns:cx6="http://schemas.microsoft.com/office/drawing/2016/5/12/chartex" xmlns:cx7="http://schemas.microsoft.com/office/drawing/2016/5/13/chartex" xmlns:cx8="http://schemas.microsoft.com/office/drawing/2016/5/14/chartex" xmlns:mc="http://schemas.openxmlformats.org/markup-compatibility/2006" xmlns:aink="http://schemas.microsoft.com/office/drawing/2016/ink" xmlns:am3d="http://schemas.microsoft.com/office/drawing/2017/model3d" xmlns:o="urn:schemas-microsoft-com:office:office" xmlns:r="http://schemas.openxmlformats.org/officeDocument/2006/relationships" xmlns:m="http://schemas.openxmlformats.org/officeDocument/2006/math" xmlns:v="urn:schemas-microsoft-com:vml" xmlns:wp14="http://schemas.microsoft.com/office/word/2010/wordprocessingDrawing" xmlns:wp="http://schemas.openxmlformats.org/drawingml/2006/wordprocessingDrawing" xmlns:w10="urn:schemas-microsoft-com:office:word" xmlns:w="http://schemas.openxmlformats.org/wordprocessingml/2006/main" xmlns:w14="http://schemas.microsoft.com/office/word/2010/wordml" xmlns:w15="http://schemas.microsoft.com/office/word/2012/wordml" xmlns:w16cid="http://schemas.microsoft.com/office/word/2016/wordml/cid" xmlns:w16se="http://schemas.microsoft.com/office/word/2015/wordml/symex" xmlns:wpg="http://schemas.microsoft.com/office/word/2010/wordprocessingGroup" xmlns:wpi="http://schemas.microsoft.com/office/word/2010/wordprocessingInk" xmlns:wne="http://schemas.microsoft.com/office/word/2006/wordml" xmlns:wps="http://schemas.microsoft.com/office/word/2010/wordprocessingShape" mc:Ignorable="w14 w15 w16se w16cid wp14">
+<w:document xmlns:wpc="http://schemas.microsoft.com/office/word/2010/wordprocessingCanvas" xmlns:cx="http://schemas.microsoft.com/office/drawing/2014/chartex" xmlns:mc="http://schemas.openxmlformats.org/markup-compatibility/2006" xmlns:o="urn:schemas-microsoft-com:office:office" xmlns:r="http://schemas.openxmlformats.org/officeDocument/2006/relationships" xmlns:m="http://schemas.openxmlformats.org/officeDocument/2006/math" xmlns:v="urn:schemas-microsoft-com:vml" xmlns:wp14="http://schemas.microsoft.com/office/word/2010/wordprocessingDrawing" xmlns:wp="http://schemas.openxmlformats.org/drawingml/2006/wordprocessingDrawing" xmlns:w10="urn:schemas-microsoft-com:office:word" xmlns:w="http://schemas.openxmlformats.org/wordprocessingml/2006/main" xmlns:w14="http://schemas.microsoft.com/office/word/2010/wordml" xmlns:w15="http://schemas.microsoft.com/office/word/2012/wordml" xmlns:w16se="http://schemas.microsoft.com/office/word/2015/wordml/symex" xmlns:wpg="http://schemas.microsoft.com/office/word/2010/wordprocessingGroup" xmlns:wpi="http://schemas.microsoft.com/office/word/2010/wordprocessingInk" xmlns:wne="http://schemas.microsoft.com/office/word/2006/wordml" xmlns:wps="http://schemas.microsoft.com/office/word/2010/wordprocessingShape" mc:Ignorable="w14 w15 w16se wp14">
   <w:body>
     <w:p>
       <w:pPr>
@@ -107,7 +107,7 @@
               </wp:anchor>
             </w:drawing>
           </mc:Choice>
-          <mc:Fallback>
+          <mc:Fallback xmlns:w16cid="http://schemas.microsoft.com/office/word/2016/wordml/cid" xmlns:am3d="http://schemas.microsoft.com/office/drawing/2017/model3d" xmlns:aink="http://schemas.microsoft.com/office/drawing/2016/ink" xmlns:cx8="http://schemas.microsoft.com/office/drawing/2016/5/14/chartex" xmlns:cx7="http://schemas.microsoft.com/office/drawing/2016/5/13/chartex" xmlns:cx6="http://schemas.microsoft.com/office/drawing/2016/5/12/chartex" xmlns:cx5="http://schemas.microsoft.com/office/drawing/2016/5/11/chartex" xmlns:cx4="http://schemas.microsoft.com/office/drawing/2016/5/10/chartex" xmlns:cx3="http://schemas.microsoft.com/office/drawing/2016/5/9/chartex" xmlns:cx2="http://schemas.microsoft.com/office/drawing/2015/10/21/chartex" xmlns:cx1="http://schemas.microsoft.com/office/drawing/2015/9/8/chartex">
             <w:pict>
               <v:shapetype w14:anchorId="198AF5D9" id="_x0000_t34" coordsize="21600,21600" o:spt="34" o:oned="t" adj="10800" path="m,l@0,0@0,21600,21600,21600e" filled="f">
                 <v:stroke joinstyle="miter"/>
@@ -191,7 +191,7 @@
               </wp:anchor>
             </w:drawing>
           </mc:Choice>
-          <mc:Fallback>
+          <mc:Fallback xmlns:w16cid="http://schemas.microsoft.com/office/word/2016/wordml/cid" xmlns:am3d="http://schemas.microsoft.com/office/drawing/2017/model3d" xmlns:aink="http://schemas.microsoft.com/office/drawing/2016/ink" xmlns:cx8="http://schemas.microsoft.com/office/drawing/2016/5/14/chartex" xmlns:cx7="http://schemas.microsoft.com/office/drawing/2016/5/13/chartex" xmlns:cx6="http://schemas.microsoft.com/office/drawing/2016/5/12/chartex" xmlns:cx5="http://schemas.microsoft.com/office/drawing/2016/5/11/chartex" xmlns:cx4="http://schemas.microsoft.com/office/drawing/2016/5/10/chartex" xmlns:cx3="http://schemas.microsoft.com/office/drawing/2016/5/9/chartex" xmlns:cx2="http://schemas.microsoft.com/office/drawing/2015/10/21/chartex" xmlns:cx1="http://schemas.microsoft.com/office/drawing/2015/9/8/chartex">
             <w:pict>
               <v:shapetype w14:anchorId="2F4A9B2C" id="_x0000_t32" coordsize="21600,21600" o:spt="32" o:oned="t" path="m,l21600,21600e" filled="f">
                 <v:path arrowok="t" fillok="f" o:connecttype="none"/>
@@ -229,19 +229,95 @@
           <w:noProof/>
           <w:lang w:eastAsia="es-CR"/>
         </w:rPr>
+        <w:drawing>
+          <wp:anchor distT="0" distB="0" distL="114300" distR="114300" simplePos="0" relativeHeight="251700224" behindDoc="1" locked="0" layoutInCell="1" allowOverlap="1" wp14:anchorId="40FB0FA5" wp14:editId="7A93FDCA">
+            <wp:simplePos x="0" y="0"/>
+            <wp:positionH relativeFrom="column">
+              <wp:posOffset>81915</wp:posOffset>
+            </wp:positionH>
+            <wp:positionV relativeFrom="paragraph">
+              <wp:posOffset>491490</wp:posOffset>
+            </wp:positionV>
+            <wp:extent cx="4905375" cy="1974250"/>
+            <wp:effectExtent l="0" t="0" r="0" b="6985"/>
+            <wp:wrapNone/>
+            <wp:docPr id="17" name="Imagen 17"/>
+            <wp:cNvGraphicFramePr>
+              <a:graphicFrameLocks xmlns:a="http://schemas.openxmlformats.org/drawingml/2006/main" noChangeAspect="1"/>
+            </wp:cNvGraphicFramePr>
+            <a:graphic xmlns:a="http://schemas.openxmlformats.org/drawingml/2006/main">
+              <a:graphicData uri="http://schemas.openxmlformats.org/drawingml/2006/picture">
+                <pic:pic xmlns:pic="http://schemas.openxmlformats.org/drawingml/2006/picture">
+                  <pic:nvPicPr>
+                    <pic:cNvPr id="1" name=""/>
+                    <pic:cNvPicPr/>
+                  </pic:nvPicPr>
+                  <pic:blipFill>
+                    <a:blip r:embed="rId4">
+                      <a:extLst>
+                        <a:ext uri="{28A0092B-C50C-407E-A947-70E740481C1C}">
+                          <a14:useLocalDpi xmlns:a14="http://schemas.microsoft.com/office/drawing/2010/main" val="0"/>
+                        </a:ext>
+                      </a:extLst>
+                    </a:blip>
+                    <a:stretch>
+                      <a:fillRect/>
+                    </a:stretch>
+                  </pic:blipFill>
+                  <pic:spPr>
+                    <a:xfrm>
+                      <a:off x="0" y="0"/>
+                      <a:ext cx="4905375" cy="1974250"/>
+                    </a:xfrm>
+                    <a:prstGeom prst="rect">
+                      <a:avLst/>
+                    </a:prstGeom>
+                  </pic:spPr>
+                </pic:pic>
+              </a:graphicData>
+            </a:graphic>
+          </wp:anchor>
+        </w:drawing>
+      </w:r>
+      <w:r>
+        <w:t xml:space="preserve">El botón de Bandera Azul cambiaría por el nombre Agenda Estudiantil </w:t>
+      </w:r>
+    </w:p>
+    <w:p/>
+    <w:p/>
+    <w:p>
+      <w:pPr>
+        <w:jc w:val="center"/>
+        <w:rPr>
+          <w:b/>
+        </w:rPr>
+      </w:pPr>
+    </w:p>
+    <w:p>
+      <w:pPr>
+        <w:jc w:val="center"/>
+        <w:rPr>
+          <w:b/>
+        </w:rPr>
+      </w:pPr>
+      <w:r>
+        <w:rPr>
+          <w:noProof/>
+          <w:lang w:eastAsia="es-CR"/>
+        </w:rPr>
         <mc:AlternateContent>
           <mc:Choice Requires="wps">
             <w:drawing>
-              <wp:anchor distT="45720" distB="45720" distL="114300" distR="114300" simplePos="0" relativeHeight="251702272" behindDoc="1" locked="0" layoutInCell="1" allowOverlap="1" wp14:anchorId="4DBB47AD" wp14:editId="24B985A0">
+              <wp:anchor distT="45720" distB="45720" distL="114300" distR="114300" simplePos="0" relativeHeight="251702272" behindDoc="1" locked="0" layoutInCell="1" allowOverlap="1" wp14:anchorId="779055DF" wp14:editId="773B32E3">
                 <wp:simplePos x="0" y="0"/>
                 <wp:positionH relativeFrom="column">
-                  <wp:posOffset>2634615</wp:posOffset>
+                  <wp:posOffset>2625090</wp:posOffset>
                 </wp:positionH>
                 <wp:positionV relativeFrom="paragraph">
-                  <wp:posOffset>1301115</wp:posOffset>
+                  <wp:posOffset>234315</wp:posOffset>
                 </wp:positionV>
                 <wp:extent cx="895350" cy="1404620"/>
-                <wp:effectExtent l="0" t="0" r="0" b="8255"/>
+                <wp:effectExtent l="0" t="0" r="0" b="0"/>
                 <wp:wrapNone/>
                 <wp:docPr id="16" name="Cuadro de texto 2"/>
                 <wp:cNvGraphicFramePr>
@@ -311,11 +387,11 @@
           </mc:Choice>
           <mc:Fallback>
             <w:pict>
-              <v:shapetype w14:anchorId="4DBB47AD" id="_x0000_t202" coordsize="21600,21600" o:spt="202" path="m,l,21600r21600,l21600,xe">
+              <v:shapetype w14:anchorId="779055DF" id="_x0000_t202" coordsize="21600,21600" o:spt="202" path="m,l,21600r21600,l21600,xe">
                 <v:stroke joinstyle="miter"/>
                 <v:path gradientshapeok="t" o:connecttype="rect"/>
               </v:shapetype>
-              <v:shape id="Cuadro de texto 2" o:spid="_x0000_s1026" type="#_x0000_t202" style="position:absolute;margin-left:207.45pt;margin-top:102.45pt;width:70.5pt;height:110.6pt;z-index:-251614208;visibility:visible;mso-wrap-style:square;mso-width-percent:0;mso-height-percent:200;mso-wrap-distance-left:9pt;mso-wrap-distance-top:3.6pt;mso-wrap-distance-right:9pt;mso-wrap-distance-bottom:3.6pt;mso-position-horizontal:absolute;mso-position-horizontal-relative:text;mso-position-vertical:absolute;mso-position-vertical-relative:text;mso-width-percent:0;mso-height-percent:200;mso-width-relative:margin;mso-height-relative:margin;v-text-anchor:top" o:gfxdata="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" stroked="f">
+              <v:shape id="Cuadro de texto 2" o:spid="_x0000_s1026" type="#_x0000_t202" style="position:absolute;left:0;text-align:left;margin-left:206.7pt;margin-top:18.45pt;width:70.5pt;height:110.6pt;z-index:-251614208;visibility:visible;mso-wrap-style:square;mso-width-percent:0;mso-height-percent:200;mso-wrap-distance-left:9pt;mso-wrap-distance-top:3.6pt;mso-wrap-distance-right:9pt;mso-wrap-distance-bottom:3.6pt;mso-position-horizontal:absolute;mso-position-horizontal-relative:text;mso-position-vertical:absolute;mso-position-vertical-relative:text;mso-width-percent:0;mso-height-percent:200;mso-width-relative:margin;mso-height-relative:margin;v-text-anchor:top" o:gfxdata="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" stroked="f">
                 <v:textbox style="mso-fit-shape-to-text:t">
                   <w:txbxContent>
                     <w:p>
@@ -344,70 +420,9 @@
           </mc:Fallback>
         </mc:AlternateContent>
       </w:r>
-      <w:r>
-        <w:rPr>
-          <w:noProof/>
-          <w:lang w:eastAsia="es-CR"/>
-        </w:rPr>
-        <w:drawing>
-          <wp:anchor distT="0" distB="0" distL="114300" distR="114300" simplePos="0" relativeHeight="251700224" behindDoc="1" locked="0" layoutInCell="1" allowOverlap="1" wp14:anchorId="7C48136D" wp14:editId="741E47A9">
-            <wp:simplePos x="0" y="0"/>
-            <wp:positionH relativeFrom="column">
-              <wp:posOffset>81915</wp:posOffset>
-            </wp:positionH>
-            <wp:positionV relativeFrom="paragraph">
-              <wp:posOffset>491490</wp:posOffset>
-            </wp:positionV>
-            <wp:extent cx="4905375" cy="1974250"/>
-            <wp:effectExtent l="0" t="0" r="0" b="6985"/>
-            <wp:wrapNone/>
-            <wp:docPr id="17" name="Imagen 17"/>
-            <wp:cNvGraphicFramePr>
-              <a:graphicFrameLocks xmlns:a="http://schemas.openxmlformats.org/drawingml/2006/main" noChangeAspect="1"/>
-            </wp:cNvGraphicFramePr>
-            <a:graphic xmlns:a="http://schemas.openxmlformats.org/drawingml/2006/main">
-              <a:graphicData uri="http://schemas.openxmlformats.org/drawingml/2006/picture">
-                <pic:pic xmlns:pic="http://schemas.openxmlformats.org/drawingml/2006/picture">
-                  <pic:nvPicPr>
-                    <pic:cNvPr id="1" name=""/>
-                    <pic:cNvPicPr/>
-                  </pic:nvPicPr>
-                  <pic:blipFill>
-                    <a:blip r:embed="rId4">
-                      <a:extLst>
-                        <a:ext uri="{28A0092B-C50C-407E-A947-70E740481C1C}">
-                          <a14:useLocalDpi xmlns:a14="http://schemas.microsoft.com/office/drawing/2010/main" val="0"/>
-                        </a:ext>
-                      </a:extLst>
-                    </a:blip>
-                    <a:stretch>
-                      <a:fillRect/>
-                    </a:stretch>
-                  </pic:blipFill>
-                  <pic:spPr>
-                    <a:xfrm>
-                      <a:off x="0" y="0"/>
-                      <a:ext cx="4905375" cy="1974250"/>
-                    </a:xfrm>
-                    <a:prstGeom prst="rect">
-                      <a:avLst/>
-                    </a:prstGeom>
-                  </pic:spPr>
-                </pic:pic>
-              </a:graphicData>
-            </a:graphic>
-          </wp:anchor>
-        </w:drawing>
-      </w:r>
-      <w:r>
-        <w:t xml:space="preserve">El botón de Bandera Azul cambiaría por el nombre Agenda Estudiantil </w:t>
-      </w:r>
     </w:p>
-    <w:p/>
-    <w:p/>
     <w:p>
       <w:pPr>
-        <w:jc w:val="center"/>
         <w:rPr>
           <w:b/>
         </w:rPr>
@@ -415,7 +430,6 @@
     </w:p>
     <w:p>
       <w:pPr>
-        <w:jc w:val="center"/>
         <w:rPr>
           <w:b/>
         </w:rPr>
@@ -448,25 +462,17 @@
           <w:b/>
         </w:rPr>
       </w:pPr>
-    </w:p>
-    <w:p>
-      <w:pPr>
+      <w:r>
         <w:rPr>
           <w:b/>
         </w:rPr>
-      </w:pPr>
-    </w:p>
-    <w:p>
-      <w:pPr>
+        <w:t>2-Ca</w:t>
+      </w:r>
+      <w:r>
         <w:rPr>
           <w:b/>
         </w:rPr>
-      </w:pPr>
-      <w:r>
-        <w:rPr>
-          <w:b/>
-        </w:rPr>
-        <w:t xml:space="preserve">2-Carga un </w:t>
+        <w:t xml:space="preserve">rga un </w:t>
       </w:r>
       <w:proofErr w:type="spellStart"/>
       <w:r>
@@ -487,15 +493,15 @@
         <w:rPr>
           <w:b/>
         </w:rPr>
-        <w:t>los  9</w:t>
+        <w:t xml:space="preserve">los  </w:t>
+      </w:r>
+      <w:r>
+        <w:rPr>
+          <w:b/>
+        </w:rPr>
+        <w:t>Programas</w:t>
       </w:r>
       <w:proofErr w:type="gramEnd"/>
-      <w:r>
-        <w:rPr>
-          <w:b/>
-        </w:rPr>
-        <w:t>Programas</w:t>
-      </w:r>
     </w:p>
     <w:p>
       <w:pPr>
@@ -505,55 +511,6 @@
       </w:pPr>
       <w:r>
         <w:rPr>
-          <w:noProof/>
-          <w:lang w:eastAsia="es-CR"/>
-        </w:rPr>
-        <w:drawing>
-          <wp:inline distT="0" distB="0" distL="0" distR="0" wp14:anchorId="0B007FA7" wp14:editId="2D2DD79A">
-            <wp:extent cx="2133600" cy="647700"/>
-            <wp:effectExtent l="0" t="0" r="0" b="0"/>
-            <wp:docPr id="29" name="Imagen 29"/>
-            <wp:cNvGraphicFramePr>
-              <a:graphicFrameLocks xmlns:a="http://schemas.openxmlformats.org/drawingml/2006/main" noChangeAspect="1"/>
-            </wp:cNvGraphicFramePr>
-            <a:graphic xmlns:a="http://schemas.openxmlformats.org/drawingml/2006/main">
-              <a:graphicData uri="http://schemas.openxmlformats.org/drawingml/2006/picture">
-                <pic:pic xmlns:pic="http://schemas.openxmlformats.org/drawingml/2006/picture">
-                  <pic:nvPicPr>
-                    <pic:cNvPr id="1" name=""/>
-                    <pic:cNvPicPr/>
-                  </pic:nvPicPr>
-                  <pic:blipFill>
-                    <a:blip r:embed="rId5"/>
-                    <a:stretch>
-                      <a:fillRect/>
-                    </a:stretch>
-                  </pic:blipFill>
-                  <pic:spPr>
-                    <a:xfrm>
-                      <a:off x="0" y="0"/>
-                      <a:ext cx="2133600" cy="647700"/>
-                    </a:xfrm>
-                    <a:prstGeom prst="rect">
-                      <a:avLst/>
-                    </a:prstGeom>
-                  </pic:spPr>
-                </pic:pic>
-              </a:graphicData>
-            </a:graphic>
-          </wp:inline>
-        </w:drawing>
-      </w:r>
-    </w:p>
-    <w:p>
-      <w:pPr>
-        <w:jc w:val="center"/>
-        <w:rPr>
-          <w:b/>
-        </w:rPr>
-      </w:pPr>
-      <w:r>
-        <w:rPr>
           <w:b/>
           <w:noProof/>
           <w:lang w:eastAsia="es-CR"/>
@@ -561,13 +518,711 @@
         <mc:AlternateContent>
           <mc:Choice Requires="wps">
             <w:drawing>
-              <wp:anchor distT="0" distB="0" distL="114300" distR="114300" simplePos="0" relativeHeight="251687936" behindDoc="0" locked="0" layoutInCell="1" allowOverlap="1" wp14:anchorId="52B4EFAF" wp14:editId="025BE405">
+              <wp:anchor distT="0" distB="0" distL="114300" distR="114300" simplePos="0" relativeHeight="251706368" behindDoc="0" locked="0" layoutInCell="1" allowOverlap="1" wp14:anchorId="6E876F3F" wp14:editId="5CC3C3DD">
+                <wp:simplePos x="0" y="0"/>
+                <wp:positionH relativeFrom="margin">
+                  <wp:posOffset>3987165</wp:posOffset>
+                </wp:positionH>
+                <wp:positionV relativeFrom="paragraph">
+                  <wp:posOffset>407035</wp:posOffset>
+                </wp:positionV>
+                <wp:extent cx="2057400" cy="1752600"/>
+                <wp:effectExtent l="0" t="0" r="19050" b="19050"/>
+                <wp:wrapNone/>
+                <wp:docPr id="196" name="Rectángulo redondeado 196"/>
+                <wp:cNvGraphicFramePr/>
+                <a:graphic xmlns:a="http://schemas.openxmlformats.org/drawingml/2006/main">
+                  <a:graphicData uri="http://schemas.microsoft.com/office/word/2010/wordprocessingShape">
+                    <wps:wsp>
+                      <wps:cNvSpPr/>
+                      <wps:spPr>
+                        <a:xfrm>
+                          <a:off x="0" y="0"/>
+                          <a:ext cx="2057400" cy="1752600"/>
+                        </a:xfrm>
+                        <a:prstGeom prst="roundRect">
+                          <a:avLst/>
+                        </a:prstGeom>
+                      </wps:spPr>
+                      <wps:style>
+                        <a:lnRef idx="2">
+                          <a:schemeClr val="accent4">
+                            <a:shade val="50000"/>
+                          </a:schemeClr>
+                        </a:lnRef>
+                        <a:fillRef idx="1">
+                          <a:schemeClr val="accent4"/>
+                        </a:fillRef>
+                        <a:effectRef idx="0">
+                          <a:schemeClr val="accent4"/>
+                        </a:effectRef>
+                        <a:fontRef idx="minor">
+                          <a:schemeClr val="lt1"/>
+                        </a:fontRef>
+                      </wps:style>
+                      <wps:txbx>
+                        <w:txbxContent>
+                          <w:p>
+                            <w:pPr>
+                              <w:shd w:val="clear" w:color="auto" w:fill="FFFFFF"/>
+                              <w:spacing w:after="0" w:line="240" w:lineRule="auto"/>
+                              <w:textAlignment w:val="baseline"/>
+                              <w:rPr>
+                                <w:rFonts w:ascii="Calibri" w:eastAsia="Times New Roman" w:hAnsi="Calibri" w:cs="Times New Roman"/>
+                                <w:b/>
+                                <w:bCs/>
+                                <w:color w:val="FF0000"/>
+                                <w:sz w:val="24"/>
+                                <w:szCs w:val="24"/>
+                                <w:highlight w:val="yellow"/>
+                                <w:lang w:eastAsia="es-CR"/>
+                              </w:rPr>
+                            </w:pPr>
+                            <w:r>
+                              <w:rPr>
+                                <w:rFonts w:ascii="Calibri" w:eastAsia="Times New Roman" w:hAnsi="Calibri" w:cs="Times New Roman"/>
+                                <w:b/>
+                                <w:bCs/>
+                                <w:color w:val="FF0000"/>
+                                <w:sz w:val="24"/>
+                                <w:szCs w:val="24"/>
+                                <w:highlight w:val="yellow"/>
+                                <w:lang w:eastAsia="es-CR"/>
+                              </w:rPr>
+                              <w:t>Bandera Azul Ecológica</w:t>
+                            </w:r>
+                          </w:p>
+                          <w:p>
+                            <w:pPr>
+                              <w:shd w:val="clear" w:color="auto" w:fill="FFFFFF"/>
+                              <w:spacing w:after="0" w:line="240" w:lineRule="auto"/>
+                              <w:textAlignment w:val="baseline"/>
+                              <w:rPr>
+                                <w:rFonts w:ascii="Calibri" w:eastAsia="Times New Roman" w:hAnsi="Calibri" w:cs="Times New Roman"/>
+                                <w:b/>
+                                <w:bCs/>
+                                <w:color w:val="FF0000"/>
+                                <w:sz w:val="24"/>
+                                <w:szCs w:val="24"/>
+                                <w:highlight w:val="yellow"/>
+                                <w:lang w:eastAsia="es-CR"/>
+                              </w:rPr>
+                            </w:pPr>
+                            <w:r>
+                              <w:rPr>
+                                <w:rFonts w:ascii="Calibri" w:eastAsia="Times New Roman" w:hAnsi="Calibri" w:cs="Times New Roman"/>
+                                <w:b/>
+                                <w:bCs/>
+                                <w:color w:val="FF0000"/>
+                                <w:sz w:val="24"/>
+                                <w:szCs w:val="24"/>
+                                <w:highlight w:val="yellow"/>
+                                <w:lang w:eastAsia="es-CR"/>
+                              </w:rPr>
+                              <w:t>Gestión de Residuos</w:t>
+                            </w:r>
+                          </w:p>
+                          <w:p>
+                            <w:pPr>
+                              <w:shd w:val="clear" w:color="auto" w:fill="FFFFFF"/>
+                              <w:spacing w:after="0" w:line="240" w:lineRule="auto"/>
+                              <w:textAlignment w:val="baseline"/>
+                              <w:rPr>
+                                <w:rFonts w:ascii="Calibri" w:eastAsia="Times New Roman" w:hAnsi="Calibri" w:cs="Times New Roman"/>
+                                <w:b/>
+                                <w:bCs/>
+                                <w:color w:val="FF0000"/>
+                                <w:sz w:val="24"/>
+                                <w:szCs w:val="24"/>
+                                <w:highlight w:val="yellow"/>
+                                <w:lang w:eastAsia="es-CR"/>
+                              </w:rPr>
+                            </w:pPr>
+                            <w:r>
+                              <w:rPr>
+                                <w:rFonts w:ascii="Calibri" w:eastAsia="Times New Roman" w:hAnsi="Calibri" w:cs="Times New Roman"/>
+                                <w:b/>
+                                <w:bCs/>
+                                <w:color w:val="FF0000"/>
+                                <w:sz w:val="24"/>
+                                <w:szCs w:val="24"/>
+                                <w:highlight w:val="yellow"/>
+                                <w:lang w:eastAsia="es-CR"/>
+                              </w:rPr>
+                              <w:t>Consumo y Producción sostenible</w:t>
+                            </w:r>
+                          </w:p>
+                          <w:p>
+                            <w:pPr>
+                              <w:shd w:val="clear" w:color="auto" w:fill="FFFFFF"/>
+                              <w:spacing w:after="0" w:line="240" w:lineRule="auto"/>
+                              <w:textAlignment w:val="baseline"/>
+                              <w:rPr>
+                                <w:rFonts w:ascii="Calibri" w:eastAsia="Times New Roman" w:hAnsi="Calibri" w:cs="Times New Roman"/>
+                                <w:b/>
+                                <w:bCs/>
+                                <w:color w:val="FF0000"/>
+                                <w:sz w:val="24"/>
+                                <w:szCs w:val="24"/>
+                                <w:highlight w:val="yellow"/>
+                                <w:lang w:eastAsia="es-CR"/>
+                              </w:rPr>
+                            </w:pPr>
+                            <w:r>
+                              <w:rPr>
+                                <w:rFonts w:ascii="Calibri" w:eastAsia="Times New Roman" w:hAnsi="Calibri" w:cs="Times New Roman"/>
+                                <w:b/>
+                                <w:bCs/>
+                                <w:color w:val="FF0000"/>
+                                <w:sz w:val="24"/>
+                                <w:szCs w:val="24"/>
+                                <w:highlight w:val="yellow"/>
+                                <w:lang w:eastAsia="es-CR"/>
+                              </w:rPr>
+                              <w:t>Educación Marina</w:t>
+                            </w:r>
+                          </w:p>
+                          <w:p>
+                            <w:pPr>
+                              <w:shd w:val="clear" w:color="auto" w:fill="FFFFFF"/>
+                              <w:spacing w:after="0" w:line="240" w:lineRule="auto"/>
+                              <w:textAlignment w:val="baseline"/>
+                              <w:rPr>
+                                <w:rFonts w:ascii="Calibri" w:eastAsia="Times New Roman" w:hAnsi="Calibri" w:cs="Times New Roman"/>
+                                <w:b/>
+                                <w:bCs/>
+                                <w:color w:val="FF0000"/>
+                                <w:sz w:val="24"/>
+                                <w:szCs w:val="24"/>
+                                <w:highlight w:val="yellow"/>
+                                <w:lang w:eastAsia="es-CR"/>
+                              </w:rPr>
+                            </w:pPr>
+                            <w:r>
+                              <w:rPr>
+                                <w:rFonts w:ascii="Calibri" w:eastAsia="Times New Roman" w:hAnsi="Calibri" w:cs="Times New Roman"/>
+                                <w:b/>
+                                <w:bCs/>
+                                <w:color w:val="FF0000"/>
+                                <w:sz w:val="24"/>
+                                <w:szCs w:val="24"/>
+                                <w:highlight w:val="yellow"/>
+                                <w:lang w:eastAsia="es-CR"/>
+                              </w:rPr>
+                              <w:t>Gestión de Riesgos</w:t>
+                            </w:r>
+                          </w:p>
+                          <w:p>
+                            <w:pPr>
+                              <w:shd w:val="clear" w:color="auto" w:fill="FFFFFF"/>
+                              <w:spacing w:after="0" w:line="240" w:lineRule="auto"/>
+                              <w:textAlignment w:val="baseline"/>
+                              <w:rPr>
+                                <w:rFonts w:ascii="Calibri" w:eastAsia="Times New Roman" w:hAnsi="Calibri" w:cs="Times New Roman"/>
+                                <w:b/>
+                                <w:bCs/>
+                                <w:color w:val="FF0000"/>
+                                <w:sz w:val="24"/>
+                                <w:szCs w:val="24"/>
+                                <w:highlight w:val="yellow"/>
+                                <w:lang w:eastAsia="es-CR"/>
+                              </w:rPr>
+                            </w:pPr>
+                            <w:r>
+                              <w:rPr>
+                                <w:rFonts w:ascii="Calibri" w:eastAsia="Times New Roman" w:hAnsi="Calibri" w:cs="Times New Roman"/>
+                                <w:b/>
+                                <w:bCs/>
+                                <w:color w:val="FF0000"/>
+                                <w:sz w:val="24"/>
+                                <w:szCs w:val="24"/>
+                                <w:highlight w:val="yellow"/>
+                                <w:lang w:eastAsia="es-CR"/>
+                              </w:rPr>
+                              <w:t>Seguridad Alimentaria Nutricional</w:t>
+                            </w:r>
+                          </w:p>
+                          <w:p>
+                            <w:pPr>
+                              <w:shd w:val="clear" w:color="auto" w:fill="FFFFFF"/>
+                              <w:spacing w:after="0" w:line="240" w:lineRule="auto"/>
+                              <w:textAlignment w:val="baseline"/>
+                              <w:rPr>
+                                <w:rFonts w:ascii="Calibri" w:eastAsia="Times New Roman" w:hAnsi="Calibri" w:cs="Times New Roman"/>
+                                <w:b/>
+                                <w:bCs/>
+                                <w:color w:val="FF0000"/>
+                                <w:sz w:val="24"/>
+                                <w:szCs w:val="24"/>
+                                <w:highlight w:val="yellow"/>
+                                <w:lang w:eastAsia="es-CR"/>
+                              </w:rPr>
+                            </w:pPr>
+                            <w:r>
+                              <w:rPr>
+                                <w:rFonts w:ascii="Calibri" w:eastAsia="Times New Roman" w:hAnsi="Calibri" w:cs="Times New Roman"/>
+                                <w:b/>
+                                <w:bCs/>
+                                <w:color w:val="FF0000"/>
+                                <w:sz w:val="24"/>
+                                <w:szCs w:val="24"/>
+                                <w:highlight w:val="yellow"/>
+                                <w:lang w:eastAsia="es-CR"/>
+                              </w:rPr>
+                              <w:t>Conservación de la Biodiversidad</w:t>
+                            </w:r>
+                          </w:p>
+                          <w:p/>
+                        </w:txbxContent>
+                      </wps:txbx>
+                      <wps:bodyPr rot="0" spcFirstLastPara="0" vertOverflow="overflow" horzOverflow="overflow" vert="horz" wrap="square" lIns="91440" tIns="45720" rIns="91440" bIns="45720" numCol="1" spcCol="0" rtlCol="0" fromWordArt="0" anchor="ctr" anchorCtr="0" forceAA="0" compatLnSpc="1">
+                        <a:prstTxWarp prst="textNoShape">
+                          <a:avLst/>
+                        </a:prstTxWarp>
+                        <a:noAutofit/>
+                      </wps:bodyPr>
+                    </wps:wsp>
+                  </a:graphicData>
+                </a:graphic>
+                <wp14:sizeRelH relativeFrom="margin">
+                  <wp14:pctWidth>0</wp14:pctWidth>
+                </wp14:sizeRelH>
+                <wp14:sizeRelV relativeFrom="margin">
+                  <wp14:pctHeight>0</wp14:pctHeight>
+                </wp14:sizeRelV>
+              </wp:anchor>
+            </w:drawing>
+          </mc:Choice>
+          <mc:Fallback>
+            <w:pict>
+              <v:roundrect w14:anchorId="6E876F3F" id="Rectángulo redondeado 196" o:spid="_x0000_s1027" style="position:absolute;margin-left:313.95pt;margin-top:32.05pt;width:162pt;height:138pt;z-index:251706368;visibility:visible;mso-wrap-style:square;mso-width-percent:0;mso-height-percent:0;mso-wrap-distance-left:9pt;mso-wrap-distance-top:0;mso-wrap-distance-right:9pt;mso-wrap-distance-bottom:0;mso-position-horizontal:absolute;mso-position-horizontal-relative:margin;mso-position-vertical:absolute;mso-position-vertical-relative:text;mso-width-percent:0;mso-height-percent:0;mso-width-relative:margin;mso-height-relative:margin;v-text-anchor:middle" arcsize="10923f" o:gfxdata="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" fillcolor="#ffc000 [3207]" strokecolor="#7f5f00 [1607]" strokeweight="1pt">
+                <v:stroke joinstyle="miter"/>
+                <v:textbox>
+                  <w:txbxContent>
+                    <w:p>
+                      <w:pPr>
+                        <w:shd w:val="clear" w:color="auto" w:fill="FFFFFF"/>
+                        <w:spacing w:after="0" w:line="240" w:lineRule="auto"/>
+                        <w:textAlignment w:val="baseline"/>
+                        <w:rPr>
+                          <w:rFonts w:ascii="Calibri" w:eastAsia="Times New Roman" w:hAnsi="Calibri" w:cs="Times New Roman"/>
+                          <w:b/>
+                          <w:bCs/>
+                          <w:color w:val="FF0000"/>
+                          <w:sz w:val="24"/>
+                          <w:szCs w:val="24"/>
+                          <w:highlight w:val="yellow"/>
+                          <w:lang w:eastAsia="es-CR"/>
+                        </w:rPr>
+                      </w:pPr>
+                      <w:r>
+                        <w:rPr>
+                          <w:rFonts w:ascii="Calibri" w:eastAsia="Times New Roman" w:hAnsi="Calibri" w:cs="Times New Roman"/>
+                          <w:b/>
+                          <w:bCs/>
+                          <w:color w:val="FF0000"/>
+                          <w:sz w:val="24"/>
+                          <w:szCs w:val="24"/>
+                          <w:highlight w:val="yellow"/>
+                          <w:lang w:eastAsia="es-CR"/>
+                        </w:rPr>
+                        <w:t>Bandera Azul Ecológica</w:t>
+                      </w:r>
+                    </w:p>
+                    <w:p>
+                      <w:pPr>
+                        <w:shd w:val="clear" w:color="auto" w:fill="FFFFFF"/>
+                        <w:spacing w:after="0" w:line="240" w:lineRule="auto"/>
+                        <w:textAlignment w:val="baseline"/>
+                        <w:rPr>
+                          <w:rFonts w:ascii="Calibri" w:eastAsia="Times New Roman" w:hAnsi="Calibri" w:cs="Times New Roman"/>
+                          <w:b/>
+                          <w:bCs/>
+                          <w:color w:val="FF0000"/>
+                          <w:sz w:val="24"/>
+                          <w:szCs w:val="24"/>
+                          <w:highlight w:val="yellow"/>
+                          <w:lang w:eastAsia="es-CR"/>
+                        </w:rPr>
+                      </w:pPr>
+                      <w:r>
+                        <w:rPr>
+                          <w:rFonts w:ascii="Calibri" w:eastAsia="Times New Roman" w:hAnsi="Calibri" w:cs="Times New Roman"/>
+                          <w:b/>
+                          <w:bCs/>
+                          <w:color w:val="FF0000"/>
+                          <w:sz w:val="24"/>
+                          <w:szCs w:val="24"/>
+                          <w:highlight w:val="yellow"/>
+                          <w:lang w:eastAsia="es-CR"/>
+                        </w:rPr>
+                        <w:t>Gestión de Residuos</w:t>
+                      </w:r>
+                    </w:p>
+                    <w:p>
+                      <w:pPr>
+                        <w:shd w:val="clear" w:color="auto" w:fill="FFFFFF"/>
+                        <w:spacing w:after="0" w:line="240" w:lineRule="auto"/>
+                        <w:textAlignment w:val="baseline"/>
+                        <w:rPr>
+                          <w:rFonts w:ascii="Calibri" w:eastAsia="Times New Roman" w:hAnsi="Calibri" w:cs="Times New Roman"/>
+                          <w:b/>
+                          <w:bCs/>
+                          <w:color w:val="FF0000"/>
+                          <w:sz w:val="24"/>
+                          <w:szCs w:val="24"/>
+                          <w:highlight w:val="yellow"/>
+                          <w:lang w:eastAsia="es-CR"/>
+                        </w:rPr>
+                      </w:pPr>
+                      <w:r>
+                        <w:rPr>
+                          <w:rFonts w:ascii="Calibri" w:eastAsia="Times New Roman" w:hAnsi="Calibri" w:cs="Times New Roman"/>
+                          <w:b/>
+                          <w:bCs/>
+                          <w:color w:val="FF0000"/>
+                          <w:sz w:val="24"/>
+                          <w:szCs w:val="24"/>
+                          <w:highlight w:val="yellow"/>
+                          <w:lang w:eastAsia="es-CR"/>
+                        </w:rPr>
+                        <w:t>Consumo y Producción sostenible</w:t>
+                      </w:r>
+                    </w:p>
+                    <w:p>
+                      <w:pPr>
+                        <w:shd w:val="clear" w:color="auto" w:fill="FFFFFF"/>
+                        <w:spacing w:after="0" w:line="240" w:lineRule="auto"/>
+                        <w:textAlignment w:val="baseline"/>
+                        <w:rPr>
+                          <w:rFonts w:ascii="Calibri" w:eastAsia="Times New Roman" w:hAnsi="Calibri" w:cs="Times New Roman"/>
+                          <w:b/>
+                          <w:bCs/>
+                          <w:color w:val="FF0000"/>
+                          <w:sz w:val="24"/>
+                          <w:szCs w:val="24"/>
+                          <w:highlight w:val="yellow"/>
+                          <w:lang w:eastAsia="es-CR"/>
+                        </w:rPr>
+                      </w:pPr>
+                      <w:r>
+                        <w:rPr>
+                          <w:rFonts w:ascii="Calibri" w:eastAsia="Times New Roman" w:hAnsi="Calibri" w:cs="Times New Roman"/>
+                          <w:b/>
+                          <w:bCs/>
+                          <w:color w:val="FF0000"/>
+                          <w:sz w:val="24"/>
+                          <w:szCs w:val="24"/>
+                          <w:highlight w:val="yellow"/>
+                          <w:lang w:eastAsia="es-CR"/>
+                        </w:rPr>
+                        <w:t>Educación Marina</w:t>
+                      </w:r>
+                    </w:p>
+                    <w:p>
+                      <w:pPr>
+                        <w:shd w:val="clear" w:color="auto" w:fill="FFFFFF"/>
+                        <w:spacing w:after="0" w:line="240" w:lineRule="auto"/>
+                        <w:textAlignment w:val="baseline"/>
+                        <w:rPr>
+                          <w:rFonts w:ascii="Calibri" w:eastAsia="Times New Roman" w:hAnsi="Calibri" w:cs="Times New Roman"/>
+                          <w:b/>
+                          <w:bCs/>
+                          <w:color w:val="FF0000"/>
+                          <w:sz w:val="24"/>
+                          <w:szCs w:val="24"/>
+                          <w:highlight w:val="yellow"/>
+                          <w:lang w:eastAsia="es-CR"/>
+                        </w:rPr>
+                      </w:pPr>
+                      <w:r>
+                        <w:rPr>
+                          <w:rFonts w:ascii="Calibri" w:eastAsia="Times New Roman" w:hAnsi="Calibri" w:cs="Times New Roman"/>
+                          <w:b/>
+                          <w:bCs/>
+                          <w:color w:val="FF0000"/>
+                          <w:sz w:val="24"/>
+                          <w:szCs w:val="24"/>
+                          <w:highlight w:val="yellow"/>
+                          <w:lang w:eastAsia="es-CR"/>
+                        </w:rPr>
+                        <w:t>Gestión de Riesgos</w:t>
+                      </w:r>
+                    </w:p>
+                    <w:p>
+                      <w:pPr>
+                        <w:shd w:val="clear" w:color="auto" w:fill="FFFFFF"/>
+                        <w:spacing w:after="0" w:line="240" w:lineRule="auto"/>
+                        <w:textAlignment w:val="baseline"/>
+                        <w:rPr>
+                          <w:rFonts w:ascii="Calibri" w:eastAsia="Times New Roman" w:hAnsi="Calibri" w:cs="Times New Roman"/>
+                          <w:b/>
+                          <w:bCs/>
+                          <w:color w:val="FF0000"/>
+                          <w:sz w:val="24"/>
+                          <w:szCs w:val="24"/>
+                          <w:highlight w:val="yellow"/>
+                          <w:lang w:eastAsia="es-CR"/>
+                        </w:rPr>
+                      </w:pPr>
+                      <w:r>
+                        <w:rPr>
+                          <w:rFonts w:ascii="Calibri" w:eastAsia="Times New Roman" w:hAnsi="Calibri" w:cs="Times New Roman"/>
+                          <w:b/>
+                          <w:bCs/>
+                          <w:color w:val="FF0000"/>
+                          <w:sz w:val="24"/>
+                          <w:szCs w:val="24"/>
+                          <w:highlight w:val="yellow"/>
+                          <w:lang w:eastAsia="es-CR"/>
+                        </w:rPr>
+                        <w:t>Seguridad Alimentaria Nutricional</w:t>
+                      </w:r>
+                    </w:p>
+                    <w:p>
+                      <w:pPr>
+                        <w:shd w:val="clear" w:color="auto" w:fill="FFFFFF"/>
+                        <w:spacing w:after="0" w:line="240" w:lineRule="auto"/>
+                        <w:textAlignment w:val="baseline"/>
+                        <w:rPr>
+                          <w:rFonts w:ascii="Calibri" w:eastAsia="Times New Roman" w:hAnsi="Calibri" w:cs="Times New Roman"/>
+                          <w:b/>
+                          <w:bCs/>
+                          <w:color w:val="FF0000"/>
+                          <w:sz w:val="24"/>
+                          <w:szCs w:val="24"/>
+                          <w:highlight w:val="yellow"/>
+                          <w:lang w:eastAsia="es-CR"/>
+                        </w:rPr>
+                      </w:pPr>
+                      <w:r>
+                        <w:rPr>
+                          <w:rFonts w:ascii="Calibri" w:eastAsia="Times New Roman" w:hAnsi="Calibri" w:cs="Times New Roman"/>
+                          <w:b/>
+                          <w:bCs/>
+                          <w:color w:val="FF0000"/>
+                          <w:sz w:val="24"/>
+                          <w:szCs w:val="24"/>
+                          <w:highlight w:val="yellow"/>
+                          <w:lang w:eastAsia="es-CR"/>
+                        </w:rPr>
+                        <w:t>Conservación de la Biodiversidad</w:t>
+                      </w:r>
+                    </w:p>
+                    <w:p/>
+                  </w:txbxContent>
+                </v:textbox>
+                <w10:wrap anchorx="margin"/>
+              </v:roundrect>
+            </w:pict>
+          </mc:Fallback>
+        </mc:AlternateContent>
+      </w:r>
+      <w:r>
+        <w:rPr>
+          <w:b/>
+          <w:noProof/>
+          <w:lang w:eastAsia="es-CR"/>
+        </w:rPr>
+        <mc:AlternateContent>
+          <mc:Choice Requires="wps">
+            <w:drawing>
+              <wp:anchor distT="0" distB="0" distL="114300" distR="114300" simplePos="0" relativeHeight="251707392" behindDoc="0" locked="0" layoutInCell="1" allowOverlap="1" wp14:anchorId="610C348D" wp14:editId="2C48F0BF">
                 <wp:simplePos x="0" y="0"/>
                 <wp:positionH relativeFrom="column">
-                  <wp:posOffset>-546734</wp:posOffset>
+                  <wp:posOffset>2967991</wp:posOffset>
                 </wp:positionH>
                 <wp:positionV relativeFrom="paragraph">
-                  <wp:posOffset>358775</wp:posOffset>
+                  <wp:posOffset>559435</wp:posOffset>
+                </wp:positionV>
+                <wp:extent cx="952500" cy="161925"/>
+                <wp:effectExtent l="0" t="19050" r="38100" b="47625"/>
+                <wp:wrapNone/>
+                <wp:docPr id="198" name="Flecha derecha 198"/>
+                <wp:cNvGraphicFramePr/>
+                <a:graphic xmlns:a="http://schemas.openxmlformats.org/drawingml/2006/main">
+                  <a:graphicData uri="http://schemas.microsoft.com/office/word/2010/wordprocessingShape">
+                    <wps:wsp>
+                      <wps:cNvSpPr/>
+                      <wps:spPr>
+                        <a:xfrm>
+                          <a:off x="0" y="0"/>
+                          <a:ext cx="952500" cy="161925"/>
+                        </a:xfrm>
+                        <a:prstGeom prst="rightArrow">
+                          <a:avLst/>
+                        </a:prstGeom>
+                      </wps:spPr>
+                      <wps:style>
+                        <a:lnRef idx="2">
+                          <a:schemeClr val="accent1">
+                            <a:shade val="50000"/>
+                          </a:schemeClr>
+                        </a:lnRef>
+                        <a:fillRef idx="1">
+                          <a:schemeClr val="accent1"/>
+                        </a:fillRef>
+                        <a:effectRef idx="0">
+                          <a:schemeClr val="accent1"/>
+                        </a:effectRef>
+                        <a:fontRef idx="minor">
+                          <a:schemeClr val="lt1"/>
+                        </a:fontRef>
+                      </wps:style>
+                      <wps:bodyPr rot="0" spcFirstLastPara="0" vertOverflow="overflow" horzOverflow="overflow" vert="horz" wrap="square" lIns="91440" tIns="45720" rIns="91440" bIns="45720" numCol="1" spcCol="0" rtlCol="0" fromWordArt="0" anchor="ctr" anchorCtr="0" forceAA="0" compatLnSpc="1">
+                        <a:prstTxWarp prst="textNoShape">
+                          <a:avLst/>
+                        </a:prstTxWarp>
+                        <a:noAutofit/>
+                      </wps:bodyPr>
+                    </wps:wsp>
+                  </a:graphicData>
+                </a:graphic>
+                <wp14:sizeRelH relativeFrom="margin">
+                  <wp14:pctWidth>0</wp14:pctWidth>
+                </wp14:sizeRelH>
+                <wp14:sizeRelV relativeFrom="margin">
+                  <wp14:pctHeight>0</wp14:pctHeight>
+                </wp14:sizeRelV>
+              </wp:anchor>
+            </w:drawing>
+          </mc:Choice>
+          <mc:Fallback>
+            <w:pict>
+              <v:shapetype w14:anchorId="7D965A3B" id="_x0000_t13" coordsize="21600,21600" o:spt="13" adj="16200,5400" path="m@0,l@0@1,0@1,0@2@0@2@0,21600,21600,10800xe">
+                <v:stroke joinstyle="miter"/>
+                <v:formulas>
+                  <v:f eqn="val #0"/>
+                  <v:f eqn="val #1"/>
+                  <v:f eqn="sum height 0 #1"/>
+                  <v:f eqn="sum 10800 0 #1"/>
+                  <v:f eqn="sum width 0 #0"/>
+                  <v:f eqn="prod @4 @3 10800"/>
+                  <v:f eqn="sum width 0 @5"/>
+                </v:formulas>
+                <v:path o:connecttype="custom" o:connectlocs="@0,0;0,10800;@0,21600;21600,10800" o:connectangles="270,180,90,0" textboxrect="0,@1,@6,@2"/>
+                <v:handles>
+                  <v:h position="#0,#1" xrange="0,21600" yrange="0,10800"/>
+                </v:handles>
+              </v:shapetype>
+              <v:shape id="Flecha derecha 198" o:spid="_x0000_s1026" type="#_x0000_t13" style="position:absolute;margin-left:233.7pt;margin-top:44.05pt;width:75pt;height:12.75pt;z-index:251707392;visibility:visible;mso-wrap-style:square;mso-width-percent:0;mso-height-percent:0;mso-wrap-distance-left:9pt;mso-wrap-distance-top:0;mso-wrap-distance-right:9pt;mso-wrap-distance-bottom:0;mso-position-horizontal:absolute;mso-position-horizontal-relative:text;mso-position-vertical:absolute;mso-position-vertical-relative:text;mso-width-percent:0;mso-height-percent:0;mso-width-relative:margin;mso-height-relative:margin;v-text-anchor:middle" o:gfxdata="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" adj="19764" fillcolor="#5b9bd5 [3204]" strokecolor="#1f4d78 [1604]" strokeweight="1pt"/>
+            </w:pict>
+          </mc:Fallback>
+        </mc:AlternateContent>
+      </w:r>
+      <w:r>
+        <w:rPr>
+          <w:b/>
+          <w:noProof/>
+          <w:lang w:eastAsia="es-CR"/>
+        </w:rPr>
+        <mc:AlternateContent>
+          <mc:Choice Requires="wps">
+            <w:drawing>
+              <wp:anchor distT="0" distB="0" distL="114300" distR="114300" simplePos="0" relativeHeight="251686912" behindDoc="0" locked="0" layoutInCell="1" allowOverlap="1" wp14:anchorId="7AD00773" wp14:editId="19BAC6C2">
+                <wp:simplePos x="0" y="0"/>
+                <wp:positionH relativeFrom="column">
+                  <wp:posOffset>-251460</wp:posOffset>
+                </wp:positionH>
+                <wp:positionV relativeFrom="paragraph">
+                  <wp:posOffset>168910</wp:posOffset>
+                </wp:positionV>
+                <wp:extent cx="923925" cy="285750"/>
+                <wp:effectExtent l="0" t="0" r="28575" b="19050"/>
+                <wp:wrapNone/>
+                <wp:docPr id="22" name="Rectángulo redondeado 22"/>
+                <wp:cNvGraphicFramePr/>
+                <a:graphic xmlns:a="http://schemas.openxmlformats.org/drawingml/2006/main">
+                  <a:graphicData uri="http://schemas.microsoft.com/office/word/2010/wordprocessingShape">
+                    <wps:wsp>
+                      <wps:cNvSpPr/>
+                      <wps:spPr>
+                        <a:xfrm>
+                          <a:off x="0" y="0"/>
+                          <a:ext cx="923925" cy="285750"/>
+                        </a:xfrm>
+                        <a:prstGeom prst="roundRect">
+                          <a:avLst/>
+                        </a:prstGeom>
+                      </wps:spPr>
+                      <wps:style>
+                        <a:lnRef idx="3">
+                          <a:schemeClr val="lt1"/>
+                        </a:lnRef>
+                        <a:fillRef idx="1">
+                          <a:schemeClr val="accent2"/>
+                        </a:fillRef>
+                        <a:effectRef idx="1">
+                          <a:schemeClr val="accent2"/>
+                        </a:effectRef>
+                        <a:fontRef idx="minor">
+                          <a:schemeClr val="lt1"/>
+                        </a:fontRef>
+                      </wps:style>
+                      <wps:txbx>
+                        <w:txbxContent>
+                          <w:p>
+                            <w:pPr>
+                              <w:jc w:val="center"/>
+                            </w:pPr>
+                            <w:r>
+                              <w:t>Programas</w:t>
+                            </w:r>
+                          </w:p>
+                        </w:txbxContent>
+                      </wps:txbx>
+                      <wps:bodyPr rot="0" spcFirstLastPara="0" vertOverflow="overflow" horzOverflow="overflow" vert="horz" wrap="square" lIns="91440" tIns="45720" rIns="91440" bIns="45720" numCol="1" spcCol="0" rtlCol="0" fromWordArt="0" anchor="ctr" anchorCtr="0" forceAA="0" compatLnSpc="1">
+                        <a:prstTxWarp prst="textNoShape">
+                          <a:avLst/>
+                        </a:prstTxWarp>
+                        <a:noAutofit/>
+                      </wps:bodyPr>
+                    </wps:wsp>
+                  </a:graphicData>
+                </a:graphic>
+                <wp14:sizeRelH relativeFrom="margin">
+                  <wp14:pctWidth>0</wp14:pctWidth>
+                </wp14:sizeRelH>
+              </wp:anchor>
+            </w:drawing>
+          </mc:Choice>
+          <mc:Fallback>
+            <w:pict>
+              <v:roundrect w14:anchorId="7AD00773" id="Rectángulo redondeado 22" o:spid="_x0000_s1028" style="position:absolute;margin-left:-19.8pt;margin-top:13.3pt;width:72.75pt;height:22.5pt;z-index:251686912;visibility:visible;mso-wrap-style:square;mso-width-percent:0;mso-wrap-distance-left:9pt;mso-wrap-distance-top:0;mso-wrap-distance-right:9pt;mso-wrap-distance-bottom:0;mso-position-horizontal:absolute;mso-position-horizontal-relative:text;mso-position-vertical:absolute;mso-position-vertical-relative:text;mso-width-percent:0;mso-width-relative:margin;v-text-anchor:middle" arcsize="10923f" o:gfxdata="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" fillcolor="#ed7d31 [3205]" strokecolor="white [3201]" strokeweight="1.5pt">
+                <v:stroke joinstyle="miter"/>
+                <v:textbox>
+                  <w:txbxContent>
+                    <w:p>
+                      <w:pPr>
+                        <w:jc w:val="center"/>
+                      </w:pPr>
+                      <w:r>
+                        <w:t>Programas</w:t>
+                      </w:r>
+                    </w:p>
+                  </w:txbxContent>
+                </v:textbox>
+              </v:roundrect>
+            </w:pict>
+          </mc:Fallback>
+        </mc:AlternateContent>
+      </w:r>
+      <w:r>
+        <w:rPr>
+          <w:b/>
+          <w:noProof/>
+          <w:lang w:eastAsia="es-CR"/>
+        </w:rPr>
+        <mc:AlternateContent>
+          <mc:Choice Requires="wps">
+            <w:drawing>
+              <wp:anchor distT="0" distB="0" distL="114300" distR="114300" simplePos="0" relativeHeight="251687936" behindDoc="0" locked="0" layoutInCell="1" allowOverlap="1" wp14:anchorId="2D67BD3F" wp14:editId="7FD3D946">
+                <wp:simplePos x="0" y="0"/>
+                <wp:positionH relativeFrom="column">
+                  <wp:posOffset>806450</wp:posOffset>
+                </wp:positionH>
+                <wp:positionV relativeFrom="paragraph">
+                  <wp:posOffset>511810</wp:posOffset>
                 </wp:positionV>
                 <wp:extent cx="2057400" cy="285750"/>
                 <wp:effectExtent l="0" t="0" r="19050" b="19050"/>
@@ -632,7 +1287,7 @@
           </mc:Choice>
           <mc:Fallback>
             <w:pict>
-              <v:roundrect w14:anchorId="52B4EFAF" id="Rectángulo redondeado 23" o:spid="_x0000_s1027" style="position:absolute;left:0;text-align:left;margin-left:-43.05pt;margin-top:28.25pt;width:162pt;height:22.5pt;z-index:251687936;visibility:visible;mso-wrap-style:square;mso-width-percent:0;mso-wrap-distance-left:9pt;mso-wrap-distance-top:0;mso-wrap-distance-right:9pt;mso-wrap-distance-bottom:0;mso-position-horizontal:absolute;mso-position-horizontal-relative:text;mso-position-vertical:absolute;mso-position-vertical-relative:text;mso-width-percent:0;mso-width-relative:margin;v-text-anchor:middle" arcsize="10923f" o:gfxdata="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" fillcolor="#ffc000 [3207]" strokecolor="#7f5f00 [1607]" strokeweight="1pt">
+              <v:roundrect w14:anchorId="2D67BD3F" id="Rectángulo redondeado 23" o:spid="_x0000_s1029" style="position:absolute;margin-left:63.5pt;margin-top:40.3pt;width:162pt;height:22.5pt;z-index:251687936;visibility:visible;mso-wrap-style:square;mso-width-percent:0;mso-wrap-distance-left:9pt;mso-wrap-distance-top:0;mso-wrap-distance-right:9pt;mso-wrap-distance-bottom:0;mso-position-horizontal:absolute;mso-position-horizontal-relative:text;mso-position-vertical:absolute;mso-position-vertical-relative:text;mso-width-percent:0;mso-width-relative:margin;v-text-anchor:middle" arcsize="10923f" o:gfxdata="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" fillcolor="#ffc000 [3207]" strokecolor="#7f5f00 [1607]" strokeweight="1pt">
                 <v:stroke joinstyle="miter"/>
                 <v:textbox>
                   <w:txbxContent>
@@ -653,100 +1308,44 @@
       </w:r>
       <w:r>
         <w:rPr>
-          <w:b/>
           <w:noProof/>
           <w:lang w:eastAsia="es-CR"/>
         </w:rPr>
-        <mc:AlternateContent>
-          <mc:Choice Requires="wps">
-            <w:drawing>
-              <wp:anchor distT="0" distB="0" distL="114300" distR="114300" simplePos="0" relativeHeight="251686912" behindDoc="0" locked="0" layoutInCell="1" allowOverlap="1" wp14:anchorId="1A474652" wp14:editId="3B617B9A">
-                <wp:simplePos x="0" y="0"/>
-                <wp:positionH relativeFrom="column">
-                  <wp:posOffset>-775335</wp:posOffset>
-                </wp:positionH>
-                <wp:positionV relativeFrom="paragraph">
-                  <wp:posOffset>5080</wp:posOffset>
-                </wp:positionV>
-                <wp:extent cx="1733550" cy="285750"/>
-                <wp:effectExtent l="0" t="0" r="19050" b="19050"/>
-                <wp:wrapNone/>
-                <wp:docPr id="22" name="Rectángulo redondeado 22"/>
-                <wp:cNvGraphicFramePr/>
-                <a:graphic xmlns:a="http://schemas.openxmlformats.org/drawingml/2006/main">
-                  <a:graphicData uri="http://schemas.microsoft.com/office/word/2010/wordprocessingShape">
-                    <wps:wsp>
-                      <wps:cNvSpPr/>
-                      <wps:spPr>
-                        <a:xfrm>
-                          <a:off x="0" y="0"/>
-                          <a:ext cx="1733550" cy="285750"/>
-                        </a:xfrm>
-                        <a:prstGeom prst="roundRect">
-                          <a:avLst/>
-                        </a:prstGeom>
-                      </wps:spPr>
-                      <wps:style>
-                        <a:lnRef idx="3">
-                          <a:schemeClr val="lt1"/>
-                        </a:lnRef>
-                        <a:fillRef idx="1">
-                          <a:schemeClr val="accent2"/>
-                        </a:fillRef>
-                        <a:effectRef idx="1">
-                          <a:schemeClr val="accent2"/>
-                        </a:effectRef>
-                        <a:fontRef idx="minor">
-                          <a:schemeClr val="lt1"/>
-                        </a:fontRef>
-                      </wps:style>
-                      <wps:txbx>
-                        <w:txbxContent>
-                          <w:p>
-                            <w:pPr>
-                              <w:jc w:val="center"/>
-                            </w:pPr>
-                            <w:r>
-                              <w:t>Programas</w:t>
-                            </w:r>
-                          </w:p>
-                        </w:txbxContent>
-                      </wps:txbx>
-                      <wps:bodyPr rot="0" spcFirstLastPara="0" vertOverflow="overflow" horzOverflow="overflow" vert="horz" wrap="square" lIns="91440" tIns="45720" rIns="91440" bIns="45720" numCol="1" spcCol="0" rtlCol="0" fromWordArt="0" anchor="ctr" anchorCtr="0" forceAA="0" compatLnSpc="1">
-                        <a:prstTxWarp prst="textNoShape">
-                          <a:avLst/>
-                        </a:prstTxWarp>
-                        <a:noAutofit/>
-                      </wps:bodyPr>
-                    </wps:wsp>
-                  </a:graphicData>
-                </a:graphic>
-                <wp14:sizeRelH relativeFrom="margin">
-                  <wp14:pctWidth>0</wp14:pctWidth>
-                </wp14:sizeRelH>
-              </wp:anchor>
-            </w:drawing>
-          </mc:Choice>
-          <mc:Fallback>
-            <w:pict>
-              <v:roundrect w14:anchorId="1A474652" id="Rectángulo redondeado 22" o:spid="_x0000_s1028" style="position:absolute;left:0;text-align:left;margin-left:-61.05pt;margin-top:.4pt;width:136.5pt;height:22.5pt;z-index:251686912;visibility:visible;mso-wrap-style:square;mso-width-percent:0;mso-wrap-distance-left:9pt;mso-wrap-distance-top:0;mso-wrap-distance-right:9pt;mso-wrap-distance-bottom:0;mso-position-horizontal:absolute;mso-position-horizontal-relative:text;mso-position-vertical:absolute;mso-position-vertical-relative:text;mso-width-percent:0;mso-width-relative:margin;v-text-anchor:middle" arcsize="10923f" o:gfxdata="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" fillcolor="#ed7d31 [3205]" strokecolor="white [3201]" strokeweight="1.5pt">
-                <v:stroke joinstyle="miter"/>
-                <v:textbox>
-                  <w:txbxContent>
-                    <w:p>
-                      <w:pPr>
-                        <w:jc w:val="center"/>
-                      </w:pPr>
-                      <w:r>
-                        <w:t>Programas</w:t>
-                      </w:r>
-                    </w:p>
-                  </w:txbxContent>
-                </v:textbox>
-              </v:roundrect>
-            </w:pict>
-          </mc:Fallback>
-        </mc:AlternateContent>
+        <w:drawing>
+          <wp:inline distT="0" distB="0" distL="0" distR="0" wp14:anchorId="7D4345E4" wp14:editId="18DD3896">
+            <wp:extent cx="2133600" cy="647700"/>
+            <wp:effectExtent l="0" t="0" r="0" b="0"/>
+            <wp:docPr id="29" name="Imagen 29"/>
+            <wp:cNvGraphicFramePr>
+              <a:graphicFrameLocks xmlns:a="http://schemas.openxmlformats.org/drawingml/2006/main" noChangeAspect="1"/>
+            </wp:cNvGraphicFramePr>
+            <a:graphic xmlns:a="http://schemas.openxmlformats.org/drawingml/2006/main">
+              <a:graphicData uri="http://schemas.openxmlformats.org/drawingml/2006/picture">
+                <pic:pic xmlns:pic="http://schemas.openxmlformats.org/drawingml/2006/picture">
+                  <pic:nvPicPr>
+                    <pic:cNvPr id="1" name=""/>
+                    <pic:cNvPicPr/>
+                  </pic:nvPicPr>
+                  <pic:blipFill>
+                    <a:blip r:embed="rId5"/>
+                    <a:stretch>
+                      <a:fillRect/>
+                    </a:stretch>
+                  </pic:blipFill>
+                  <pic:spPr>
+                    <a:xfrm>
+                      <a:off x="0" y="0"/>
+                      <a:ext cx="2133600" cy="647700"/>
+                    </a:xfrm>
+                    <a:prstGeom prst="rect">
+                      <a:avLst/>
+                    </a:prstGeom>
+                  </pic:spPr>
+                </pic:pic>
+              </a:graphicData>
+            </a:graphic>
+          </wp:inline>
+        </w:drawing>
       </w:r>
     </w:p>
     <w:p>
@@ -756,14 +1355,6 @@
           <w:b/>
         </w:rPr>
       </w:pPr>
-    </w:p>
-    <w:p>
-      <w:pPr>
-        <w:jc w:val="center"/>
-        <w:rPr>
-          <w:b/>
-        </w:rPr>
-      </w:pPr>
       <w:r>
         <w:rPr>
           <w:b/>
@@ -773,13 +1364,13 @@
         <mc:AlternateContent>
           <mc:Choice Requires="wps">
             <w:drawing>
-              <wp:anchor distT="0" distB="0" distL="114300" distR="114300" simplePos="0" relativeHeight="251688960" behindDoc="0" locked="0" layoutInCell="1" allowOverlap="1" wp14:anchorId="25CF9C30" wp14:editId="28A79DBA">
+              <wp:anchor distT="0" distB="0" distL="114300" distR="114300" simplePos="0" relativeHeight="251688960" behindDoc="0" locked="0" layoutInCell="1" allowOverlap="1" wp14:anchorId="1B6AFB2C" wp14:editId="72329056">
                 <wp:simplePos x="0" y="0"/>
                 <wp:positionH relativeFrom="column">
-                  <wp:posOffset>-518159</wp:posOffset>
+                  <wp:posOffset>815975</wp:posOffset>
                 </wp:positionH>
                 <wp:positionV relativeFrom="paragraph">
-                  <wp:posOffset>130175</wp:posOffset>
+                  <wp:posOffset>63500</wp:posOffset>
                 </wp:positionV>
                 <wp:extent cx="2228850" cy="285750"/>
                 <wp:effectExtent l="0" t="0" r="19050" b="19050"/>
@@ -850,7 +1441,7 @@
           </mc:Choice>
           <mc:Fallback>
             <w:pict>
-              <v:roundrect w14:anchorId="25CF9C30" id="Rectángulo redondeado 24" o:spid="_x0000_s1029" style="position:absolute;left:0;text-align:left;margin-left:-40.8pt;margin-top:10.25pt;width:175.5pt;height:22.5pt;z-index:251688960;visibility:visible;mso-wrap-style:square;mso-width-percent:0;mso-wrap-distance-left:9pt;mso-wrap-distance-top:0;mso-wrap-distance-right:9pt;mso-wrap-distance-bottom:0;mso-position-horizontal:absolute;mso-position-horizontal-relative:text;mso-position-vertical:absolute;mso-position-vertical-relative:text;mso-width-percent:0;mso-width-relative:margin;v-text-anchor:middle" arcsize="10923f" o:gfxdata="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" fillcolor="#ffc000 [3207]" strokecolor="#7f5f00 [1607]" strokeweight="1pt">
+              <v:roundrect w14:anchorId="1B6AFB2C" id="Rectángulo redondeado 24" o:spid="_x0000_s1030" style="position:absolute;left:0;text-align:left;margin-left:64.25pt;margin-top:5pt;width:175.5pt;height:22.5pt;z-index:251688960;visibility:visible;mso-wrap-style:square;mso-width-percent:0;mso-wrap-distance-left:9pt;mso-wrap-distance-top:0;mso-wrap-distance-right:9pt;mso-wrap-distance-bottom:0;mso-position-horizontal:absolute;mso-position-horizontal-relative:text;mso-position-vertical:absolute;mso-position-vertical-relative:text;mso-width-percent:0;mso-width-relative:margin;v-text-anchor:middle" arcsize="10923f" o:gfxdata="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" fillcolor="#ffc000 [3207]" strokecolor="#7f5f00 [1607]" strokeweight="1pt">
                 <v:stroke joinstyle="miter"/>
                 <v:textbox>
                   <w:txbxContent>
@@ -893,13 +1484,13 @@
         <mc:AlternateContent>
           <mc:Choice Requires="wps">
             <w:drawing>
-              <wp:anchor distT="0" distB="0" distL="114300" distR="114300" simplePos="0" relativeHeight="251689984" behindDoc="0" locked="0" layoutInCell="1" allowOverlap="1" wp14:anchorId="415ABC91" wp14:editId="5100D1E7">
+              <wp:anchor distT="0" distB="0" distL="114300" distR="114300" simplePos="0" relativeHeight="251689984" behindDoc="0" locked="0" layoutInCell="1" allowOverlap="1" wp14:anchorId="0BEF6532" wp14:editId="7A09ED6D">
                 <wp:simplePos x="0" y="0"/>
                 <wp:positionH relativeFrom="column">
-                  <wp:posOffset>-527685</wp:posOffset>
+                  <wp:posOffset>815340</wp:posOffset>
                 </wp:positionH>
                 <wp:positionV relativeFrom="paragraph">
-                  <wp:posOffset>187325</wp:posOffset>
+                  <wp:posOffset>82550</wp:posOffset>
                 </wp:positionV>
                 <wp:extent cx="2333625" cy="285750"/>
                 <wp:effectExtent l="0" t="0" r="28575" b="19050"/>
@@ -964,7 +1555,7 @@
           </mc:Choice>
           <mc:Fallback>
             <w:pict>
-              <v:roundrect w14:anchorId="415ABC91" id="Rectángulo redondeado 25" o:spid="_x0000_s1030" style="position:absolute;left:0;text-align:left;margin-left:-41.55pt;margin-top:14.75pt;width:183.75pt;height:22.5pt;z-index:251689984;visibility:visible;mso-wrap-style:square;mso-width-percent:0;mso-wrap-distance-left:9pt;mso-wrap-distance-top:0;mso-wrap-distance-right:9pt;mso-wrap-distance-bottom:0;mso-position-horizontal:absolute;mso-position-horizontal-relative:text;mso-position-vertical:absolute;mso-position-vertical-relative:text;mso-width-percent:0;mso-width-relative:margin;v-text-anchor:middle" arcsize="10923f" o:gfxdata="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" fillcolor="#ffc000 [3207]" strokecolor="#7f5f00 [1607]" strokeweight="1pt">
+              <v:roundrect w14:anchorId="0BEF6532" id="Rectángulo redondeado 25" o:spid="_x0000_s1031" style="position:absolute;left:0;text-align:left;margin-left:64.2pt;margin-top:6.5pt;width:183.75pt;height:22.5pt;z-index:251689984;visibility:visible;mso-wrap-style:square;mso-width-percent:0;mso-wrap-distance-left:9pt;mso-wrap-distance-top:0;mso-wrap-distance-right:9pt;mso-wrap-distance-bottom:0;mso-position-horizontal:absolute;mso-position-horizontal-relative:text;mso-position-vertical:absolute;mso-position-vertical-relative:text;mso-width-percent:0;mso-width-relative:margin;v-text-anchor:middle" arcsize="10923f" o:gfxdata="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" fillcolor="#ffc000 [3207]" strokecolor="#7f5f00 [1607]" strokeweight="1pt">
                 <v:stroke joinstyle="miter"/>
                 <v:textbox>
                   <w:txbxContent>
@@ -983,8 +1574,6 @@
           </mc:Fallback>
         </mc:AlternateContent>
       </w:r>
-      <w:bookmarkStart w:id="0" w:name="_GoBack"/>
-      <w:bookmarkEnd w:id="0"/>
     </w:p>
     <w:p>
       <w:pPr>
@@ -1002,13 +1591,13 @@
         <mc:AlternateContent>
           <mc:Choice Requires="wps">
             <w:drawing>
-              <wp:anchor distT="0" distB="0" distL="114300" distR="114300" simplePos="0" relativeHeight="251691008" behindDoc="0" locked="0" layoutInCell="1" allowOverlap="1" wp14:anchorId="278172D8" wp14:editId="2C1F9FD6">
+              <wp:anchor distT="0" distB="0" distL="114300" distR="114300" simplePos="0" relativeHeight="251691008" behindDoc="0" locked="0" layoutInCell="1" allowOverlap="1" wp14:anchorId="75745561" wp14:editId="0AFC717D">
                 <wp:simplePos x="0" y="0"/>
                 <wp:positionH relativeFrom="column">
-                  <wp:posOffset>-527685</wp:posOffset>
+                  <wp:posOffset>834390</wp:posOffset>
                 </wp:positionH>
                 <wp:positionV relativeFrom="paragraph">
-                  <wp:posOffset>244475</wp:posOffset>
+                  <wp:posOffset>111125</wp:posOffset>
                 </wp:positionV>
                 <wp:extent cx="1362075" cy="285750"/>
                 <wp:effectExtent l="0" t="0" r="28575" b="19050"/>
@@ -1079,7 +1668,7 @@
           </mc:Choice>
           <mc:Fallback>
             <w:pict>
-              <v:roundrect w14:anchorId="278172D8" id="Rectángulo redondeado 26" o:spid="_x0000_s1031" style="position:absolute;left:0;text-align:left;margin-left:-41.55pt;margin-top:19.25pt;width:107.25pt;height:22.5pt;z-index:251691008;visibility:visible;mso-wrap-style:square;mso-width-percent:0;mso-wrap-distance-left:9pt;mso-wrap-distance-top:0;mso-wrap-distance-right:9pt;mso-wrap-distance-bottom:0;mso-position-horizontal:absolute;mso-position-horizontal-relative:text;mso-position-vertical:absolute;mso-position-vertical-relative:text;mso-width-percent:0;mso-width-relative:margin;v-text-anchor:middle" arcsize="10923f" o:gfxdata="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" fillcolor="#ffc000 [3207]" strokecolor="#7f5f00 [1607]" strokeweight="1pt">
+              <v:roundrect w14:anchorId="75745561" id="Rectángulo redondeado 26" o:spid="_x0000_s1032" style="position:absolute;left:0;text-align:left;margin-left:65.7pt;margin-top:8.75pt;width:107.25pt;height:22.5pt;z-index:251691008;visibility:visible;mso-wrap-style:square;mso-width-percent:0;mso-wrap-distance-left:9pt;mso-wrap-distance-top:0;mso-wrap-distance-right:9pt;mso-wrap-distance-bottom:0;mso-position-horizontal:absolute;mso-position-horizontal-relative:text;mso-position-vertical:absolute;mso-position-vertical-relative:text;mso-width-percent:0;mso-width-relative:margin;v-text-anchor:middle" arcsize="10923f" o:gfxdata="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" fillcolor="#ffc000 [3207]" strokecolor="#7f5f00 [1607]" strokeweight="1pt">
                 <v:stroke joinstyle="miter"/>
                 <v:textbox>
                   <w:txbxContent>
@@ -1121,13 +1710,13 @@
         <mc:AlternateContent>
           <mc:Choice Requires="wps">
             <w:drawing>
-              <wp:anchor distT="0" distB="0" distL="114300" distR="114300" simplePos="0" relativeHeight="251692032" behindDoc="0" locked="0" layoutInCell="1" allowOverlap="1" wp14:anchorId="5443A6A3" wp14:editId="425CA982">
+              <wp:anchor distT="0" distB="0" distL="114300" distR="114300" simplePos="0" relativeHeight="251692032" behindDoc="0" locked="0" layoutInCell="1" allowOverlap="1" wp14:anchorId="6063FCFC" wp14:editId="76ED4734">
                 <wp:simplePos x="0" y="0"/>
                 <wp:positionH relativeFrom="column">
-                  <wp:posOffset>-527685</wp:posOffset>
+                  <wp:posOffset>843915</wp:posOffset>
                 </wp:positionH>
                 <wp:positionV relativeFrom="paragraph">
-                  <wp:posOffset>292100</wp:posOffset>
+                  <wp:posOffset>158750</wp:posOffset>
                 </wp:positionV>
                 <wp:extent cx="1381125" cy="285750"/>
                 <wp:effectExtent l="0" t="0" r="28575" b="19050"/>
@@ -1198,7 +1787,7 @@
           </mc:Choice>
           <mc:Fallback>
             <w:pict>
-              <v:roundrect w14:anchorId="5443A6A3" id="Rectángulo redondeado 27" o:spid="_x0000_s1032" style="position:absolute;left:0;text-align:left;margin-left:-41.55pt;margin-top:23pt;width:108.75pt;height:22.5pt;z-index:251692032;visibility:visible;mso-wrap-style:square;mso-width-percent:0;mso-wrap-distance-left:9pt;mso-wrap-distance-top:0;mso-wrap-distance-right:9pt;mso-wrap-distance-bottom:0;mso-position-horizontal:absolute;mso-position-horizontal-relative:text;mso-position-vertical:absolute;mso-position-vertical-relative:text;mso-width-percent:0;mso-width-relative:margin;v-text-anchor:middle" arcsize="10923f" o:gfxdata="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" fillcolor="#ffc000 [3207]" strokecolor="#7f5f00 [1607]" strokeweight="1pt">
+              <v:roundrect w14:anchorId="6063FCFC" id="Rectángulo redondeado 27" o:spid="_x0000_s1033" style="position:absolute;left:0;text-align:left;margin-left:66.45pt;margin-top:12.5pt;width:108.75pt;height:22.5pt;z-index:251692032;visibility:visible;mso-wrap-style:square;mso-width-percent:0;mso-wrap-distance-left:9pt;mso-wrap-distance-top:0;mso-wrap-distance-right:9pt;mso-wrap-distance-bottom:0;mso-position-horizontal:absolute;mso-position-horizontal-relative:text;mso-position-vertical:absolute;mso-position-vertical-relative:text;mso-width-percent:0;mso-width-relative:margin;v-text-anchor:middle" arcsize="10923f" o:gfxdata="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" fillcolor="#ffc000 [3207]" strokecolor="#7f5f00 [1607]" strokeweight="1pt">
                 <v:stroke joinstyle="miter"/>
                 <v:textbox>
                   <w:txbxContent>
@@ -1240,13 +1829,13 @@
         <mc:AlternateContent>
           <mc:Choice Requires="wps">
             <w:drawing>
-              <wp:anchor distT="0" distB="0" distL="114300" distR="114300" simplePos="0" relativeHeight="251693056" behindDoc="0" locked="0" layoutInCell="1" allowOverlap="1" wp14:anchorId="77DFC873" wp14:editId="5F19D704">
+              <wp:anchor distT="0" distB="0" distL="114300" distR="114300" simplePos="0" relativeHeight="251693056" behindDoc="0" locked="0" layoutInCell="1" allowOverlap="1" wp14:anchorId="6F8802D9" wp14:editId="4FE2354B">
                 <wp:simplePos x="0" y="0"/>
                 <wp:positionH relativeFrom="column">
-                  <wp:posOffset>-527685</wp:posOffset>
+                  <wp:posOffset>872490</wp:posOffset>
                 </wp:positionH>
                 <wp:positionV relativeFrom="paragraph">
-                  <wp:posOffset>340360</wp:posOffset>
+                  <wp:posOffset>196850</wp:posOffset>
                 </wp:positionV>
                 <wp:extent cx="1266825" cy="285750"/>
                 <wp:effectExtent l="0" t="0" r="28575" b="19050"/>
@@ -1317,7 +1906,7 @@
           </mc:Choice>
           <mc:Fallback>
             <w:pict>
-              <v:roundrect w14:anchorId="77DFC873" id="Rectángulo redondeado 28" o:spid="_x0000_s1033" style="position:absolute;left:0;text-align:left;margin-left:-41.55pt;margin-top:26.8pt;width:99.75pt;height:22.5pt;z-index:251693056;visibility:visible;mso-wrap-style:square;mso-width-percent:0;mso-wrap-distance-left:9pt;mso-wrap-distance-top:0;mso-wrap-distance-right:9pt;mso-wrap-distance-bottom:0;mso-position-horizontal:absolute;mso-position-horizontal-relative:text;mso-position-vertical:absolute;mso-position-vertical-relative:text;mso-width-percent:0;mso-width-relative:margin;v-text-anchor:middle" arcsize="10923f" o:gfxdata="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" fillcolor="#ffc000 [3207]" strokecolor="#7f5f00 [1607]" strokeweight="1pt">
+              <v:roundrect w14:anchorId="6F8802D9" id="Rectángulo redondeado 28" o:spid="_x0000_s1034" style="position:absolute;left:0;text-align:left;margin-left:68.7pt;margin-top:15.5pt;width:99.75pt;height:22.5pt;z-index:251693056;visibility:visible;mso-wrap-style:square;mso-width-percent:0;mso-wrap-distance-left:9pt;mso-wrap-distance-top:0;mso-wrap-distance-right:9pt;mso-wrap-distance-bottom:0;mso-position-horizontal:absolute;mso-position-horizontal-relative:text;mso-position-vertical:absolute;mso-position-vertical-relative:text;mso-width-percent:0;mso-width-relative:margin;v-text-anchor:middle" arcsize="10923f" o:gfxdata="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" fillcolor="#ffc000 [3207]" strokecolor="#7f5f00 [1607]" strokeweight="1pt">
                 <v:stroke joinstyle="miter"/>
                 <v:textbox>
                   <w:txbxContent>
@@ -1350,14 +1939,6 @@
           <w:b/>
         </w:rPr>
       </w:pPr>
-    </w:p>
-    <w:p>
-      <w:pPr>
-        <w:jc w:val="center"/>
-        <w:rPr>
-          <w:b/>
-        </w:rPr>
-      </w:pPr>
       <w:r>
         <w:rPr>
           <w:b/>
@@ -1367,13 +1948,13 @@
         <mc:AlternateContent>
           <mc:Choice Requires="wps">
             <w:drawing>
-              <wp:anchor distT="0" distB="0" distL="114300" distR="114300" simplePos="0" relativeHeight="251694080" behindDoc="0" locked="0" layoutInCell="1" allowOverlap="1" wp14:anchorId="7D5A9C60" wp14:editId="182E0C9C">
+              <wp:anchor distT="0" distB="0" distL="114300" distR="114300" simplePos="0" relativeHeight="251694080" behindDoc="0" locked="0" layoutInCell="1" allowOverlap="1" wp14:anchorId="0219E34D" wp14:editId="3631AFA7">
                 <wp:simplePos x="0" y="0"/>
                 <wp:positionH relativeFrom="column">
-                  <wp:posOffset>-556260</wp:posOffset>
+                  <wp:posOffset>872490</wp:posOffset>
                 </wp:positionH>
                 <wp:positionV relativeFrom="paragraph">
-                  <wp:posOffset>121285</wp:posOffset>
+                  <wp:posOffset>254000</wp:posOffset>
                 </wp:positionV>
                 <wp:extent cx="1495425" cy="285750"/>
                 <wp:effectExtent l="0" t="0" r="28575" b="19050"/>
@@ -1438,7 +2019,7 @@
           </mc:Choice>
           <mc:Fallback>
             <w:pict>
-              <v:roundrect w14:anchorId="7D5A9C60" id="Rectángulo redondeado 30" o:spid="_x0000_s1034" style="position:absolute;left:0;text-align:left;margin-left:-43.8pt;margin-top:9.55pt;width:117.75pt;height:22.5pt;z-index:251694080;visibility:visible;mso-wrap-style:square;mso-width-percent:0;mso-wrap-distance-left:9pt;mso-wrap-distance-top:0;mso-wrap-distance-right:9pt;mso-wrap-distance-bottom:0;mso-position-horizontal:absolute;mso-position-horizontal-relative:text;mso-position-vertical:absolute;mso-position-vertical-relative:text;mso-width-percent:0;mso-width-relative:margin;v-text-anchor:middle" arcsize="10923f" o:gfxdata="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" fillcolor="#ffc000 [3207]" strokecolor="#7f5f00 [1607]" strokeweight="1pt">
+              <v:roundrect w14:anchorId="0219E34D" id="Rectángulo redondeado 30" o:spid="_x0000_s1035" style="position:absolute;left:0;text-align:left;margin-left:68.7pt;margin-top:20pt;width:117.75pt;height:22.5pt;z-index:251694080;visibility:visible;mso-wrap-style:square;mso-width-percent:0;mso-wrap-distance-left:9pt;mso-wrap-distance-top:0;mso-wrap-distance-right:9pt;mso-wrap-distance-bottom:0;mso-position-horizontal:absolute;mso-position-horizontal-relative:text;mso-position-vertical:absolute;mso-position-vertical-relative:text;mso-width-percent:0;mso-width-relative:margin;v-text-anchor:middle" arcsize="10923f" o:gfxdata="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" fillcolor="#ffc000 [3207]" strokecolor="#7f5f00 [1607]" strokeweight="1pt">
                 <v:stroke joinstyle="miter"/>
                 <v:textbox>
                   <w:txbxContent>
@@ -1465,6 +2046,14 @@
           <w:b/>
         </w:rPr>
       </w:pPr>
+    </w:p>
+    <w:p>
+      <w:pPr>
+        <w:jc w:val="center"/>
+        <w:rPr>
+          <w:b/>
+        </w:rPr>
+      </w:pPr>
       <w:r>
         <w:rPr>
           <w:b/>
@@ -1474,13 +2063,13 @@
         <mc:AlternateContent>
           <mc:Choice Requires="wps">
             <w:drawing>
-              <wp:anchor distT="0" distB="0" distL="114300" distR="114300" simplePos="0" relativeHeight="251695104" behindDoc="0" locked="0" layoutInCell="1" allowOverlap="1" wp14:anchorId="39A6685B" wp14:editId="3FFE40ED">
+              <wp:anchor distT="0" distB="0" distL="114300" distR="114300" simplePos="0" relativeHeight="251695104" behindDoc="0" locked="0" layoutInCell="1" allowOverlap="1" wp14:anchorId="2BAA99C1" wp14:editId="4AD94513">
                 <wp:simplePos x="0" y="0"/>
                 <wp:positionH relativeFrom="column">
-                  <wp:posOffset>-518159</wp:posOffset>
+                  <wp:posOffset>882650</wp:posOffset>
                 </wp:positionH>
                 <wp:positionV relativeFrom="paragraph">
-                  <wp:posOffset>187960</wp:posOffset>
+                  <wp:posOffset>6985</wp:posOffset>
                 </wp:positionV>
                 <wp:extent cx="1619250" cy="285750"/>
                 <wp:effectExtent l="0" t="0" r="19050" b="19050"/>
@@ -1551,7 +2140,7 @@
           </mc:Choice>
           <mc:Fallback>
             <w:pict>
-              <v:roundrect w14:anchorId="39A6685B" id="Rectángulo redondeado 31" o:spid="_x0000_s1035" style="position:absolute;left:0;text-align:left;margin-left:-40.8pt;margin-top:14.8pt;width:127.5pt;height:22.5pt;z-index:251695104;visibility:visible;mso-wrap-style:square;mso-width-percent:0;mso-wrap-distance-left:9pt;mso-wrap-distance-top:0;mso-wrap-distance-right:9pt;mso-wrap-distance-bottom:0;mso-position-horizontal:absolute;mso-position-horizontal-relative:text;mso-position-vertical:absolute;mso-position-vertical-relative:text;mso-width-percent:0;mso-width-relative:margin;v-text-anchor:middle" arcsize="10923f" o:gfxdata="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" fillcolor="#ffc000 [3207]" strokecolor="#7f5f00 [1607]" strokeweight="1pt">
+              <v:roundrect w14:anchorId="2BAA99C1" id="Rectángulo redondeado 31" o:spid="_x0000_s1036" style="position:absolute;left:0;text-align:left;margin-left:69.5pt;margin-top:.55pt;width:127.5pt;height:22.5pt;z-index:251695104;visibility:visible;mso-wrap-style:square;mso-width-percent:0;mso-wrap-distance-left:9pt;mso-wrap-distance-top:0;mso-wrap-distance-right:9pt;mso-wrap-distance-bottom:0;mso-position-horizontal:absolute;mso-position-horizontal-relative:text;mso-position-vertical:absolute;mso-position-vertical-relative:text;mso-width-percent:0;mso-width-relative:margin;v-text-anchor:middle" arcsize="10923f" o:gfxdata="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" fillcolor="#ffc000 [3207]" strokecolor="#7f5f00 [1607]" strokeweight="1pt">
                 <v:stroke joinstyle="miter"/>
                 <v:textbox>
                   <w:txbxContent>
@@ -1593,18 +2182,18 @@
         <mc:AlternateContent>
           <mc:Choice Requires="wps">
             <w:drawing>
-              <wp:anchor distT="0" distB="0" distL="114300" distR="114300" simplePos="0" relativeHeight="251704320" behindDoc="0" locked="0" layoutInCell="1" allowOverlap="1" wp14:anchorId="37955327" wp14:editId="76A3DB07">
+              <wp:anchor distT="0" distB="0" distL="114300" distR="114300" simplePos="0" relativeHeight="251696128" behindDoc="0" locked="0" layoutInCell="1" allowOverlap="1" wp14:anchorId="3D18786B" wp14:editId="6ED08306">
                 <wp:simplePos x="0" y="0"/>
                 <wp:positionH relativeFrom="column">
-                  <wp:posOffset>-489585</wp:posOffset>
+                  <wp:posOffset>862965</wp:posOffset>
                 </wp:positionH>
                 <wp:positionV relativeFrom="paragraph">
-                  <wp:posOffset>635635</wp:posOffset>
+                  <wp:posOffset>64135</wp:posOffset>
                 </wp:positionV>
-                <wp:extent cx="2324100" cy="285750"/>
-                <wp:effectExtent l="0" t="0" r="19050" b="19050"/>
+                <wp:extent cx="1685925" cy="285750"/>
+                <wp:effectExtent l="0" t="0" r="28575" b="19050"/>
                 <wp:wrapNone/>
-                <wp:docPr id="21" name="Rectángulo redondeado 21"/>
+                <wp:docPr id="192" name="Rectángulo redondeado 192"/>
                 <wp:cNvGraphicFramePr/>
                 <a:graphic xmlns:a="http://schemas.openxmlformats.org/drawingml/2006/main">
                   <a:graphicData uri="http://schemas.microsoft.com/office/word/2010/wordprocessingShape">
@@ -1613,7 +2202,7 @@
                       <wps:spPr>
                         <a:xfrm>
                           <a:off x="0" y="0"/>
-                          <a:ext cx="2324100" cy="285750"/>
+                          <a:ext cx="1685925" cy="285750"/>
                         </a:xfrm>
                         <a:prstGeom prst="roundRect">
                           <a:avLst/>
@@ -1648,7 +2237,7 @@
                               <w:rPr>
                                 <w:rFonts w:ascii="Arial" w:hAnsi="Arial" w:cs="Arial"/>
                               </w:rPr>
-                              <w:t>Feria científica y tecnológica</w:t>
+                              <w:t>Gobierno estudiantil</w:t>
                             </w:r>
                           </w:p>
                           <w:p>
@@ -1686,14 +2275,12 @@
                                 <w:rFonts w:ascii="Arial" w:hAnsi="Arial" w:cs="Arial"/>
                               </w:rPr>
                             </w:pPr>
-                            <w:proofErr w:type="gramStart"/>
                             <w:r>
                               <w:rPr>
                                 <w:rFonts w:ascii="Arial" w:hAnsi="Arial" w:cs="Arial"/>
                               </w:rPr>
                               <w:t>edad insertas</w:t>
                             </w:r>
-                            <w:proofErr w:type="gramEnd"/>
                           </w:p>
                           <w:p>
                             <w:pPr>
@@ -1786,14 +2373,12 @@
                                 <w:rFonts w:ascii="Arial" w:hAnsi="Arial" w:cs="Arial"/>
                               </w:rPr>
                             </w:pPr>
-                            <w:proofErr w:type="gramStart"/>
                             <w:r>
                               <w:rPr>
                                 <w:rFonts w:ascii="Arial" w:hAnsi="Arial" w:cs="Arial"/>
                               </w:rPr>
                               <w:t>edad insertas</w:t>
                             </w:r>
-                            <w:proofErr w:type="gramEnd"/>
                           </w:p>
                           <w:p>
                             <w:pPr>
@@ -1836,446 +2421,7 @@
           </mc:Choice>
           <mc:Fallback>
             <w:pict>
-              <v:roundrect w14:anchorId="37955327" id="Rectángulo redondeado 21" o:spid="_x0000_s1036" style="position:absolute;left:0;text-align:left;margin-left:-38.55pt;margin-top:50.05pt;width:183pt;height:22.5pt;z-index:251704320;visibility:visible;mso-wrap-style:square;mso-width-percent:0;mso-wrap-distance-left:9pt;mso-wrap-distance-top:0;mso-wrap-distance-right:9pt;mso-wrap-distance-bottom:0;mso-position-horizontal:absolute;mso-position-horizontal-relative:text;mso-position-vertical:absolute;mso-position-vertical-relative:text;mso-width-percent:0;mso-width-relative:margin;v-text-anchor:middle" arcsize="10923f" o:gfxdata="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" fillcolor="#ffc000 [3207]" strokecolor="#7f5f00 [1607]" strokeweight="1pt">
-                <v:stroke joinstyle="miter"/>
-                <v:textbox>
-                  <w:txbxContent>
-                    <w:p>
-                      <w:pPr>
-                        <w:jc w:val="both"/>
-                        <w:rPr>
-                          <w:rFonts w:ascii="Arial" w:hAnsi="Arial" w:cs="Arial"/>
-                        </w:rPr>
-                      </w:pPr>
-                      <w:r>
-                        <w:rPr>
-                          <w:rFonts w:ascii="Arial" w:hAnsi="Arial" w:cs="Arial"/>
-                        </w:rPr>
-                        <w:t>Feria científica y tecnológica</w:t>
-                      </w:r>
-                    </w:p>
-                    <w:p>
-                      <w:pPr>
-                        <w:jc w:val="both"/>
-                        <w:rPr>
-                          <w:rFonts w:ascii="Arial" w:hAnsi="Arial" w:cs="Arial"/>
-                        </w:rPr>
-                      </w:pPr>
-                      <w:r>
-                        <w:rPr>
-                          <w:rFonts w:ascii="Arial" w:hAnsi="Arial" w:cs="Arial"/>
-                        </w:rPr>
-                        <w:t>en población de</w:t>
-                      </w:r>
-                    </w:p>
-                    <w:p>
-                      <w:pPr>
-                        <w:jc w:val="both"/>
-                        <w:rPr>
-                          <w:rFonts w:ascii="Arial" w:hAnsi="Arial" w:cs="Arial"/>
-                        </w:rPr>
-                      </w:pPr>
-                      <w:r>
-                        <w:rPr>
-                          <w:rFonts w:ascii="Arial" w:hAnsi="Arial" w:cs="Arial"/>
-                        </w:rPr>
-                        <w:t>menores de</w:t>
-                      </w:r>
-                    </w:p>
-                    <w:p>
-                      <w:pPr>
-                        <w:jc w:val="both"/>
-                        <w:rPr>
-                          <w:rFonts w:ascii="Arial" w:hAnsi="Arial" w:cs="Arial"/>
-                        </w:rPr>
-                      </w:pPr>
-                      <w:r>
-                        <w:rPr>
-                          <w:rFonts w:ascii="Arial" w:hAnsi="Arial" w:cs="Arial"/>
-                        </w:rPr>
-                        <w:t>edad insertas</w:t>
-                      </w:r>
-                    </w:p>
-                    <w:p>
-                      <w:pPr>
-                        <w:jc w:val="both"/>
-                        <w:rPr>
-                          <w:rFonts w:ascii="Arial" w:hAnsi="Arial" w:cs="Arial"/>
-                        </w:rPr>
-                      </w:pPr>
-                      <w:r>
-                        <w:rPr>
-                          <w:rFonts w:ascii="Arial" w:hAnsi="Arial" w:cs="Arial"/>
-                        </w:rPr>
-                        <w:t>en el sistema</w:t>
-                      </w:r>
-                    </w:p>
-                    <w:p>
-                      <w:pPr>
-                        <w:jc w:val="both"/>
-                        <w:rPr>
-                          <w:rFonts w:ascii="Arial" w:hAnsi="Arial" w:cs="Arial"/>
-                        </w:rPr>
-                      </w:pPr>
-                      <w:r>
-                        <w:rPr>
-                          <w:rFonts w:ascii="Arial" w:hAnsi="Arial" w:cs="Arial"/>
-                        </w:rPr>
-                        <w:t>educativo de atención del</w:t>
-                      </w:r>
-                    </w:p>
-                    <w:p>
-                      <w:pPr>
-                        <w:jc w:val="both"/>
-                        <w:rPr>
-                          <w:rFonts w:ascii="Arial" w:hAnsi="Arial" w:cs="Arial"/>
-                        </w:rPr>
-                      </w:pPr>
-                      <w:r>
-                        <w:rPr>
-                          <w:rFonts w:ascii="Arial" w:hAnsi="Arial" w:cs="Arial"/>
-                        </w:rPr>
-                        <w:t>embarazo y</w:t>
-                      </w:r>
-                    </w:p>
-                    <w:p>
-                      <w:pPr>
-                        <w:jc w:val="both"/>
-                        <w:rPr>
-                          <w:rFonts w:ascii="Arial" w:hAnsi="Arial" w:cs="Arial"/>
-                        </w:rPr>
-                      </w:pPr>
-                      <w:r>
-                        <w:rPr>
-                          <w:rFonts w:ascii="Arial" w:hAnsi="Arial" w:cs="Arial"/>
-                        </w:rPr>
-                        <w:t>maternidad</w:t>
-                      </w:r>
-                    </w:p>
-                    <w:p>
-                      <w:pPr>
-                        <w:jc w:val="both"/>
-                        <w:rPr>
-                          <w:rFonts w:ascii="Arial" w:hAnsi="Arial" w:cs="Arial"/>
-                        </w:rPr>
-                      </w:pPr>
-                      <w:r>
-                        <w:rPr>
-                          <w:rFonts w:ascii="Arial" w:hAnsi="Arial" w:cs="Arial"/>
-                        </w:rPr>
-                        <w:t>en población de</w:t>
-                      </w:r>
-                    </w:p>
-                    <w:p>
-                      <w:pPr>
-                        <w:jc w:val="both"/>
-                        <w:rPr>
-                          <w:rFonts w:ascii="Arial" w:hAnsi="Arial" w:cs="Arial"/>
-                        </w:rPr>
-                      </w:pPr>
-                      <w:r>
-                        <w:rPr>
-                          <w:rFonts w:ascii="Arial" w:hAnsi="Arial" w:cs="Arial"/>
-                        </w:rPr>
-                        <w:t>menores de</w:t>
-                      </w:r>
-                    </w:p>
-                    <w:p>
-                      <w:pPr>
-                        <w:jc w:val="both"/>
-                        <w:rPr>
-                          <w:rFonts w:ascii="Arial" w:hAnsi="Arial" w:cs="Arial"/>
-                        </w:rPr>
-                      </w:pPr>
-                      <w:r>
-                        <w:rPr>
-                          <w:rFonts w:ascii="Arial" w:hAnsi="Arial" w:cs="Arial"/>
-                        </w:rPr>
-                        <w:t>edad insertas</w:t>
-                      </w:r>
-                    </w:p>
-                    <w:p>
-                      <w:pPr>
-                        <w:jc w:val="both"/>
-                        <w:rPr>
-                          <w:rFonts w:ascii="Arial" w:hAnsi="Arial" w:cs="Arial"/>
-                        </w:rPr>
-                      </w:pPr>
-                      <w:r>
-                        <w:rPr>
-                          <w:rFonts w:ascii="Arial" w:hAnsi="Arial" w:cs="Arial"/>
-                        </w:rPr>
-                        <w:t>en el sistema</w:t>
-                      </w:r>
-                    </w:p>
-                    <w:p>
-                      <w:r>
-                        <w:rPr>
-                          <w:rFonts w:ascii="Arial" w:hAnsi="Arial" w:cs="Arial"/>
-                        </w:rPr>
-                        <w:t>educativo</w:t>
-                      </w:r>
-                    </w:p>
-                  </w:txbxContent>
-                </v:textbox>
-              </v:roundrect>
-            </w:pict>
-          </mc:Fallback>
-        </mc:AlternateContent>
-      </w:r>
-      <w:r>
-        <w:rPr>
-          <w:b/>
-          <w:noProof/>
-          <w:lang w:eastAsia="es-CR"/>
-        </w:rPr>
-        <mc:AlternateContent>
-          <mc:Choice Requires="wps">
-            <w:drawing>
-              <wp:anchor distT="0" distB="0" distL="114300" distR="114300" simplePos="0" relativeHeight="251696128" behindDoc="0" locked="0" layoutInCell="1" allowOverlap="1" wp14:anchorId="180DA415" wp14:editId="5E5C8741">
-                <wp:simplePos x="0" y="0"/>
-                <wp:positionH relativeFrom="column">
-                  <wp:posOffset>-508635</wp:posOffset>
-                </wp:positionH>
-                <wp:positionV relativeFrom="paragraph">
-                  <wp:posOffset>264160</wp:posOffset>
-                </wp:positionV>
-                <wp:extent cx="1685925" cy="285750"/>
-                <wp:effectExtent l="0" t="0" r="28575" b="19050"/>
-                <wp:wrapNone/>
-                <wp:docPr id="192" name="Rectángulo redondeado 192"/>
-                <wp:cNvGraphicFramePr/>
-                <a:graphic xmlns:a="http://schemas.openxmlformats.org/drawingml/2006/main">
-                  <a:graphicData uri="http://schemas.microsoft.com/office/word/2010/wordprocessingShape">
-                    <wps:wsp>
-                      <wps:cNvSpPr/>
-                      <wps:spPr>
-                        <a:xfrm>
-                          <a:off x="0" y="0"/>
-                          <a:ext cx="1685925" cy="285750"/>
-                        </a:xfrm>
-                        <a:prstGeom prst="roundRect">
-                          <a:avLst/>
-                        </a:prstGeom>
-                      </wps:spPr>
-                      <wps:style>
-                        <a:lnRef idx="2">
-                          <a:schemeClr val="accent4">
-                            <a:shade val="50000"/>
-                          </a:schemeClr>
-                        </a:lnRef>
-                        <a:fillRef idx="1">
-                          <a:schemeClr val="accent4"/>
-                        </a:fillRef>
-                        <a:effectRef idx="0">
-                          <a:schemeClr val="accent4"/>
-                        </a:effectRef>
-                        <a:fontRef idx="minor">
-                          <a:schemeClr val="lt1"/>
-                        </a:fontRef>
-                      </wps:style>
-                      <wps:txbx>
-                        <w:txbxContent>
-                          <w:p>
-                            <w:pPr>
-                              <w:jc w:val="both"/>
-                              <w:rPr>
-                                <w:rFonts w:ascii="Arial" w:hAnsi="Arial" w:cs="Arial"/>
-                              </w:rPr>
-                            </w:pPr>
-                            <w:r>
-                              <w:rPr>
-                                <w:rFonts w:ascii="Arial" w:hAnsi="Arial" w:cs="Arial"/>
-                              </w:rPr>
-                              <w:t>Gobierno estudiantil</w:t>
-                            </w:r>
-                          </w:p>
-                          <w:p>
-                            <w:pPr>
-                              <w:jc w:val="both"/>
-                              <w:rPr>
-                                <w:rFonts w:ascii="Arial" w:hAnsi="Arial" w:cs="Arial"/>
-                              </w:rPr>
-                            </w:pPr>
-                            <w:r>
-                              <w:rPr>
-                                <w:rFonts w:ascii="Arial" w:hAnsi="Arial" w:cs="Arial"/>
-                              </w:rPr>
-                              <w:t>en población de</w:t>
-                            </w:r>
-                          </w:p>
-                          <w:p>
-                            <w:pPr>
-                              <w:jc w:val="both"/>
-                              <w:rPr>
-                                <w:rFonts w:ascii="Arial" w:hAnsi="Arial" w:cs="Arial"/>
-                              </w:rPr>
-                            </w:pPr>
-                            <w:r>
-                              <w:rPr>
-                                <w:rFonts w:ascii="Arial" w:hAnsi="Arial" w:cs="Arial"/>
-                              </w:rPr>
-                              <w:t>menores de</w:t>
-                            </w:r>
-                          </w:p>
-                          <w:p>
-                            <w:pPr>
-                              <w:jc w:val="both"/>
-                              <w:rPr>
-                                <w:rFonts w:ascii="Arial" w:hAnsi="Arial" w:cs="Arial"/>
-                              </w:rPr>
-                            </w:pPr>
-                            <w:proofErr w:type="gramStart"/>
-                            <w:r>
-                              <w:rPr>
-                                <w:rFonts w:ascii="Arial" w:hAnsi="Arial" w:cs="Arial"/>
-                              </w:rPr>
-                              <w:t>edad insertas</w:t>
-                            </w:r>
-                            <w:proofErr w:type="gramEnd"/>
-                          </w:p>
-                          <w:p>
-                            <w:pPr>
-                              <w:jc w:val="both"/>
-                              <w:rPr>
-                                <w:rFonts w:ascii="Arial" w:hAnsi="Arial" w:cs="Arial"/>
-                              </w:rPr>
-                            </w:pPr>
-                            <w:r>
-                              <w:rPr>
-                                <w:rFonts w:ascii="Arial" w:hAnsi="Arial" w:cs="Arial"/>
-                              </w:rPr>
-                              <w:t>en el sistema</w:t>
-                            </w:r>
-                          </w:p>
-                          <w:p>
-                            <w:pPr>
-                              <w:jc w:val="both"/>
-                              <w:rPr>
-                                <w:rFonts w:ascii="Arial" w:hAnsi="Arial" w:cs="Arial"/>
-                              </w:rPr>
-                            </w:pPr>
-                            <w:r>
-                              <w:rPr>
-                                <w:rFonts w:ascii="Arial" w:hAnsi="Arial" w:cs="Arial"/>
-                              </w:rPr>
-                              <w:t>educativo de atención del</w:t>
-                            </w:r>
-                          </w:p>
-                          <w:p>
-                            <w:pPr>
-                              <w:jc w:val="both"/>
-                              <w:rPr>
-                                <w:rFonts w:ascii="Arial" w:hAnsi="Arial" w:cs="Arial"/>
-                              </w:rPr>
-                            </w:pPr>
-                            <w:r>
-                              <w:rPr>
-                                <w:rFonts w:ascii="Arial" w:hAnsi="Arial" w:cs="Arial"/>
-                              </w:rPr>
-                              <w:t>embarazo y</w:t>
-                            </w:r>
-                          </w:p>
-                          <w:p>
-                            <w:pPr>
-                              <w:jc w:val="both"/>
-                              <w:rPr>
-                                <w:rFonts w:ascii="Arial" w:hAnsi="Arial" w:cs="Arial"/>
-                              </w:rPr>
-                            </w:pPr>
-                            <w:r>
-                              <w:rPr>
-                                <w:rFonts w:ascii="Arial" w:hAnsi="Arial" w:cs="Arial"/>
-                              </w:rPr>
-                              <w:t>maternidad</w:t>
-                            </w:r>
-                          </w:p>
-                          <w:p>
-                            <w:pPr>
-                              <w:jc w:val="both"/>
-                              <w:rPr>
-                                <w:rFonts w:ascii="Arial" w:hAnsi="Arial" w:cs="Arial"/>
-                              </w:rPr>
-                            </w:pPr>
-                            <w:r>
-                              <w:rPr>
-                                <w:rFonts w:ascii="Arial" w:hAnsi="Arial" w:cs="Arial"/>
-                              </w:rPr>
-                              <w:t>en población de</w:t>
-                            </w:r>
-                          </w:p>
-                          <w:p>
-                            <w:pPr>
-                              <w:jc w:val="both"/>
-                              <w:rPr>
-                                <w:rFonts w:ascii="Arial" w:hAnsi="Arial" w:cs="Arial"/>
-                              </w:rPr>
-                            </w:pPr>
-                            <w:r>
-                              <w:rPr>
-                                <w:rFonts w:ascii="Arial" w:hAnsi="Arial" w:cs="Arial"/>
-                              </w:rPr>
-                              <w:t>menores de</w:t>
-                            </w:r>
-                          </w:p>
-                          <w:p>
-                            <w:pPr>
-                              <w:jc w:val="both"/>
-                              <w:rPr>
-                                <w:rFonts w:ascii="Arial" w:hAnsi="Arial" w:cs="Arial"/>
-                              </w:rPr>
-                            </w:pPr>
-                            <w:proofErr w:type="gramStart"/>
-                            <w:r>
-                              <w:rPr>
-                                <w:rFonts w:ascii="Arial" w:hAnsi="Arial" w:cs="Arial"/>
-                              </w:rPr>
-                              <w:t>edad insertas</w:t>
-                            </w:r>
-                            <w:proofErr w:type="gramEnd"/>
-                          </w:p>
-                          <w:p>
-                            <w:pPr>
-                              <w:jc w:val="both"/>
-                              <w:rPr>
-                                <w:rFonts w:ascii="Arial" w:hAnsi="Arial" w:cs="Arial"/>
-                              </w:rPr>
-                            </w:pPr>
-                            <w:r>
-                              <w:rPr>
-                                <w:rFonts w:ascii="Arial" w:hAnsi="Arial" w:cs="Arial"/>
-                              </w:rPr>
-                              <w:t>en el sistema</w:t>
-                            </w:r>
-                          </w:p>
-                          <w:p>
-                            <w:r>
-                              <w:rPr>
-                                <w:rFonts w:ascii="Arial" w:hAnsi="Arial" w:cs="Arial"/>
-                              </w:rPr>
-                              <w:t>educativo</w:t>
-                            </w:r>
-                          </w:p>
-                        </w:txbxContent>
-                      </wps:txbx>
-                      <wps:bodyPr rot="0" spcFirstLastPara="0" vertOverflow="overflow" horzOverflow="overflow" vert="horz" wrap="square" lIns="91440" tIns="45720" rIns="91440" bIns="45720" numCol="1" spcCol="0" rtlCol="0" fromWordArt="0" anchor="ctr" anchorCtr="0" forceAA="0" compatLnSpc="1">
-                        <a:prstTxWarp prst="textNoShape">
-                          <a:avLst/>
-                        </a:prstTxWarp>
-                        <a:noAutofit/>
-                      </wps:bodyPr>
-                    </wps:wsp>
-                  </a:graphicData>
-                </a:graphic>
-                <wp14:sizeRelH relativeFrom="margin">
-                  <wp14:pctWidth>0</wp14:pctWidth>
-                </wp14:sizeRelH>
-              </wp:anchor>
-            </w:drawing>
-          </mc:Choice>
-          <mc:Fallback>
-            <w:pict>
-              <v:roundrect w14:anchorId="180DA415" id="Rectángulo redondeado 192" o:spid="_x0000_s1036" style="position:absolute;left:0;text-align:left;margin-left:-40.05pt;margin-top:20.8pt;width:132.75pt;height:22.5pt;z-index:251696128;visibility:visible;mso-wrap-style:square;mso-width-percent:0;mso-wrap-distance-left:9pt;mso-wrap-distance-top:0;mso-wrap-distance-right:9pt;mso-wrap-distance-bottom:0;mso-position-horizontal:absolute;mso-position-horizontal-relative:text;mso-position-vertical:absolute;mso-position-vertical-relative:text;mso-width-percent:0;mso-width-relative:margin;v-text-anchor:middle" arcsize="10923f" o:gfxdata="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" fillcolor="#ffc000 [3207]" strokecolor="#7f5f00 [1607]" strokeweight="1pt">
+              <v:roundrect w14:anchorId="3D18786B" id="Rectángulo redondeado 192" o:spid="_x0000_s1037" style="position:absolute;left:0;text-align:left;margin-left:67.95pt;margin-top:5.05pt;width:132.75pt;height:22.5pt;z-index:251696128;visibility:visible;mso-wrap-style:square;mso-width-percent:0;mso-wrap-distance-left:9pt;mso-wrap-distance-top:0;mso-wrap-distance-right:9pt;mso-wrap-distance-bottom:0;mso-position-horizontal:absolute;mso-position-horizontal-relative:text;mso-position-vertical:absolute;mso-position-vertical-relative:text;mso-width-percent:0;mso-width-relative:margin;v-text-anchor:middle" arcsize="10923f" o:gfxdata="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" fillcolor="#ffc000 [3207]" strokecolor="#7f5f00 [1607]" strokeweight="1pt">
                 <v:stroke joinstyle="miter"/>
                 <v:textbox>
                   <w:txbxContent>
@@ -2470,6 +2616,458 @@
           <w:b/>
         </w:rPr>
       </w:pPr>
+      <w:r>
+        <w:rPr>
+          <w:b/>
+          <w:noProof/>
+          <w:lang w:eastAsia="es-CR"/>
+        </w:rPr>
+        <mc:AlternateContent>
+          <mc:Choice Requires="wps">
+            <w:drawing>
+              <wp:anchor distT="0" distB="0" distL="114300" distR="114300" simplePos="0" relativeHeight="251704320" behindDoc="0" locked="0" layoutInCell="1" allowOverlap="1" wp14:anchorId="09701ED3" wp14:editId="2D5B2BEB">
+                <wp:simplePos x="0" y="0"/>
+                <wp:positionH relativeFrom="column">
+                  <wp:posOffset>862965</wp:posOffset>
+                </wp:positionH>
+                <wp:positionV relativeFrom="paragraph">
+                  <wp:posOffset>111760</wp:posOffset>
+                </wp:positionV>
+                <wp:extent cx="2324100" cy="285750"/>
+                <wp:effectExtent l="0" t="0" r="19050" b="19050"/>
+                <wp:wrapNone/>
+                <wp:docPr id="21" name="Rectángulo redondeado 21"/>
+                <wp:cNvGraphicFramePr/>
+                <a:graphic xmlns:a="http://schemas.openxmlformats.org/drawingml/2006/main">
+                  <a:graphicData uri="http://schemas.microsoft.com/office/word/2010/wordprocessingShape">
+                    <wps:wsp>
+                      <wps:cNvSpPr/>
+                      <wps:spPr>
+                        <a:xfrm>
+                          <a:off x="0" y="0"/>
+                          <a:ext cx="2324100" cy="285750"/>
+                        </a:xfrm>
+                        <a:prstGeom prst="roundRect">
+                          <a:avLst/>
+                        </a:prstGeom>
+                      </wps:spPr>
+                      <wps:style>
+                        <a:lnRef idx="2">
+                          <a:schemeClr val="accent4">
+                            <a:shade val="50000"/>
+                          </a:schemeClr>
+                        </a:lnRef>
+                        <a:fillRef idx="1">
+                          <a:schemeClr val="accent4"/>
+                        </a:fillRef>
+                        <a:effectRef idx="0">
+                          <a:schemeClr val="accent4"/>
+                        </a:effectRef>
+                        <a:fontRef idx="minor">
+                          <a:schemeClr val="lt1"/>
+                        </a:fontRef>
+                      </wps:style>
+                      <wps:txbx>
+                        <w:txbxContent>
+                          <w:p>
+                            <w:pPr>
+                              <w:jc w:val="both"/>
+                              <w:rPr>
+                                <w:rFonts w:ascii="Arial" w:hAnsi="Arial" w:cs="Arial"/>
+                              </w:rPr>
+                            </w:pPr>
+                            <w:r>
+                              <w:rPr>
+                                <w:rFonts w:ascii="Arial" w:hAnsi="Arial" w:cs="Arial"/>
+                              </w:rPr>
+                              <w:t>Feria científica y tecnológica</w:t>
+                            </w:r>
+                          </w:p>
+                          <w:p>
+                            <w:pPr>
+                              <w:jc w:val="both"/>
+                              <w:rPr>
+                                <w:rFonts w:ascii="Arial" w:hAnsi="Arial" w:cs="Arial"/>
+                              </w:rPr>
+                            </w:pPr>
+                            <w:r>
+                              <w:rPr>
+                                <w:rFonts w:ascii="Arial" w:hAnsi="Arial" w:cs="Arial"/>
+                              </w:rPr>
+                              <w:t>en población de</w:t>
+                            </w:r>
+                          </w:p>
+                          <w:p>
+                            <w:pPr>
+                              <w:jc w:val="both"/>
+                              <w:rPr>
+                                <w:rFonts w:ascii="Arial" w:hAnsi="Arial" w:cs="Arial"/>
+                              </w:rPr>
+                            </w:pPr>
+                            <w:r>
+                              <w:rPr>
+                                <w:rFonts w:ascii="Arial" w:hAnsi="Arial" w:cs="Arial"/>
+                              </w:rPr>
+                              <w:t>menores de</w:t>
+                            </w:r>
+                          </w:p>
+                          <w:p>
+                            <w:pPr>
+                              <w:jc w:val="both"/>
+                              <w:rPr>
+                                <w:rFonts w:ascii="Arial" w:hAnsi="Arial" w:cs="Arial"/>
+                              </w:rPr>
+                            </w:pPr>
+                            <w:r>
+                              <w:rPr>
+                                <w:rFonts w:ascii="Arial" w:hAnsi="Arial" w:cs="Arial"/>
+                              </w:rPr>
+                              <w:t>edad insertas</w:t>
+                            </w:r>
+                          </w:p>
+                          <w:p>
+                            <w:pPr>
+                              <w:jc w:val="both"/>
+                              <w:rPr>
+                                <w:rFonts w:ascii="Arial" w:hAnsi="Arial" w:cs="Arial"/>
+                              </w:rPr>
+                            </w:pPr>
+                            <w:r>
+                              <w:rPr>
+                                <w:rFonts w:ascii="Arial" w:hAnsi="Arial" w:cs="Arial"/>
+                              </w:rPr>
+                              <w:t>en el sistema</w:t>
+                            </w:r>
+                          </w:p>
+                          <w:p>
+                            <w:pPr>
+                              <w:jc w:val="both"/>
+                              <w:rPr>
+                                <w:rFonts w:ascii="Arial" w:hAnsi="Arial" w:cs="Arial"/>
+                              </w:rPr>
+                            </w:pPr>
+                            <w:r>
+                              <w:rPr>
+                                <w:rFonts w:ascii="Arial" w:hAnsi="Arial" w:cs="Arial"/>
+                              </w:rPr>
+                              <w:t>educativo de atención del</w:t>
+                            </w:r>
+                          </w:p>
+                          <w:p>
+                            <w:pPr>
+                              <w:jc w:val="both"/>
+                              <w:rPr>
+                                <w:rFonts w:ascii="Arial" w:hAnsi="Arial" w:cs="Arial"/>
+                              </w:rPr>
+                            </w:pPr>
+                            <w:r>
+                              <w:rPr>
+                                <w:rFonts w:ascii="Arial" w:hAnsi="Arial" w:cs="Arial"/>
+                              </w:rPr>
+                              <w:t>embarazo y</w:t>
+                            </w:r>
+                          </w:p>
+                          <w:p>
+                            <w:pPr>
+                              <w:jc w:val="both"/>
+                              <w:rPr>
+                                <w:rFonts w:ascii="Arial" w:hAnsi="Arial" w:cs="Arial"/>
+                              </w:rPr>
+                            </w:pPr>
+                            <w:r>
+                              <w:rPr>
+                                <w:rFonts w:ascii="Arial" w:hAnsi="Arial" w:cs="Arial"/>
+                              </w:rPr>
+                              <w:t>maternidad</w:t>
+                            </w:r>
+                          </w:p>
+                          <w:p>
+                            <w:pPr>
+                              <w:jc w:val="both"/>
+                              <w:rPr>
+                                <w:rFonts w:ascii="Arial" w:hAnsi="Arial" w:cs="Arial"/>
+                              </w:rPr>
+                            </w:pPr>
+                            <w:r>
+                              <w:rPr>
+                                <w:rFonts w:ascii="Arial" w:hAnsi="Arial" w:cs="Arial"/>
+                              </w:rPr>
+                              <w:t>en población de</w:t>
+                            </w:r>
+                          </w:p>
+                          <w:p>
+                            <w:pPr>
+                              <w:jc w:val="both"/>
+                              <w:rPr>
+                                <w:rFonts w:ascii="Arial" w:hAnsi="Arial" w:cs="Arial"/>
+                              </w:rPr>
+                            </w:pPr>
+                            <w:r>
+                              <w:rPr>
+                                <w:rFonts w:ascii="Arial" w:hAnsi="Arial" w:cs="Arial"/>
+                              </w:rPr>
+                              <w:t>menores de</w:t>
+                            </w:r>
+                          </w:p>
+                          <w:p>
+                            <w:pPr>
+                              <w:jc w:val="both"/>
+                              <w:rPr>
+                                <w:rFonts w:ascii="Arial" w:hAnsi="Arial" w:cs="Arial"/>
+                              </w:rPr>
+                            </w:pPr>
+                            <w:r>
+                              <w:rPr>
+                                <w:rFonts w:ascii="Arial" w:hAnsi="Arial" w:cs="Arial"/>
+                              </w:rPr>
+                              <w:t>edad insertas</w:t>
+                            </w:r>
+                          </w:p>
+                          <w:p>
+                            <w:pPr>
+                              <w:jc w:val="both"/>
+                              <w:rPr>
+                                <w:rFonts w:ascii="Arial" w:hAnsi="Arial" w:cs="Arial"/>
+                              </w:rPr>
+                            </w:pPr>
+                            <w:r>
+                              <w:rPr>
+                                <w:rFonts w:ascii="Arial" w:hAnsi="Arial" w:cs="Arial"/>
+                              </w:rPr>
+                              <w:t>en el sistema</w:t>
+                            </w:r>
+                          </w:p>
+                          <w:p>
+                            <w:r>
+                              <w:rPr>
+                                <w:rFonts w:ascii="Arial" w:hAnsi="Arial" w:cs="Arial"/>
+                              </w:rPr>
+                              <w:t>educativo</w:t>
+                            </w:r>
+                          </w:p>
+                        </w:txbxContent>
+                      </wps:txbx>
+                      <wps:bodyPr rot="0" spcFirstLastPara="0" vertOverflow="overflow" horzOverflow="overflow" vert="horz" wrap="square" lIns="91440" tIns="45720" rIns="91440" bIns="45720" numCol="1" spcCol="0" rtlCol="0" fromWordArt="0" anchor="ctr" anchorCtr="0" forceAA="0" compatLnSpc="1">
+                        <a:prstTxWarp prst="textNoShape">
+                          <a:avLst/>
+                        </a:prstTxWarp>
+                        <a:noAutofit/>
+                      </wps:bodyPr>
+                    </wps:wsp>
+                  </a:graphicData>
+                </a:graphic>
+                <wp14:sizeRelH relativeFrom="margin">
+                  <wp14:pctWidth>0</wp14:pctWidth>
+                </wp14:sizeRelH>
+              </wp:anchor>
+            </w:drawing>
+          </mc:Choice>
+          <mc:Fallback>
+            <w:pict>
+              <v:roundrect w14:anchorId="09701ED3" id="Rectángulo redondeado 21" o:spid="_x0000_s1038" style="position:absolute;left:0;text-align:left;margin-left:67.95pt;margin-top:8.8pt;width:183pt;height:22.5pt;z-index:251704320;visibility:visible;mso-wrap-style:square;mso-width-percent:0;mso-wrap-distance-left:9pt;mso-wrap-distance-top:0;mso-wrap-distance-right:9pt;mso-wrap-distance-bottom:0;mso-position-horizontal:absolute;mso-position-horizontal-relative:text;mso-position-vertical:absolute;mso-position-vertical-relative:text;mso-width-percent:0;mso-width-relative:margin;v-text-anchor:middle" arcsize="10923f" o:gfxdata="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" fillcolor="#ffc000 [3207]" strokecolor="#7f5f00 [1607]" strokeweight="1pt">
+                <v:stroke joinstyle="miter"/>
+                <v:textbox>
+                  <w:txbxContent>
+                    <w:p>
+                      <w:pPr>
+                        <w:jc w:val="both"/>
+                        <w:rPr>
+                          <w:rFonts w:ascii="Arial" w:hAnsi="Arial" w:cs="Arial"/>
+                        </w:rPr>
+                      </w:pPr>
+                      <w:r>
+                        <w:rPr>
+                          <w:rFonts w:ascii="Arial" w:hAnsi="Arial" w:cs="Arial"/>
+                        </w:rPr>
+                        <w:t>Feria científica y tecnológica</w:t>
+                      </w:r>
+                    </w:p>
+                    <w:p>
+                      <w:pPr>
+                        <w:jc w:val="both"/>
+                        <w:rPr>
+                          <w:rFonts w:ascii="Arial" w:hAnsi="Arial" w:cs="Arial"/>
+                        </w:rPr>
+                      </w:pPr>
+                      <w:r>
+                        <w:rPr>
+                          <w:rFonts w:ascii="Arial" w:hAnsi="Arial" w:cs="Arial"/>
+                        </w:rPr>
+                        <w:t>en población de</w:t>
+                      </w:r>
+                    </w:p>
+                    <w:p>
+                      <w:pPr>
+                        <w:jc w:val="both"/>
+                        <w:rPr>
+                          <w:rFonts w:ascii="Arial" w:hAnsi="Arial" w:cs="Arial"/>
+                        </w:rPr>
+                      </w:pPr>
+                      <w:r>
+                        <w:rPr>
+                          <w:rFonts w:ascii="Arial" w:hAnsi="Arial" w:cs="Arial"/>
+                        </w:rPr>
+                        <w:t>menores de</w:t>
+                      </w:r>
+                    </w:p>
+                    <w:p>
+                      <w:pPr>
+                        <w:jc w:val="both"/>
+                        <w:rPr>
+                          <w:rFonts w:ascii="Arial" w:hAnsi="Arial" w:cs="Arial"/>
+                        </w:rPr>
+                      </w:pPr>
+                      <w:r>
+                        <w:rPr>
+                          <w:rFonts w:ascii="Arial" w:hAnsi="Arial" w:cs="Arial"/>
+                        </w:rPr>
+                        <w:t>edad insertas</w:t>
+                      </w:r>
+                    </w:p>
+                    <w:p>
+                      <w:pPr>
+                        <w:jc w:val="both"/>
+                        <w:rPr>
+                          <w:rFonts w:ascii="Arial" w:hAnsi="Arial" w:cs="Arial"/>
+                        </w:rPr>
+                      </w:pPr>
+                      <w:r>
+                        <w:rPr>
+                          <w:rFonts w:ascii="Arial" w:hAnsi="Arial" w:cs="Arial"/>
+                        </w:rPr>
+                        <w:t>en el sistema</w:t>
+                      </w:r>
+                    </w:p>
+                    <w:p>
+                      <w:pPr>
+                        <w:jc w:val="both"/>
+                        <w:rPr>
+                          <w:rFonts w:ascii="Arial" w:hAnsi="Arial" w:cs="Arial"/>
+                        </w:rPr>
+                      </w:pPr>
+                      <w:r>
+                        <w:rPr>
+                          <w:rFonts w:ascii="Arial" w:hAnsi="Arial" w:cs="Arial"/>
+                        </w:rPr>
+                        <w:t>educativo de atención del</w:t>
+                      </w:r>
+                    </w:p>
+                    <w:p>
+                      <w:pPr>
+                        <w:jc w:val="both"/>
+                        <w:rPr>
+                          <w:rFonts w:ascii="Arial" w:hAnsi="Arial" w:cs="Arial"/>
+                        </w:rPr>
+                      </w:pPr>
+                      <w:r>
+                        <w:rPr>
+                          <w:rFonts w:ascii="Arial" w:hAnsi="Arial" w:cs="Arial"/>
+                        </w:rPr>
+                        <w:t>embarazo y</w:t>
+                      </w:r>
+                    </w:p>
+                    <w:p>
+                      <w:pPr>
+                        <w:jc w:val="both"/>
+                        <w:rPr>
+                          <w:rFonts w:ascii="Arial" w:hAnsi="Arial" w:cs="Arial"/>
+                        </w:rPr>
+                      </w:pPr>
+                      <w:r>
+                        <w:rPr>
+                          <w:rFonts w:ascii="Arial" w:hAnsi="Arial" w:cs="Arial"/>
+                        </w:rPr>
+                        <w:t>maternidad</w:t>
+                      </w:r>
+                    </w:p>
+                    <w:p>
+                      <w:pPr>
+                        <w:jc w:val="both"/>
+                        <w:rPr>
+                          <w:rFonts w:ascii="Arial" w:hAnsi="Arial" w:cs="Arial"/>
+                        </w:rPr>
+                      </w:pPr>
+                      <w:r>
+                        <w:rPr>
+                          <w:rFonts w:ascii="Arial" w:hAnsi="Arial" w:cs="Arial"/>
+                        </w:rPr>
+                        <w:t>en población de</w:t>
+                      </w:r>
+                    </w:p>
+                    <w:p>
+                      <w:pPr>
+                        <w:jc w:val="both"/>
+                        <w:rPr>
+                          <w:rFonts w:ascii="Arial" w:hAnsi="Arial" w:cs="Arial"/>
+                        </w:rPr>
+                      </w:pPr>
+                      <w:r>
+                        <w:rPr>
+                          <w:rFonts w:ascii="Arial" w:hAnsi="Arial" w:cs="Arial"/>
+                        </w:rPr>
+                        <w:t>menores de</w:t>
+                      </w:r>
+                    </w:p>
+                    <w:p>
+                      <w:pPr>
+                        <w:jc w:val="both"/>
+                        <w:rPr>
+                          <w:rFonts w:ascii="Arial" w:hAnsi="Arial" w:cs="Arial"/>
+                        </w:rPr>
+                      </w:pPr>
+                      <w:r>
+                        <w:rPr>
+                          <w:rFonts w:ascii="Arial" w:hAnsi="Arial" w:cs="Arial"/>
+                        </w:rPr>
+                        <w:t>edad insertas</w:t>
+                      </w:r>
+                    </w:p>
+                    <w:p>
+                      <w:pPr>
+                        <w:jc w:val="both"/>
+                        <w:rPr>
+                          <w:rFonts w:ascii="Arial" w:hAnsi="Arial" w:cs="Arial"/>
+                        </w:rPr>
+                      </w:pPr>
+                      <w:r>
+                        <w:rPr>
+                          <w:rFonts w:ascii="Arial" w:hAnsi="Arial" w:cs="Arial"/>
+                        </w:rPr>
+                        <w:t>en el sistema</w:t>
+                      </w:r>
+                    </w:p>
+                    <w:p>
+                      <w:r>
+                        <w:rPr>
+                          <w:rFonts w:ascii="Arial" w:hAnsi="Arial" w:cs="Arial"/>
+                        </w:rPr>
+                        <w:t>educativo</w:t>
+                      </w:r>
+                    </w:p>
+                  </w:txbxContent>
+                </v:textbox>
+              </v:roundrect>
+            </w:pict>
+          </mc:Fallback>
+        </mc:AlternateContent>
+      </w:r>
+    </w:p>
+    <w:p>
+      <w:pPr>
+        <w:jc w:val="center"/>
+        <w:rPr>
+          <w:b/>
+        </w:rPr>
+      </w:pPr>
+    </w:p>
+    <w:p>
+      <w:pPr>
+        <w:rPr>
+          <w:b/>
+        </w:rPr>
+      </w:pPr>
+      <w:bookmarkStart w:id="0" w:name="_GoBack"/>
+      <w:bookmarkEnd w:id="0"/>
     </w:p>
     <w:p>
       <w:pPr>
@@ -2600,7 +3198,7 @@
               </wp:anchor>
             </w:drawing>
           </mc:Choice>
-          <mc:Fallback>
+          <mc:Fallback xmlns:w16cid="http://schemas.microsoft.com/office/word/2016/wordml/cid" xmlns:am3d="http://schemas.microsoft.com/office/drawing/2017/model3d" xmlns:aink="http://schemas.microsoft.com/office/drawing/2016/ink" xmlns:cx8="http://schemas.microsoft.com/office/drawing/2016/5/14/chartex" xmlns:cx7="http://schemas.microsoft.com/office/drawing/2016/5/13/chartex" xmlns:cx6="http://schemas.microsoft.com/office/drawing/2016/5/12/chartex" xmlns:cx5="http://schemas.microsoft.com/office/drawing/2016/5/11/chartex" xmlns:cx4="http://schemas.microsoft.com/office/drawing/2016/5/10/chartex" xmlns:cx3="http://schemas.microsoft.com/office/drawing/2016/5/9/chartex" xmlns:cx2="http://schemas.microsoft.com/office/drawing/2015/10/21/chartex" xmlns:cx1="http://schemas.microsoft.com/office/drawing/2015/9/8/chartex">
             <w:pict>
               <v:roundrect w14:anchorId="1EBDA959" id="Rectángulo redondeado 194" o:spid="_x0000_s1037" style="position:absolute;margin-left:100.2pt;margin-top:26.05pt;width:259.5pt;height:24.75pt;z-index:251697152;visibility:visible;mso-wrap-style:square;mso-wrap-distance-left:9pt;mso-wrap-distance-top:0;mso-wrap-distance-right:9pt;mso-wrap-distance-bottom:0;mso-position-horizontal:absolute;mso-position-horizontal-relative:text;mso-position-vertical:absolute;mso-position-vertical-relative:text;v-text-anchor:middle" arcsize="10923f" o:gfxdata="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" fillcolor="white [3201]" stroked="f" strokeweight="1pt">
                 <v:stroke joinstyle="miter"/>
@@ -3299,7 +3897,7 @@
               </wp:anchor>
             </w:drawing>
           </mc:Choice>
-          <mc:Fallback>
+          <mc:Fallback xmlns:w16cid="http://schemas.microsoft.com/office/word/2016/wordml/cid" xmlns:am3d="http://schemas.microsoft.com/office/drawing/2017/model3d" xmlns:aink="http://schemas.microsoft.com/office/drawing/2016/ink" xmlns:cx8="http://schemas.microsoft.com/office/drawing/2016/5/14/chartex" xmlns:cx7="http://schemas.microsoft.com/office/drawing/2016/5/13/chartex" xmlns:cx6="http://schemas.microsoft.com/office/drawing/2016/5/12/chartex" xmlns:cx5="http://schemas.microsoft.com/office/drawing/2016/5/11/chartex" xmlns:cx4="http://schemas.microsoft.com/office/drawing/2016/5/10/chartex" xmlns:cx3="http://schemas.microsoft.com/office/drawing/2016/5/9/chartex" xmlns:cx2="http://schemas.microsoft.com/office/drawing/2015/10/21/chartex" xmlns:cx1="http://schemas.microsoft.com/office/drawing/2015/9/8/chartex">
             <w:pict>
               <v:shapetype w14:anchorId="5BA5EBB2" id="_x0000_t34" coordsize="21600,21600" o:spt="34" o:oned="t" adj="10800" path="m,l@0,0@0,21600,21600,21600e" filled="f">
                 <v:stroke joinstyle="miter"/>
@@ -3383,7 +3981,7 @@
               </wp:anchor>
             </w:drawing>
           </mc:Choice>
-          <mc:Fallback>
+          <mc:Fallback xmlns:w16cid="http://schemas.microsoft.com/office/word/2016/wordml/cid" xmlns:am3d="http://schemas.microsoft.com/office/drawing/2017/model3d" xmlns:aink="http://schemas.microsoft.com/office/drawing/2016/ink" xmlns:cx8="http://schemas.microsoft.com/office/drawing/2016/5/14/chartex" xmlns:cx7="http://schemas.microsoft.com/office/drawing/2016/5/13/chartex" xmlns:cx6="http://schemas.microsoft.com/office/drawing/2016/5/12/chartex" xmlns:cx5="http://schemas.microsoft.com/office/drawing/2016/5/11/chartex" xmlns:cx4="http://schemas.microsoft.com/office/drawing/2016/5/10/chartex" xmlns:cx3="http://schemas.microsoft.com/office/drawing/2016/5/9/chartex" xmlns:cx2="http://schemas.microsoft.com/office/drawing/2015/10/21/chartex" xmlns:cx1="http://schemas.microsoft.com/office/drawing/2015/9/8/chartex">
             <w:pict>
               <v:shapetype w14:anchorId="07642CD9" id="_x0000_t32" coordsize="21600,21600" o:spt="32" o:oned="t" path="m,l21600,21600e" filled="f">
                 <v:path arrowok="t" fillok="f" o:connecttype="none"/>
@@ -3501,7 +4099,7 @@
               </wp:anchor>
             </w:drawing>
           </mc:Choice>
-          <mc:Fallback>
+          <mc:Fallback xmlns:w16cid="http://schemas.microsoft.com/office/word/2016/wordml/cid" xmlns:am3d="http://schemas.microsoft.com/office/drawing/2017/model3d" xmlns:aink="http://schemas.microsoft.com/office/drawing/2016/ink" xmlns:cx8="http://schemas.microsoft.com/office/drawing/2016/5/14/chartex" xmlns:cx7="http://schemas.microsoft.com/office/drawing/2016/5/13/chartex" xmlns:cx6="http://schemas.microsoft.com/office/drawing/2016/5/12/chartex" xmlns:cx5="http://schemas.microsoft.com/office/drawing/2016/5/11/chartex" xmlns:cx4="http://schemas.microsoft.com/office/drawing/2016/5/10/chartex" xmlns:cx3="http://schemas.microsoft.com/office/drawing/2016/5/9/chartex" xmlns:cx2="http://schemas.microsoft.com/office/drawing/2015/10/21/chartex" xmlns:cx1="http://schemas.microsoft.com/office/drawing/2015/9/8/chartex">
             <w:pict>
               <v:shapetype id="_x0000_t202" coordsize="21600,21600" o:spt="202" path="m,l,21600r21600,l21600,xe">
                 <v:stroke joinstyle="miter"/>
@@ -3664,7 +4262,7 @@
               </wp:anchor>
             </w:drawing>
           </mc:Choice>
-          <mc:Fallback>
+          <mc:Fallback xmlns:w16cid="http://schemas.microsoft.com/office/word/2016/wordml/cid" xmlns:am3d="http://schemas.microsoft.com/office/drawing/2017/model3d" xmlns:aink="http://schemas.microsoft.com/office/drawing/2016/ink" xmlns:cx8="http://schemas.microsoft.com/office/drawing/2016/5/14/chartex" xmlns:cx7="http://schemas.microsoft.com/office/drawing/2016/5/13/chartex" xmlns:cx6="http://schemas.microsoft.com/office/drawing/2016/5/12/chartex" xmlns:cx5="http://schemas.microsoft.com/office/drawing/2016/5/11/chartex" xmlns:cx4="http://schemas.microsoft.com/office/drawing/2016/5/10/chartex" xmlns:cx3="http://schemas.microsoft.com/office/drawing/2016/5/9/chartex" xmlns:cx2="http://schemas.microsoft.com/office/drawing/2015/10/21/chartex" xmlns:cx1="http://schemas.microsoft.com/office/drawing/2015/9/8/chartex">
             <w:pict>
               <v:shape w14:anchorId="7027D6F9" id="Conector angular 8" o:spid="_x0000_s1026" type="#_x0000_t34" style="position:absolute;margin-left:-6.3pt;margin-top:10.25pt;width:28.5pt;height:131.25pt;z-index:251671552;visibility:visible;mso-wrap-style:square;mso-wrap-distance-left:9pt;mso-wrap-distance-top:0;mso-wrap-distance-right:9pt;mso-wrap-distance-bottom:0;mso-position-horizontal:absolute;mso-position-horizontal-relative:text;mso-position-vertical:absolute;mso-position-vertical-relative:text" o:gfxdata="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" adj="-22737" strokecolor="#5b9bd5 [3204]" strokeweight=".5pt">
                 <v:stroke endarrow="block"/>
@@ -3826,7 +4424,7 @@
               </wp:anchor>
             </w:drawing>
           </mc:Choice>
-          <mc:Fallback>
+          <mc:Fallback xmlns:w16cid="http://schemas.microsoft.com/office/word/2016/wordml/cid" xmlns:am3d="http://schemas.microsoft.com/office/drawing/2017/model3d" xmlns:aink="http://schemas.microsoft.com/office/drawing/2016/ink" xmlns:cx8="http://schemas.microsoft.com/office/drawing/2016/5/14/chartex" xmlns:cx7="http://schemas.microsoft.com/office/drawing/2016/5/13/chartex" xmlns:cx6="http://schemas.microsoft.com/office/drawing/2016/5/12/chartex" xmlns:cx5="http://schemas.microsoft.com/office/drawing/2016/5/11/chartex" xmlns:cx4="http://schemas.microsoft.com/office/drawing/2016/5/10/chartex" xmlns:cx3="http://schemas.microsoft.com/office/drawing/2016/5/9/chartex" xmlns:cx2="http://schemas.microsoft.com/office/drawing/2015/10/21/chartex" xmlns:cx1="http://schemas.microsoft.com/office/drawing/2015/9/8/chartex">
             <w:pict>
               <v:shape w14:anchorId="14D8E6D4" id="_x0000_s1027" type="#_x0000_t202" style="position:absolute;margin-left:67.95pt;margin-top:8.05pt;width:243pt;height:110.6pt;z-index:-251648000;visibility:visible;mso-wrap-style:square;mso-width-percent:0;mso-height-percent:200;mso-wrap-distance-left:9pt;mso-wrap-distance-top:3.6pt;mso-wrap-distance-right:9pt;mso-wrap-distance-bottom:3.6pt;mso-position-horizontal:absolute;mso-position-horizontal-relative:text;mso-position-vertical:absolute;mso-position-vertical-relative:text;mso-width-percent:0;mso-height-percent:200;mso-width-relative:margin;mso-height-relative:margin;v-text-anchor:top" o:gfxdata="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" stroked="f">
                 <v:textbox style="mso-fit-shape-to-text:t">
@@ -3946,7 +4544,7 @@
               </wp:anchor>
             </w:drawing>
           </mc:Choice>
-          <mc:Fallback>
+          <mc:Fallback xmlns:w16cid="http://schemas.microsoft.com/office/word/2016/wordml/cid" xmlns:am3d="http://schemas.microsoft.com/office/drawing/2017/model3d" xmlns:aink="http://schemas.microsoft.com/office/drawing/2016/ink" xmlns:cx8="http://schemas.microsoft.com/office/drawing/2016/5/14/chartex" xmlns:cx7="http://schemas.microsoft.com/office/drawing/2016/5/13/chartex" xmlns:cx6="http://schemas.microsoft.com/office/drawing/2016/5/12/chartex" xmlns:cx5="http://schemas.microsoft.com/office/drawing/2016/5/11/chartex" xmlns:cx4="http://schemas.microsoft.com/office/drawing/2016/5/10/chartex" xmlns:cx3="http://schemas.microsoft.com/office/drawing/2016/5/9/chartex" xmlns:cx2="http://schemas.microsoft.com/office/drawing/2015/10/21/chartex" xmlns:cx1="http://schemas.microsoft.com/office/drawing/2015/9/8/chartex">
             <w:pict>
               <v:shape w14:anchorId="12288B84" id="_x0000_s1028" type="#_x0000_t202" style="position:absolute;margin-left:27.45pt;margin-top:9.55pt;width:68.25pt;height:19.5pt;z-index:-251645952;visibility:visible;mso-wrap-style:square;mso-width-percent:0;mso-height-percent:0;mso-wrap-distance-left:9pt;mso-wrap-distance-top:3.6pt;mso-wrap-distance-right:9pt;mso-wrap-distance-bottom:3.6pt;mso-position-horizontal:absolute;mso-position-horizontal-relative:text;mso-position-vertical:absolute;mso-position-vertical-relative:text;mso-width-percent:0;mso-height-percent:0;mso-width-relative:margin;mso-height-relative:margin;v-text-anchor:top" o:gfxdata="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" stroked="f">
                 <v:textbox>
@@ -4099,7 +4697,7 @@
               </wp:anchor>
             </w:drawing>
           </mc:Choice>
-          <mc:Fallback>
+          <mc:Fallback xmlns:w16cid="http://schemas.microsoft.com/office/word/2016/wordml/cid" xmlns:am3d="http://schemas.microsoft.com/office/drawing/2017/model3d" xmlns:aink="http://schemas.microsoft.com/office/drawing/2016/ink" xmlns:cx8="http://schemas.microsoft.com/office/drawing/2016/5/14/chartex" xmlns:cx7="http://schemas.microsoft.com/office/drawing/2016/5/13/chartex" xmlns:cx6="http://schemas.microsoft.com/office/drawing/2016/5/12/chartex" xmlns:cx5="http://schemas.microsoft.com/office/drawing/2016/5/11/chartex" xmlns:cx4="http://schemas.microsoft.com/office/drawing/2016/5/10/chartex" xmlns:cx3="http://schemas.microsoft.com/office/drawing/2016/5/9/chartex" xmlns:cx2="http://schemas.microsoft.com/office/drawing/2015/10/21/chartex" xmlns:cx1="http://schemas.microsoft.com/office/drawing/2015/9/8/chartex">
             <w:pict>
               <v:shape w14:anchorId="1CD5A79C" id="_x0000_s1029" type="#_x0000_t202" style="position:absolute;margin-left:38.7pt;margin-top:183.15pt;width:176.25pt;height:37.5pt;z-index:-251635712;visibility:visible;mso-wrap-style:square;mso-width-percent:0;mso-height-percent:0;mso-wrap-distance-left:9pt;mso-wrap-distance-top:3.6pt;mso-wrap-distance-right:9pt;mso-wrap-distance-bottom:3.6pt;mso-position-horizontal:absolute;mso-position-horizontal-relative:text;mso-position-vertical:absolute;mso-position-vertical-relative:text;mso-width-percent:0;mso-height-percent:0;mso-width-relative:margin;mso-height-relative:margin;v-text-anchor:top" o:gfxdata="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" stroked="f">
                 <v:textbox>
@@ -4214,7 +4812,7 @@
               </wp:anchor>
             </w:drawing>
           </mc:Choice>
-          <mc:Fallback>
+          <mc:Fallback xmlns:w16cid="http://schemas.microsoft.com/office/word/2016/wordml/cid" xmlns:am3d="http://schemas.microsoft.com/office/drawing/2017/model3d" xmlns:aink="http://schemas.microsoft.com/office/drawing/2016/ink" xmlns:cx8="http://schemas.microsoft.com/office/drawing/2016/5/14/chartex" xmlns:cx7="http://schemas.microsoft.com/office/drawing/2016/5/13/chartex" xmlns:cx6="http://schemas.microsoft.com/office/drawing/2016/5/12/chartex" xmlns:cx5="http://schemas.microsoft.com/office/drawing/2016/5/11/chartex" xmlns:cx4="http://schemas.microsoft.com/office/drawing/2016/5/10/chartex" xmlns:cx3="http://schemas.microsoft.com/office/drawing/2016/5/9/chartex" xmlns:cx2="http://schemas.microsoft.com/office/drawing/2015/10/21/chartex" xmlns:cx1="http://schemas.microsoft.com/office/drawing/2015/9/8/chartex">
             <w:pict>
               <v:shape w14:anchorId="24D883E7" id="_x0000_s1030" type="#_x0000_t202" style="position:absolute;margin-left:107.7pt;margin-top:83.4pt;width:68.25pt;height:36pt;z-index:-251637760;visibility:visible;mso-wrap-style:square;mso-width-percent:0;mso-height-percent:0;mso-wrap-distance-left:9pt;mso-wrap-distance-top:3.6pt;mso-wrap-distance-right:9pt;mso-wrap-distance-bottom:3.6pt;mso-position-horizontal:absolute;mso-position-horizontal-relative:text;mso-position-vertical:absolute;mso-position-vertical-relative:text;mso-width-percent:0;mso-height-percent:0;mso-width-relative:margin;mso-height-relative:margin;v-text-anchor:top" o:gfxdata="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" stroked="f">
                 <v:textbox>
@@ -4331,7 +4929,7 @@
               </wp:anchor>
             </w:drawing>
           </mc:Choice>
-          <mc:Fallback>
+          <mc:Fallback xmlns:w16cid="http://schemas.microsoft.com/office/word/2016/wordml/cid" xmlns:am3d="http://schemas.microsoft.com/office/drawing/2017/model3d" xmlns:aink="http://schemas.microsoft.com/office/drawing/2016/ink" xmlns:cx8="http://schemas.microsoft.com/office/drawing/2016/5/14/chartex" xmlns:cx7="http://schemas.microsoft.com/office/drawing/2016/5/13/chartex" xmlns:cx6="http://schemas.microsoft.com/office/drawing/2016/5/12/chartex" xmlns:cx5="http://schemas.microsoft.com/office/drawing/2016/5/11/chartex" xmlns:cx4="http://schemas.microsoft.com/office/drawing/2016/5/10/chartex" xmlns:cx3="http://schemas.microsoft.com/office/drawing/2016/5/9/chartex" xmlns:cx2="http://schemas.microsoft.com/office/drawing/2015/10/21/chartex" xmlns:cx1="http://schemas.microsoft.com/office/drawing/2015/9/8/chartex">
             <w:pict>
               <v:shape w14:anchorId="092FCC84" id="_x0000_s1031" type="#_x0000_t202" style="position:absolute;margin-left:31.2pt;margin-top:83.4pt;width:68.25pt;height:19.5pt;z-index:-251639808;visibility:visible;mso-wrap-style:square;mso-width-percent:0;mso-height-percent:0;mso-wrap-distance-left:9pt;mso-wrap-distance-top:3.6pt;mso-wrap-distance-right:9pt;mso-wrap-distance-bottom:3.6pt;mso-position-horizontal:absolute;mso-position-horizontal-relative:text;mso-position-vertical:absolute;mso-position-vertical-relative:text;mso-width-percent:0;mso-height-percent:0;mso-width-relative:margin;mso-height-relative:margin;v-text-anchor:top" o:gfxdata="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" stroked="f">
                 <v:textbox>
@@ -4447,7 +5045,7 @@
               </wp:anchor>
             </w:drawing>
           </mc:Choice>
-          <mc:Fallback>
+          <mc:Fallback xmlns:w16cid="http://schemas.microsoft.com/office/word/2016/wordml/cid" xmlns:am3d="http://schemas.microsoft.com/office/drawing/2017/model3d" xmlns:aink="http://schemas.microsoft.com/office/drawing/2016/ink" xmlns:cx8="http://schemas.microsoft.com/office/drawing/2016/5/14/chartex" xmlns:cx7="http://schemas.microsoft.com/office/drawing/2016/5/13/chartex" xmlns:cx6="http://schemas.microsoft.com/office/drawing/2016/5/12/chartex" xmlns:cx5="http://schemas.microsoft.com/office/drawing/2016/5/11/chartex" xmlns:cx4="http://schemas.microsoft.com/office/drawing/2016/5/10/chartex" xmlns:cx3="http://schemas.microsoft.com/office/drawing/2016/5/9/chartex" xmlns:cx2="http://schemas.microsoft.com/office/drawing/2015/10/21/chartex" xmlns:cx1="http://schemas.microsoft.com/office/drawing/2015/9/8/chartex">
             <w:pict>
               <v:shape w14:anchorId="7DB39898" id="_x0000_s1032" type="#_x0000_t202" style="position:absolute;margin-left:76.2pt;margin-top:9.15pt;width:243pt;height:110.6pt;z-index:-251641856;visibility:visible;mso-wrap-style:square;mso-width-percent:0;mso-height-percent:200;mso-wrap-distance-left:9pt;mso-wrap-distance-top:3.6pt;mso-wrap-distance-right:9pt;mso-wrap-distance-bottom:3.6pt;mso-position-horizontal:absolute;mso-position-horizontal-relative:text;mso-position-vertical:absolute;mso-position-vertical-relative:text;mso-width-percent:0;mso-height-percent:200;mso-width-relative:margin;mso-height-relative:margin;v-text-anchor:top" o:gfxdata="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" stroked="f">
                 <v:textbox style="mso-fit-shape-to-text:t">
@@ -4633,7 +5231,7 @@
               </wp:anchor>
             </w:drawing>
           </mc:Choice>
-          <mc:Fallback>
+          <mc:Fallback xmlns:w16cid="http://schemas.microsoft.com/office/word/2016/wordml/cid" xmlns:am3d="http://schemas.microsoft.com/office/drawing/2017/model3d" xmlns:aink="http://schemas.microsoft.com/office/drawing/2016/ink" xmlns:cx8="http://schemas.microsoft.com/office/drawing/2016/5/14/chartex" xmlns:cx7="http://schemas.microsoft.com/office/drawing/2016/5/13/chartex" xmlns:cx6="http://schemas.microsoft.com/office/drawing/2016/5/12/chartex" xmlns:cx5="http://schemas.microsoft.com/office/drawing/2016/5/11/chartex" xmlns:cx4="http://schemas.microsoft.com/office/drawing/2016/5/10/chartex" xmlns:cx3="http://schemas.microsoft.com/office/drawing/2016/5/9/chartex" xmlns:cx2="http://schemas.microsoft.com/office/drawing/2015/10/21/chartex" xmlns:cx1="http://schemas.microsoft.com/office/drawing/2015/9/8/chartex">
             <w:pict>
               <v:shape w14:anchorId="72B97D91" id="_x0000_s1033" type="#_x0000_t202" style="position:absolute;margin-left:198.45pt;margin-top:14.95pt;width:43.5pt;height:19.5pt;z-index:-251631616;visibility:visible;mso-wrap-style:square;mso-width-percent:0;mso-height-percent:0;mso-wrap-distance-left:9pt;mso-wrap-distance-top:3.6pt;mso-wrap-distance-right:9pt;mso-wrap-distance-bottom:3.6pt;mso-position-horizontal:absolute;mso-position-horizontal-relative:margin;mso-position-vertical:absolute;mso-position-vertical-relative:text;mso-width-percent:0;mso-height-percent:0;mso-width-relative:margin;mso-height-relative:margin;v-text-anchor:top" o:gfxdata="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" stroked="f">
                 <v:textbox>
@@ -4761,7 +5359,7 @@
               </wp:anchor>
             </w:drawing>
           </mc:Choice>
-          <mc:Fallback>
+          <mc:Fallback xmlns:w16cid="http://schemas.microsoft.com/office/word/2016/wordml/cid" xmlns:am3d="http://schemas.microsoft.com/office/drawing/2017/model3d" xmlns:aink="http://schemas.microsoft.com/office/drawing/2016/ink" xmlns:cx8="http://schemas.microsoft.com/office/drawing/2016/5/14/chartex" xmlns:cx7="http://schemas.microsoft.com/office/drawing/2016/5/13/chartex" xmlns:cx6="http://schemas.microsoft.com/office/drawing/2016/5/12/chartex" xmlns:cx5="http://schemas.microsoft.com/office/drawing/2016/5/11/chartex" xmlns:cx4="http://schemas.microsoft.com/office/drawing/2016/5/10/chartex" xmlns:cx3="http://schemas.microsoft.com/office/drawing/2016/5/9/chartex" xmlns:cx2="http://schemas.microsoft.com/office/drawing/2015/10/21/chartex" xmlns:cx1="http://schemas.microsoft.com/office/drawing/2015/9/8/chartex">
             <w:pict>
               <v:shape w14:anchorId="31A53E60" id="_x0000_s1034" type="#_x0000_t202" style="position:absolute;margin-left:239.25pt;margin-top:11pt;width:176.25pt;height:37.5pt;z-index:-251633664;visibility:visible;mso-wrap-style:square;mso-width-percent:0;mso-height-percent:0;mso-wrap-distance-left:9pt;mso-wrap-distance-top:3.6pt;mso-wrap-distance-right:9pt;mso-wrap-distance-bottom:3.6pt;mso-position-horizontal:absolute;mso-position-horizontal-relative:text;mso-position-vertical:absolute;mso-position-vertical-relative:text;mso-width-percent:0;mso-height-percent:0;mso-width-relative:margin;mso-height-relative:margin;v-text-anchor:top" o:gfxdata="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" stroked="f">
                 <v:textbox>
@@ -5107,13 +5705,7 @@
               <w:rPr>
                 <w:rFonts w:ascii="Arial" w:hAnsi="Arial" w:cs="Arial"/>
               </w:rPr>
-              <w:t>Bandera azul</w:t>
-            </w:r>
-            <w:r>
-              <w:rPr>
-                <w:rFonts w:ascii="Arial" w:hAnsi="Arial" w:cs="Arial"/>
-              </w:rPr>
-              <w:t xml:space="preserve"> Ecológica </w:t>
+              <w:t xml:space="preserve">Bandera azul Ecológica </w:t>
             </w:r>
           </w:p>
         </w:tc>
@@ -6340,6 +6932,7 @@
                 <w:b/>
                 <w:bCs/>
               </w:rPr>
+              <w:lastRenderedPageBreak/>
               <w:t xml:space="preserve">Servicio comunal </w:t>
             </w:r>
           </w:p>
@@ -8523,14 +9116,14 @@
               <w:rPr>
                 <w:rFonts w:ascii="Arial" w:hAnsi="Arial" w:cs="Arial"/>
               </w:rPr>
-              <w:t>co-curriculares</w:t>
+              <w:t>co</w:t>
             </w:r>
             <w:proofErr w:type="spellEnd"/>
             <w:r>
               <w:rPr>
                 <w:rFonts w:ascii="Arial" w:hAnsi="Arial" w:cs="Arial"/>
               </w:rPr>
-              <w:t>.</w:t>
+              <w:t>-curriculares.</w:t>
             </w:r>
           </w:p>
         </w:tc>
@@ -8577,21 +9170,12 @@
               </w:rPr>
             </w:pPr>
             <w:hyperlink r:id="rId39" w:history="1">
-              <w:proofErr w:type="gramStart"/>
               <w:r>
                 <w:rPr>
                   <w:rStyle w:val="Hipervnculo"/>
                   <w:rFonts w:ascii="Arial" w:hAnsi="Arial" w:cs="Arial"/>
                 </w:rPr>
-                <w:t>folleto propuesta</w:t>
-              </w:r>
-              <w:proofErr w:type="gramEnd"/>
-              <w:r>
-                <w:rPr>
-                  <w:rStyle w:val="Hipervnculo"/>
-                  <w:rFonts w:ascii="Arial" w:hAnsi="Arial" w:cs="Arial"/>
-                </w:rPr>
-                <w:t xml:space="preserve"> </w:t>
+                <w:t xml:space="preserve">folleto propuesta </w:t>
               </w:r>
               <w:proofErr w:type="spellStart"/>
               <w:r>
@@ -8845,6 +9429,7 @@
                 <w:b/>
                 <w:bCs/>
               </w:rPr>
+              <w:lastRenderedPageBreak/>
               <w:t xml:space="preserve">Gobierno estudiantil </w:t>
             </w:r>
           </w:p>
@@ -9258,8 +9843,16 @@
               <w:rPr>
                 <w:rFonts w:ascii="Arial" w:hAnsi="Arial" w:cs="Arial"/>
               </w:rPr>
-              <w:t xml:space="preserve"> procesos electorales unidocentes</w:t>
-            </w:r>
+              <w:t xml:space="preserve"> procesos electorales </w:t>
+            </w:r>
+            <w:proofErr w:type="spellStart"/>
+            <w:r>
+              <w:rPr>
+                <w:rFonts w:ascii="Arial" w:hAnsi="Arial" w:cs="Arial"/>
+              </w:rPr>
+              <w:t>unidocentes</w:t>
+            </w:r>
+            <w:proofErr w:type="spellEnd"/>
           </w:p>
         </w:tc>
         <w:tc>
@@ -10858,21 +11451,7 @@
               <w:rPr>
                 <w:rFonts w:ascii="Arial" w:hAnsi="Arial" w:cs="Arial"/>
               </w:rPr>
-              <w:t xml:space="preserve">Decreto </w:t>
-            </w:r>
-            <w:proofErr w:type="spellStart"/>
-            <w:r>
-              <w:rPr>
-                <w:rFonts w:ascii="Arial" w:hAnsi="Arial" w:cs="Arial"/>
-              </w:rPr>
-              <w:t>Nº</w:t>
-            </w:r>
-            <w:proofErr w:type="spellEnd"/>
-            <w:r>
-              <w:rPr>
-                <w:rFonts w:ascii="Arial" w:hAnsi="Arial" w:cs="Arial"/>
-              </w:rPr>
-              <w:t xml:space="preserve"> 36779 constitución Programa Convivir</w:t>
+              <w:t>Decreto Nº 36779 constitución Programa Convivir</w:t>
             </w:r>
           </w:p>
         </w:tc>
@@ -10997,7 +11576,7 @@
 </file>
 
 <file path=word/styles.xml><?xml version="1.0" encoding="utf-8"?>
-<w:styles xmlns:mc="http://schemas.openxmlformats.org/markup-compatibility/2006" xmlns:r="http://schemas.openxmlformats.org/officeDocument/2006/relationships" xmlns:w="http://schemas.openxmlformats.org/wordprocessingml/2006/main" xmlns:w14="http://schemas.microsoft.com/office/word/2010/wordml" xmlns:w15="http://schemas.microsoft.com/office/word/2012/wordml" xmlns:w16cid="http://schemas.microsoft.com/office/word/2016/wordml/cid" xmlns:w16se="http://schemas.microsoft.com/office/word/2015/wordml/symex" mc:Ignorable="w14 w15 w16se w16cid">
+<w:styles xmlns:mc="http://schemas.openxmlformats.org/markup-compatibility/2006" xmlns:r="http://schemas.openxmlformats.org/officeDocument/2006/relationships" xmlns:w="http://schemas.openxmlformats.org/wordprocessingml/2006/main" xmlns:w14="http://schemas.microsoft.com/office/word/2010/wordml" xmlns:w15="http://schemas.microsoft.com/office/word/2012/wordml" xmlns:w16se="http://schemas.microsoft.com/office/word/2015/wordml/symex" mc:Ignorable="w14 w15 w16se">
   <w:docDefaults>
     <w:rPrDefault>
       <w:rPr>
@@ -11013,7 +11592,7 @@
       </w:pPr>
     </w:pPrDefault>
   </w:docDefaults>
-  <w:latentStyles w:defLockedState="0" w:defUIPriority="99" w:defSemiHidden="0" w:defUnhideWhenUsed="0" w:defQFormat="0" w:count="376">
+  <w:latentStyles w:defLockedState="0" w:defUIPriority="99" w:defSemiHidden="0" w:defUnhideWhenUsed="0" w:defQFormat="0" w:count="371">
     <w:lsdException w:name="Normal" w:uiPriority="0" w:qFormat="1"/>
     <w:lsdException w:name="heading 1" w:uiPriority="9" w:qFormat="1"/>
     <w:lsdException w:name="heading 2" w:semiHidden="1" w:uiPriority="9" w:unhideWhenUsed="1" w:qFormat="1"/>
@@ -11119,6 +11698,7 @@
     <w:lsdException w:name="HTML Sample" w:semiHidden="1" w:unhideWhenUsed="1"/>
     <w:lsdException w:name="HTML Typewriter" w:semiHidden="1" w:unhideWhenUsed="1"/>
     <w:lsdException w:name="HTML Variable" w:semiHidden="1" w:unhideWhenUsed="1"/>
+    <w:lsdException w:name="Normal Table" w:semiHidden="1" w:unhideWhenUsed="1"/>
     <w:lsdException w:name="annotation subject" w:semiHidden="1" w:unhideWhenUsed="1"/>
     <w:lsdException w:name="No List" w:semiHidden="1" w:unhideWhenUsed="1"/>
     <w:lsdException w:name="Outline List 1" w:semiHidden="1" w:unhideWhenUsed="1"/>
@@ -11161,8 +11741,11 @@
     <w:lsdException w:name="Table Contemporary" w:semiHidden="1" w:unhideWhenUsed="1"/>
     <w:lsdException w:name="Table Elegant" w:semiHidden="1" w:unhideWhenUsed="1"/>
     <w:lsdException w:name="Table Professional" w:semiHidden="1" w:unhideWhenUsed="1"/>
+    <w:lsdException w:name="Table Subtle 1" w:semiHidden="1" w:unhideWhenUsed="1"/>
     <w:lsdException w:name="Table Subtle 2" w:semiHidden="1" w:unhideWhenUsed="1"/>
     <w:lsdException w:name="Table Web 1" w:semiHidden="1" w:unhideWhenUsed="1"/>
+    <w:lsdException w:name="Table Web 2" w:semiHidden="1" w:unhideWhenUsed="1"/>
+    <w:lsdException w:name="Table Web 3" w:semiHidden="1" w:unhideWhenUsed="1"/>
     <w:lsdException w:name="Balloon Text" w:semiHidden="1" w:unhideWhenUsed="1"/>
     <w:lsdException w:name="Table Grid" w:uiPriority="39"/>
     <w:lsdException w:name="Table Theme" w:semiHidden="1" w:unhideWhenUsed="1"/>
@@ -11381,11 +11964,6 @@
     <w:lsdException w:name="List Table 5 Dark Accent 6" w:uiPriority="50"/>
     <w:lsdException w:name="List Table 6 Colorful Accent 6" w:uiPriority="51"/>
     <w:lsdException w:name="List Table 7 Colorful Accent 6" w:uiPriority="52"/>
-    <w:lsdException w:name="Mention" w:semiHidden="1" w:unhideWhenUsed="1"/>
-    <w:lsdException w:name="Smart Hyperlink" w:semiHidden="1" w:unhideWhenUsed="1"/>
-    <w:lsdException w:name="Hashtag" w:semiHidden="1" w:unhideWhenUsed="1"/>
-    <w:lsdException w:name="Unresolved Mention" w:semiHidden="1" w:unhideWhenUsed="1"/>
-    <w:lsdException w:name="Smart Link" w:semiHidden="1" w:unhideWhenUsed="1"/>
   </w:latentStyles>
   <w:style w:type="paragraph" w:default="1" w:styleId="Normal">
     <w:name w:val="Normal"/>

</xml_diff>

<commit_message>
Actualizacion interfaz vida estudiantil
Se actualiza los requerimientos según la solicitud final
</commit_message>
<xml_diff>
--- a/documentacion/vidaestudiantil/VFinal-Orden para la Agenda Estudiantil(paty).docx
+++ b/documentacion/vidaestudiantil/VFinal-Orden para la Agenda Estudiantil(paty).docx
@@ -107,7 +107,7 @@
               </wp:anchor>
             </w:drawing>
           </mc:Choice>
-          <mc:Fallback xmlns:w16cid="http://schemas.microsoft.com/office/word/2016/wordml/cid" xmlns:am3d="http://schemas.microsoft.com/office/drawing/2017/model3d" xmlns:aink="http://schemas.microsoft.com/office/drawing/2016/ink" xmlns:cx8="http://schemas.microsoft.com/office/drawing/2016/5/14/chartex" xmlns:cx7="http://schemas.microsoft.com/office/drawing/2016/5/13/chartex" xmlns:cx6="http://schemas.microsoft.com/office/drawing/2016/5/12/chartex" xmlns:cx5="http://schemas.microsoft.com/office/drawing/2016/5/11/chartex" xmlns:cx4="http://schemas.microsoft.com/office/drawing/2016/5/10/chartex" xmlns:cx3="http://schemas.microsoft.com/office/drawing/2016/5/9/chartex" xmlns:cx2="http://schemas.microsoft.com/office/drawing/2015/10/21/chartex" xmlns:cx1="http://schemas.microsoft.com/office/drawing/2015/9/8/chartex">
+          <mc:Fallback xmlns:cx1="http://schemas.microsoft.com/office/drawing/2015/9/8/chartex" xmlns:cx2="http://schemas.microsoft.com/office/drawing/2015/10/21/chartex" xmlns:cx3="http://schemas.microsoft.com/office/drawing/2016/5/9/chartex" xmlns:cx4="http://schemas.microsoft.com/office/drawing/2016/5/10/chartex" xmlns:cx5="http://schemas.microsoft.com/office/drawing/2016/5/11/chartex" xmlns:cx6="http://schemas.microsoft.com/office/drawing/2016/5/12/chartex" xmlns:cx7="http://schemas.microsoft.com/office/drawing/2016/5/13/chartex" xmlns:cx8="http://schemas.microsoft.com/office/drawing/2016/5/14/chartex" xmlns:aink="http://schemas.microsoft.com/office/drawing/2016/ink" xmlns:am3d="http://schemas.microsoft.com/office/drawing/2017/model3d" xmlns:w16cid="http://schemas.microsoft.com/office/word/2016/wordml/cid">
             <w:pict>
               <v:shapetype w14:anchorId="198AF5D9" id="_x0000_t34" coordsize="21600,21600" o:spt="34" o:oned="t" adj="10800" path="m,l@0,0@0,21600,21600,21600e" filled="f">
                 <v:stroke joinstyle="miter"/>
@@ -191,7 +191,7 @@
               </wp:anchor>
             </w:drawing>
           </mc:Choice>
-          <mc:Fallback xmlns:w16cid="http://schemas.microsoft.com/office/word/2016/wordml/cid" xmlns:am3d="http://schemas.microsoft.com/office/drawing/2017/model3d" xmlns:aink="http://schemas.microsoft.com/office/drawing/2016/ink" xmlns:cx8="http://schemas.microsoft.com/office/drawing/2016/5/14/chartex" xmlns:cx7="http://schemas.microsoft.com/office/drawing/2016/5/13/chartex" xmlns:cx6="http://schemas.microsoft.com/office/drawing/2016/5/12/chartex" xmlns:cx5="http://schemas.microsoft.com/office/drawing/2016/5/11/chartex" xmlns:cx4="http://schemas.microsoft.com/office/drawing/2016/5/10/chartex" xmlns:cx3="http://schemas.microsoft.com/office/drawing/2016/5/9/chartex" xmlns:cx2="http://schemas.microsoft.com/office/drawing/2015/10/21/chartex" xmlns:cx1="http://schemas.microsoft.com/office/drawing/2015/9/8/chartex">
+          <mc:Fallback xmlns:cx1="http://schemas.microsoft.com/office/drawing/2015/9/8/chartex" xmlns:cx2="http://schemas.microsoft.com/office/drawing/2015/10/21/chartex" xmlns:cx3="http://schemas.microsoft.com/office/drawing/2016/5/9/chartex" xmlns:cx4="http://schemas.microsoft.com/office/drawing/2016/5/10/chartex" xmlns:cx5="http://schemas.microsoft.com/office/drawing/2016/5/11/chartex" xmlns:cx6="http://schemas.microsoft.com/office/drawing/2016/5/12/chartex" xmlns:cx7="http://schemas.microsoft.com/office/drawing/2016/5/13/chartex" xmlns:cx8="http://schemas.microsoft.com/office/drawing/2016/5/14/chartex" xmlns:aink="http://schemas.microsoft.com/office/drawing/2016/ink" xmlns:am3d="http://schemas.microsoft.com/office/drawing/2017/model3d" xmlns:w16cid="http://schemas.microsoft.com/office/word/2016/wordml/cid">
             <w:pict>
               <v:shapetype w14:anchorId="2F4A9B2C" id="_x0000_t32" coordsize="21600,21600" o:spt="32" o:oned="t" path="m,l21600,21600e" filled="f">
                 <v:path arrowok="t" fillok="f" o:connecttype="none"/>
@@ -526,8 +526,8 @@
                 <wp:positionV relativeFrom="paragraph">
                   <wp:posOffset>407035</wp:posOffset>
                 </wp:positionV>
-                <wp:extent cx="2057400" cy="1752600"/>
-                <wp:effectExtent l="0" t="0" r="19050" b="19050"/>
+                <wp:extent cx="2057400" cy="3362325"/>
+                <wp:effectExtent l="0" t="0" r="19050" b="28575"/>
                 <wp:wrapNone/>
                 <wp:docPr id="196" name="Rectángulo redondeado 196"/>
                 <wp:cNvGraphicFramePr/>
@@ -538,7 +538,7 @@
                       <wps:spPr>
                         <a:xfrm>
                           <a:off x="0" y="0"/>
-                          <a:ext cx="2057400" cy="1752600"/>
+                          <a:ext cx="2057400" cy="3362325"/>
                         </a:xfrm>
                         <a:prstGeom prst="roundRect">
                           <a:avLst/>
@@ -589,6 +589,19 @@
                                 <w:highlight w:val="yellow"/>
                                 <w:lang w:eastAsia="es-CR"/>
                               </w:rPr>
+                              <w:t>-</w:t>
+                            </w:r>
+                            <w:r>
+                              <w:rPr>
+                                <w:rFonts w:ascii="Calibri" w:eastAsia="Times New Roman" w:hAnsi="Calibri" w:cs="Times New Roman"/>
+                                <w:b/>
+                                <w:bCs/>
+                                <w:color w:val="FF0000"/>
+                                <w:sz w:val="24"/>
+                                <w:szCs w:val="24"/>
+                                <w:highlight w:val="yellow"/>
+                                <w:lang w:eastAsia="es-CR"/>
+                              </w:rPr>
                               <w:t>Bandera Azul Ecológica</w:t>
                             </w:r>
                           </w:p>
@@ -608,6 +621,19 @@
                                 <w:lang w:eastAsia="es-CR"/>
                               </w:rPr>
                             </w:pPr>
+                            <w:r>
+                              <w:rPr>
+                                <w:rFonts w:ascii="Calibri" w:eastAsia="Times New Roman" w:hAnsi="Calibri" w:cs="Times New Roman"/>
+                                <w:b/>
+                                <w:bCs/>
+                                <w:color w:val="FF0000"/>
+                                <w:sz w:val="24"/>
+                                <w:szCs w:val="24"/>
+                                <w:highlight w:val="yellow"/>
+                                <w:lang w:eastAsia="es-CR"/>
+                              </w:rPr>
+                              <w:t>-</w:t>
+                            </w:r>
                             <w:r>
                               <w:rPr>
                                 <w:rFonts w:ascii="Calibri" w:eastAsia="Times New Roman" w:hAnsi="Calibri" w:cs="Times New Roman"/>
@@ -649,7 +675,48 @@
                                 <w:highlight w:val="yellow"/>
                                 <w:lang w:eastAsia="es-CR"/>
                               </w:rPr>
-                              <w:t>Consumo y Producción sostenible</w:t>
+                              <w:t>C</w:t>
+                            </w:r>
+                            <w:r>
+                              <w:rPr>
+                                <w:rFonts w:ascii="Calibri" w:eastAsia="Times New Roman" w:hAnsi="Calibri" w:cs="Times New Roman"/>
+                                <w:b/>
+                                <w:bCs/>
+                                <w:color w:val="FF0000"/>
+                                <w:sz w:val="24"/>
+                                <w:szCs w:val="24"/>
+                                <w:highlight w:val="yellow"/>
+                                <w:lang w:eastAsia="es-CR"/>
+                              </w:rPr>
+                              <w:t>-</w:t>
+                            </w:r>
+                            <w:proofErr w:type="spellStart"/>
+                            <w:r>
+                              <w:rPr>
+                                <w:rFonts w:ascii="Calibri" w:eastAsia="Times New Roman" w:hAnsi="Calibri" w:cs="Times New Roman"/>
+                                <w:b/>
+                                <w:bCs/>
+                                <w:color w:val="FF0000"/>
+                                <w:sz w:val="24"/>
+                                <w:szCs w:val="24"/>
+                                <w:highlight w:val="yellow"/>
+                                <w:lang w:eastAsia="es-CR"/>
+                              </w:rPr>
+                              <w:t>onsumo</w:t>
+                            </w:r>
+                            <w:proofErr w:type="spellEnd"/>
+                            <w:r>
+                              <w:rPr>
+                                <w:rFonts w:ascii="Calibri" w:eastAsia="Times New Roman" w:hAnsi="Calibri" w:cs="Times New Roman"/>
+                                <w:b/>
+                                <w:bCs/>
+                                <w:color w:val="FF0000"/>
+                                <w:sz w:val="24"/>
+                                <w:szCs w:val="24"/>
+                                <w:highlight w:val="yellow"/>
+                                <w:lang w:eastAsia="es-CR"/>
+                              </w:rPr>
+                              <w:t xml:space="preserve"> y Producción sostenible</w:t>
                             </w:r>
                           </w:p>
                           <w:p>
@@ -668,6 +735,19 @@
                                 <w:lang w:eastAsia="es-CR"/>
                               </w:rPr>
                             </w:pPr>
+                            <w:r>
+                              <w:rPr>
+                                <w:rFonts w:ascii="Calibri" w:eastAsia="Times New Roman" w:hAnsi="Calibri" w:cs="Times New Roman"/>
+                                <w:b/>
+                                <w:bCs/>
+                                <w:color w:val="FF0000"/>
+                                <w:sz w:val="24"/>
+                                <w:szCs w:val="24"/>
+                                <w:highlight w:val="yellow"/>
+                                <w:lang w:eastAsia="es-CR"/>
+                              </w:rPr>
+                              <w:t>-</w:t>
+                            </w:r>
                             <w:r>
                               <w:rPr>
                                 <w:rFonts w:ascii="Calibri" w:eastAsia="Times New Roman" w:hAnsi="Calibri" w:cs="Times New Roman"/>
@@ -709,6 +789,19 @@
                                 <w:highlight w:val="yellow"/>
                                 <w:lang w:eastAsia="es-CR"/>
                               </w:rPr>
+                              <w:t>-</w:t>
+                            </w:r>
+                            <w:r>
+                              <w:rPr>
+                                <w:rFonts w:ascii="Calibri" w:eastAsia="Times New Roman" w:hAnsi="Calibri" w:cs="Times New Roman"/>
+                                <w:b/>
+                                <w:bCs/>
+                                <w:color w:val="FF0000"/>
+                                <w:sz w:val="24"/>
+                                <w:szCs w:val="24"/>
+                                <w:highlight w:val="yellow"/>
+                                <w:lang w:eastAsia="es-CR"/>
+                              </w:rPr>
                               <w:t>Gestión de Riesgos</w:t>
                             </w:r>
                           </w:p>
@@ -728,6 +821,19 @@
                                 <w:lang w:eastAsia="es-CR"/>
                               </w:rPr>
                             </w:pPr>
+                            <w:r>
+                              <w:rPr>
+                                <w:rFonts w:ascii="Calibri" w:eastAsia="Times New Roman" w:hAnsi="Calibri" w:cs="Times New Roman"/>
+                                <w:b/>
+                                <w:bCs/>
+                                <w:color w:val="FF0000"/>
+                                <w:sz w:val="24"/>
+                                <w:szCs w:val="24"/>
+                                <w:highlight w:val="yellow"/>
+                                <w:lang w:eastAsia="es-CR"/>
+                              </w:rPr>
+                              <w:t>-</w:t>
+                            </w:r>
                             <w:r>
                               <w:rPr>
                                 <w:rFonts w:ascii="Calibri" w:eastAsia="Times New Roman" w:hAnsi="Calibri" w:cs="Times New Roman"/>
@@ -769,8 +875,23 @@
                                 <w:highlight w:val="yellow"/>
                                 <w:lang w:eastAsia="es-CR"/>
                               </w:rPr>
+                              <w:t>-</w:t>
+                            </w:r>
+                            <w:r>
+                              <w:rPr>
+                                <w:rFonts w:ascii="Calibri" w:eastAsia="Times New Roman" w:hAnsi="Calibri" w:cs="Times New Roman"/>
+                                <w:b/>
+                                <w:bCs/>
+                                <w:color w:val="FF0000"/>
+                                <w:sz w:val="24"/>
+                                <w:szCs w:val="24"/>
+                                <w:highlight w:val="yellow"/>
+                                <w:lang w:eastAsia="es-CR"/>
+                              </w:rPr>
                               <w:t>Conservación de la Biodiversidad</w:t>
                             </w:r>
+                            <w:bookmarkStart w:id="0" w:name="_GoBack"/>
+                            <w:bookmarkEnd w:id="0"/>
                           </w:p>
                           <w:p/>
                         </w:txbxContent>
@@ -795,7 +916,7 @@
           </mc:Choice>
           <mc:Fallback>
             <w:pict>
-              <v:roundrect w14:anchorId="6E876F3F" id="Rectángulo redondeado 196" o:spid="_x0000_s1027" style="position:absolute;margin-left:313.95pt;margin-top:32.05pt;width:162pt;height:138pt;z-index:251706368;visibility:visible;mso-wrap-style:square;mso-width-percent:0;mso-height-percent:0;mso-wrap-distance-left:9pt;mso-wrap-distance-top:0;mso-wrap-distance-right:9pt;mso-wrap-distance-bottom:0;mso-position-horizontal:absolute;mso-position-horizontal-relative:margin;mso-position-vertical:absolute;mso-position-vertical-relative:text;mso-width-percent:0;mso-height-percent:0;mso-width-relative:margin;mso-height-relative:margin;v-text-anchor:middle" arcsize="10923f" o:gfxdata="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" fillcolor="#ffc000 [3207]" strokecolor="#7f5f00 [1607]" strokeweight="1pt">
+              <v:roundrect w14:anchorId="6E876F3F" id="Rectángulo redondeado 196" o:spid="_x0000_s1027" style="position:absolute;margin-left:313.95pt;margin-top:32.05pt;width:162pt;height:264.75pt;z-index:251706368;visibility:visible;mso-wrap-style:square;mso-width-percent:0;mso-height-percent:0;mso-wrap-distance-left:9pt;mso-wrap-distance-top:0;mso-wrap-distance-right:9pt;mso-wrap-distance-bottom:0;mso-position-horizontal:absolute;mso-position-horizontal-relative:margin;mso-position-vertical:absolute;mso-position-vertical-relative:text;mso-width-percent:0;mso-height-percent:0;mso-width-relative:margin;mso-height-relative:margin;v-text-anchor:middle" arcsize="10923f" o:gfxdata="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" fillcolor="#ffc000 [3207]" strokecolor="#7f5f00 [1607]" strokeweight="1pt">
                 <v:stroke joinstyle="miter"/>
                 <v:textbox>
                   <w:txbxContent>
@@ -815,6 +936,19 @@
                           <w:lang w:eastAsia="es-CR"/>
                         </w:rPr>
                       </w:pPr>
+                      <w:r>
+                        <w:rPr>
+                          <w:rFonts w:ascii="Calibri" w:eastAsia="Times New Roman" w:hAnsi="Calibri" w:cs="Times New Roman"/>
+                          <w:b/>
+                          <w:bCs/>
+                          <w:color w:val="FF0000"/>
+                          <w:sz w:val="24"/>
+                          <w:szCs w:val="24"/>
+                          <w:highlight w:val="yellow"/>
+                          <w:lang w:eastAsia="es-CR"/>
+                        </w:rPr>
+                        <w:t>-</w:t>
+                      </w:r>
                       <w:r>
                         <w:rPr>
                           <w:rFonts w:ascii="Calibri" w:eastAsia="Times New Roman" w:hAnsi="Calibri" w:cs="Times New Roman"/>
@@ -856,6 +990,19 @@
                           <w:highlight w:val="yellow"/>
                           <w:lang w:eastAsia="es-CR"/>
                         </w:rPr>
+                        <w:t>-</w:t>
+                      </w:r>
+                      <w:r>
+                        <w:rPr>
+                          <w:rFonts w:ascii="Calibri" w:eastAsia="Times New Roman" w:hAnsi="Calibri" w:cs="Times New Roman"/>
+                          <w:b/>
+                          <w:bCs/>
+                          <w:color w:val="FF0000"/>
+                          <w:sz w:val="24"/>
+                          <w:szCs w:val="24"/>
+                          <w:highlight w:val="yellow"/>
+                          <w:lang w:eastAsia="es-CR"/>
+                        </w:rPr>
                         <w:t>Gestión de Residuos</w:t>
                       </w:r>
                     </w:p>
@@ -886,7 +1033,48 @@
                           <w:highlight w:val="yellow"/>
                           <w:lang w:eastAsia="es-CR"/>
                         </w:rPr>
-                        <w:t>Consumo y Producción sostenible</w:t>
+                        <w:t>C</w:t>
+                      </w:r>
+                      <w:r>
+                        <w:rPr>
+                          <w:rFonts w:ascii="Calibri" w:eastAsia="Times New Roman" w:hAnsi="Calibri" w:cs="Times New Roman"/>
+                          <w:b/>
+                          <w:bCs/>
+                          <w:color w:val="FF0000"/>
+                          <w:sz w:val="24"/>
+                          <w:szCs w:val="24"/>
+                          <w:highlight w:val="yellow"/>
+                          <w:lang w:eastAsia="es-CR"/>
+                        </w:rPr>
+                        <w:t>-</w:t>
+                      </w:r>
+                      <w:proofErr w:type="spellStart"/>
+                      <w:r>
+                        <w:rPr>
+                          <w:rFonts w:ascii="Calibri" w:eastAsia="Times New Roman" w:hAnsi="Calibri" w:cs="Times New Roman"/>
+                          <w:b/>
+                          <w:bCs/>
+                          <w:color w:val="FF0000"/>
+                          <w:sz w:val="24"/>
+                          <w:szCs w:val="24"/>
+                          <w:highlight w:val="yellow"/>
+                          <w:lang w:eastAsia="es-CR"/>
+                        </w:rPr>
+                        <w:t>onsumo</w:t>
+                      </w:r>
+                      <w:proofErr w:type="spellEnd"/>
+                      <w:r>
+                        <w:rPr>
+                          <w:rFonts w:ascii="Calibri" w:eastAsia="Times New Roman" w:hAnsi="Calibri" w:cs="Times New Roman"/>
+                          <w:b/>
+                          <w:bCs/>
+                          <w:color w:val="FF0000"/>
+                          <w:sz w:val="24"/>
+                          <w:szCs w:val="24"/>
+                          <w:highlight w:val="yellow"/>
+                          <w:lang w:eastAsia="es-CR"/>
+                        </w:rPr>
+                        <w:t xml:space="preserve"> y Producción sostenible</w:t>
                       </w:r>
                     </w:p>
                     <w:p>
@@ -905,6 +1093,19 @@
                           <w:lang w:eastAsia="es-CR"/>
                         </w:rPr>
                       </w:pPr>
+                      <w:r>
+                        <w:rPr>
+                          <w:rFonts w:ascii="Calibri" w:eastAsia="Times New Roman" w:hAnsi="Calibri" w:cs="Times New Roman"/>
+                          <w:b/>
+                          <w:bCs/>
+                          <w:color w:val="FF0000"/>
+                          <w:sz w:val="24"/>
+                          <w:szCs w:val="24"/>
+                          <w:highlight w:val="yellow"/>
+                          <w:lang w:eastAsia="es-CR"/>
+                        </w:rPr>
+                        <w:t>-</w:t>
+                      </w:r>
                       <w:r>
                         <w:rPr>
                           <w:rFonts w:ascii="Calibri" w:eastAsia="Times New Roman" w:hAnsi="Calibri" w:cs="Times New Roman"/>
@@ -946,6 +1147,19 @@
                           <w:highlight w:val="yellow"/>
                           <w:lang w:eastAsia="es-CR"/>
                         </w:rPr>
+                        <w:t>-</w:t>
+                      </w:r>
+                      <w:r>
+                        <w:rPr>
+                          <w:rFonts w:ascii="Calibri" w:eastAsia="Times New Roman" w:hAnsi="Calibri" w:cs="Times New Roman"/>
+                          <w:b/>
+                          <w:bCs/>
+                          <w:color w:val="FF0000"/>
+                          <w:sz w:val="24"/>
+                          <w:szCs w:val="24"/>
+                          <w:highlight w:val="yellow"/>
+                          <w:lang w:eastAsia="es-CR"/>
+                        </w:rPr>
                         <w:t>Gestión de Riesgos</w:t>
                       </w:r>
                     </w:p>
@@ -965,6 +1179,19 @@
                           <w:lang w:eastAsia="es-CR"/>
                         </w:rPr>
                       </w:pPr>
+                      <w:r>
+                        <w:rPr>
+                          <w:rFonts w:ascii="Calibri" w:eastAsia="Times New Roman" w:hAnsi="Calibri" w:cs="Times New Roman"/>
+                          <w:b/>
+                          <w:bCs/>
+                          <w:color w:val="FF0000"/>
+                          <w:sz w:val="24"/>
+                          <w:szCs w:val="24"/>
+                          <w:highlight w:val="yellow"/>
+                          <w:lang w:eastAsia="es-CR"/>
+                        </w:rPr>
+                        <w:t>-</w:t>
+                      </w:r>
                       <w:r>
                         <w:rPr>
                           <w:rFonts w:ascii="Calibri" w:eastAsia="Times New Roman" w:hAnsi="Calibri" w:cs="Times New Roman"/>
@@ -1006,8 +1233,23 @@
                           <w:highlight w:val="yellow"/>
                           <w:lang w:eastAsia="es-CR"/>
                         </w:rPr>
+                        <w:t>-</w:t>
+                      </w:r>
+                      <w:r>
+                        <w:rPr>
+                          <w:rFonts w:ascii="Calibri" w:eastAsia="Times New Roman" w:hAnsi="Calibri" w:cs="Times New Roman"/>
+                          <w:b/>
+                          <w:bCs/>
+                          <w:color w:val="FF0000"/>
+                          <w:sz w:val="24"/>
+                          <w:szCs w:val="24"/>
+                          <w:highlight w:val="yellow"/>
+                          <w:lang w:eastAsia="es-CR"/>
+                        </w:rPr>
                         <w:t>Conservación de la Biodiversidad</w:t>
                       </w:r>
+                      <w:bookmarkStart w:id="1" w:name="_GoBack"/>
+                      <w:bookmarkEnd w:id="1"/>
                     </w:p>
                     <w:p/>
                   </w:txbxContent>
@@ -3066,8 +3308,6 @@
           <w:b/>
         </w:rPr>
       </w:pPr>
-      <w:bookmarkStart w:id="0" w:name="_GoBack"/>
-      <w:bookmarkEnd w:id="0"/>
     </w:p>
     <w:p>
       <w:pPr>
@@ -3198,7 +3438,7 @@
               </wp:anchor>
             </w:drawing>
           </mc:Choice>
-          <mc:Fallback xmlns:w16cid="http://schemas.microsoft.com/office/word/2016/wordml/cid" xmlns:am3d="http://schemas.microsoft.com/office/drawing/2017/model3d" xmlns:aink="http://schemas.microsoft.com/office/drawing/2016/ink" xmlns:cx8="http://schemas.microsoft.com/office/drawing/2016/5/14/chartex" xmlns:cx7="http://schemas.microsoft.com/office/drawing/2016/5/13/chartex" xmlns:cx6="http://schemas.microsoft.com/office/drawing/2016/5/12/chartex" xmlns:cx5="http://schemas.microsoft.com/office/drawing/2016/5/11/chartex" xmlns:cx4="http://schemas.microsoft.com/office/drawing/2016/5/10/chartex" xmlns:cx3="http://schemas.microsoft.com/office/drawing/2016/5/9/chartex" xmlns:cx2="http://schemas.microsoft.com/office/drawing/2015/10/21/chartex" xmlns:cx1="http://schemas.microsoft.com/office/drawing/2015/9/8/chartex">
+          <mc:Fallback xmlns:cx1="http://schemas.microsoft.com/office/drawing/2015/9/8/chartex" xmlns:cx2="http://schemas.microsoft.com/office/drawing/2015/10/21/chartex" xmlns:cx3="http://schemas.microsoft.com/office/drawing/2016/5/9/chartex" xmlns:cx4="http://schemas.microsoft.com/office/drawing/2016/5/10/chartex" xmlns:cx5="http://schemas.microsoft.com/office/drawing/2016/5/11/chartex" xmlns:cx6="http://schemas.microsoft.com/office/drawing/2016/5/12/chartex" xmlns:cx7="http://schemas.microsoft.com/office/drawing/2016/5/13/chartex" xmlns:cx8="http://schemas.microsoft.com/office/drawing/2016/5/14/chartex" xmlns:aink="http://schemas.microsoft.com/office/drawing/2016/ink" xmlns:am3d="http://schemas.microsoft.com/office/drawing/2017/model3d" xmlns:w16cid="http://schemas.microsoft.com/office/word/2016/wordml/cid">
             <w:pict>
               <v:roundrect w14:anchorId="1EBDA959" id="Rectángulo redondeado 194" o:spid="_x0000_s1037" style="position:absolute;margin-left:100.2pt;margin-top:26.05pt;width:259.5pt;height:24.75pt;z-index:251697152;visibility:visible;mso-wrap-style:square;mso-wrap-distance-left:9pt;mso-wrap-distance-top:0;mso-wrap-distance-right:9pt;mso-wrap-distance-bottom:0;mso-position-horizontal:absolute;mso-position-horizontal-relative:text;mso-position-vertical:absolute;mso-position-vertical-relative:text;v-text-anchor:middle" arcsize="10923f" o:gfxdata="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" fillcolor="white [3201]" stroked="f" strokeweight="1pt">
                 <v:stroke joinstyle="miter"/>
@@ -3374,6 +3614,12 @@
             </a:graphic>
           </wp:inline>
         </w:drawing>
+      </w:r>
+      <w:r>
+        <w:rPr>
+          <w:b/>
+        </w:rPr>
+        <w:t xml:space="preserve"> </w:t>
       </w:r>
     </w:p>
     <w:p>
@@ -3897,7 +4143,7 @@
               </wp:anchor>
             </w:drawing>
           </mc:Choice>
-          <mc:Fallback xmlns:w16cid="http://schemas.microsoft.com/office/word/2016/wordml/cid" xmlns:am3d="http://schemas.microsoft.com/office/drawing/2017/model3d" xmlns:aink="http://schemas.microsoft.com/office/drawing/2016/ink" xmlns:cx8="http://schemas.microsoft.com/office/drawing/2016/5/14/chartex" xmlns:cx7="http://schemas.microsoft.com/office/drawing/2016/5/13/chartex" xmlns:cx6="http://schemas.microsoft.com/office/drawing/2016/5/12/chartex" xmlns:cx5="http://schemas.microsoft.com/office/drawing/2016/5/11/chartex" xmlns:cx4="http://schemas.microsoft.com/office/drawing/2016/5/10/chartex" xmlns:cx3="http://schemas.microsoft.com/office/drawing/2016/5/9/chartex" xmlns:cx2="http://schemas.microsoft.com/office/drawing/2015/10/21/chartex" xmlns:cx1="http://schemas.microsoft.com/office/drawing/2015/9/8/chartex">
+          <mc:Fallback xmlns:cx1="http://schemas.microsoft.com/office/drawing/2015/9/8/chartex" xmlns:cx2="http://schemas.microsoft.com/office/drawing/2015/10/21/chartex" xmlns:cx3="http://schemas.microsoft.com/office/drawing/2016/5/9/chartex" xmlns:cx4="http://schemas.microsoft.com/office/drawing/2016/5/10/chartex" xmlns:cx5="http://schemas.microsoft.com/office/drawing/2016/5/11/chartex" xmlns:cx6="http://schemas.microsoft.com/office/drawing/2016/5/12/chartex" xmlns:cx7="http://schemas.microsoft.com/office/drawing/2016/5/13/chartex" xmlns:cx8="http://schemas.microsoft.com/office/drawing/2016/5/14/chartex" xmlns:aink="http://schemas.microsoft.com/office/drawing/2016/ink" xmlns:am3d="http://schemas.microsoft.com/office/drawing/2017/model3d" xmlns:w16cid="http://schemas.microsoft.com/office/word/2016/wordml/cid">
             <w:pict>
               <v:shapetype w14:anchorId="5BA5EBB2" id="_x0000_t34" coordsize="21600,21600" o:spt="34" o:oned="t" adj="10800" path="m,l@0,0@0,21600,21600,21600e" filled="f">
                 <v:stroke joinstyle="miter"/>
@@ -3981,7 +4227,7 @@
               </wp:anchor>
             </w:drawing>
           </mc:Choice>
-          <mc:Fallback xmlns:w16cid="http://schemas.microsoft.com/office/word/2016/wordml/cid" xmlns:am3d="http://schemas.microsoft.com/office/drawing/2017/model3d" xmlns:aink="http://schemas.microsoft.com/office/drawing/2016/ink" xmlns:cx8="http://schemas.microsoft.com/office/drawing/2016/5/14/chartex" xmlns:cx7="http://schemas.microsoft.com/office/drawing/2016/5/13/chartex" xmlns:cx6="http://schemas.microsoft.com/office/drawing/2016/5/12/chartex" xmlns:cx5="http://schemas.microsoft.com/office/drawing/2016/5/11/chartex" xmlns:cx4="http://schemas.microsoft.com/office/drawing/2016/5/10/chartex" xmlns:cx3="http://schemas.microsoft.com/office/drawing/2016/5/9/chartex" xmlns:cx2="http://schemas.microsoft.com/office/drawing/2015/10/21/chartex" xmlns:cx1="http://schemas.microsoft.com/office/drawing/2015/9/8/chartex">
+          <mc:Fallback xmlns:cx1="http://schemas.microsoft.com/office/drawing/2015/9/8/chartex" xmlns:cx2="http://schemas.microsoft.com/office/drawing/2015/10/21/chartex" xmlns:cx3="http://schemas.microsoft.com/office/drawing/2016/5/9/chartex" xmlns:cx4="http://schemas.microsoft.com/office/drawing/2016/5/10/chartex" xmlns:cx5="http://schemas.microsoft.com/office/drawing/2016/5/11/chartex" xmlns:cx6="http://schemas.microsoft.com/office/drawing/2016/5/12/chartex" xmlns:cx7="http://schemas.microsoft.com/office/drawing/2016/5/13/chartex" xmlns:cx8="http://schemas.microsoft.com/office/drawing/2016/5/14/chartex" xmlns:aink="http://schemas.microsoft.com/office/drawing/2016/ink" xmlns:am3d="http://schemas.microsoft.com/office/drawing/2017/model3d" xmlns:w16cid="http://schemas.microsoft.com/office/word/2016/wordml/cid">
             <w:pict>
               <v:shapetype w14:anchorId="07642CD9" id="_x0000_t32" coordsize="21600,21600" o:spt="32" o:oned="t" path="m,l21600,21600e" filled="f">
                 <v:path arrowok="t" fillok="f" o:connecttype="none"/>
@@ -4099,7 +4345,7 @@
               </wp:anchor>
             </w:drawing>
           </mc:Choice>
-          <mc:Fallback xmlns:w16cid="http://schemas.microsoft.com/office/word/2016/wordml/cid" xmlns:am3d="http://schemas.microsoft.com/office/drawing/2017/model3d" xmlns:aink="http://schemas.microsoft.com/office/drawing/2016/ink" xmlns:cx8="http://schemas.microsoft.com/office/drawing/2016/5/14/chartex" xmlns:cx7="http://schemas.microsoft.com/office/drawing/2016/5/13/chartex" xmlns:cx6="http://schemas.microsoft.com/office/drawing/2016/5/12/chartex" xmlns:cx5="http://schemas.microsoft.com/office/drawing/2016/5/11/chartex" xmlns:cx4="http://schemas.microsoft.com/office/drawing/2016/5/10/chartex" xmlns:cx3="http://schemas.microsoft.com/office/drawing/2016/5/9/chartex" xmlns:cx2="http://schemas.microsoft.com/office/drawing/2015/10/21/chartex" xmlns:cx1="http://schemas.microsoft.com/office/drawing/2015/9/8/chartex">
+          <mc:Fallback xmlns:cx1="http://schemas.microsoft.com/office/drawing/2015/9/8/chartex" xmlns:cx2="http://schemas.microsoft.com/office/drawing/2015/10/21/chartex" xmlns:cx3="http://schemas.microsoft.com/office/drawing/2016/5/9/chartex" xmlns:cx4="http://schemas.microsoft.com/office/drawing/2016/5/10/chartex" xmlns:cx5="http://schemas.microsoft.com/office/drawing/2016/5/11/chartex" xmlns:cx6="http://schemas.microsoft.com/office/drawing/2016/5/12/chartex" xmlns:cx7="http://schemas.microsoft.com/office/drawing/2016/5/13/chartex" xmlns:cx8="http://schemas.microsoft.com/office/drawing/2016/5/14/chartex" xmlns:aink="http://schemas.microsoft.com/office/drawing/2016/ink" xmlns:am3d="http://schemas.microsoft.com/office/drawing/2017/model3d" xmlns:w16cid="http://schemas.microsoft.com/office/word/2016/wordml/cid">
             <w:pict>
               <v:shapetype id="_x0000_t202" coordsize="21600,21600" o:spt="202" path="m,l,21600r21600,l21600,xe">
                 <v:stroke joinstyle="miter"/>
@@ -4262,7 +4508,7 @@
               </wp:anchor>
             </w:drawing>
           </mc:Choice>
-          <mc:Fallback xmlns:w16cid="http://schemas.microsoft.com/office/word/2016/wordml/cid" xmlns:am3d="http://schemas.microsoft.com/office/drawing/2017/model3d" xmlns:aink="http://schemas.microsoft.com/office/drawing/2016/ink" xmlns:cx8="http://schemas.microsoft.com/office/drawing/2016/5/14/chartex" xmlns:cx7="http://schemas.microsoft.com/office/drawing/2016/5/13/chartex" xmlns:cx6="http://schemas.microsoft.com/office/drawing/2016/5/12/chartex" xmlns:cx5="http://schemas.microsoft.com/office/drawing/2016/5/11/chartex" xmlns:cx4="http://schemas.microsoft.com/office/drawing/2016/5/10/chartex" xmlns:cx3="http://schemas.microsoft.com/office/drawing/2016/5/9/chartex" xmlns:cx2="http://schemas.microsoft.com/office/drawing/2015/10/21/chartex" xmlns:cx1="http://schemas.microsoft.com/office/drawing/2015/9/8/chartex">
+          <mc:Fallback xmlns:cx1="http://schemas.microsoft.com/office/drawing/2015/9/8/chartex" xmlns:cx2="http://schemas.microsoft.com/office/drawing/2015/10/21/chartex" xmlns:cx3="http://schemas.microsoft.com/office/drawing/2016/5/9/chartex" xmlns:cx4="http://schemas.microsoft.com/office/drawing/2016/5/10/chartex" xmlns:cx5="http://schemas.microsoft.com/office/drawing/2016/5/11/chartex" xmlns:cx6="http://schemas.microsoft.com/office/drawing/2016/5/12/chartex" xmlns:cx7="http://schemas.microsoft.com/office/drawing/2016/5/13/chartex" xmlns:cx8="http://schemas.microsoft.com/office/drawing/2016/5/14/chartex" xmlns:aink="http://schemas.microsoft.com/office/drawing/2016/ink" xmlns:am3d="http://schemas.microsoft.com/office/drawing/2017/model3d" xmlns:w16cid="http://schemas.microsoft.com/office/word/2016/wordml/cid">
             <w:pict>
               <v:shape w14:anchorId="7027D6F9" id="Conector angular 8" o:spid="_x0000_s1026" type="#_x0000_t34" style="position:absolute;margin-left:-6.3pt;margin-top:10.25pt;width:28.5pt;height:131.25pt;z-index:251671552;visibility:visible;mso-wrap-style:square;mso-wrap-distance-left:9pt;mso-wrap-distance-top:0;mso-wrap-distance-right:9pt;mso-wrap-distance-bottom:0;mso-position-horizontal:absolute;mso-position-horizontal-relative:text;mso-position-vertical:absolute;mso-position-vertical-relative:text" o:gfxdata="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" adj="-22737" strokecolor="#5b9bd5 [3204]" strokeweight=".5pt">
                 <v:stroke endarrow="block"/>
@@ -4424,7 +4670,7 @@
               </wp:anchor>
             </w:drawing>
           </mc:Choice>
-          <mc:Fallback xmlns:w16cid="http://schemas.microsoft.com/office/word/2016/wordml/cid" xmlns:am3d="http://schemas.microsoft.com/office/drawing/2017/model3d" xmlns:aink="http://schemas.microsoft.com/office/drawing/2016/ink" xmlns:cx8="http://schemas.microsoft.com/office/drawing/2016/5/14/chartex" xmlns:cx7="http://schemas.microsoft.com/office/drawing/2016/5/13/chartex" xmlns:cx6="http://schemas.microsoft.com/office/drawing/2016/5/12/chartex" xmlns:cx5="http://schemas.microsoft.com/office/drawing/2016/5/11/chartex" xmlns:cx4="http://schemas.microsoft.com/office/drawing/2016/5/10/chartex" xmlns:cx3="http://schemas.microsoft.com/office/drawing/2016/5/9/chartex" xmlns:cx2="http://schemas.microsoft.com/office/drawing/2015/10/21/chartex" xmlns:cx1="http://schemas.microsoft.com/office/drawing/2015/9/8/chartex">
+          <mc:Fallback xmlns:cx1="http://schemas.microsoft.com/office/drawing/2015/9/8/chartex" xmlns:cx2="http://schemas.microsoft.com/office/drawing/2015/10/21/chartex" xmlns:cx3="http://schemas.microsoft.com/office/drawing/2016/5/9/chartex" xmlns:cx4="http://schemas.microsoft.com/office/drawing/2016/5/10/chartex" xmlns:cx5="http://schemas.microsoft.com/office/drawing/2016/5/11/chartex" xmlns:cx6="http://schemas.microsoft.com/office/drawing/2016/5/12/chartex" xmlns:cx7="http://schemas.microsoft.com/office/drawing/2016/5/13/chartex" xmlns:cx8="http://schemas.microsoft.com/office/drawing/2016/5/14/chartex" xmlns:aink="http://schemas.microsoft.com/office/drawing/2016/ink" xmlns:am3d="http://schemas.microsoft.com/office/drawing/2017/model3d" xmlns:w16cid="http://schemas.microsoft.com/office/word/2016/wordml/cid">
             <w:pict>
               <v:shape w14:anchorId="14D8E6D4" id="_x0000_s1027" type="#_x0000_t202" style="position:absolute;margin-left:67.95pt;margin-top:8.05pt;width:243pt;height:110.6pt;z-index:-251648000;visibility:visible;mso-wrap-style:square;mso-width-percent:0;mso-height-percent:200;mso-wrap-distance-left:9pt;mso-wrap-distance-top:3.6pt;mso-wrap-distance-right:9pt;mso-wrap-distance-bottom:3.6pt;mso-position-horizontal:absolute;mso-position-horizontal-relative:text;mso-position-vertical:absolute;mso-position-vertical-relative:text;mso-width-percent:0;mso-height-percent:200;mso-width-relative:margin;mso-height-relative:margin;v-text-anchor:top" o:gfxdata="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" stroked="f">
                 <v:textbox style="mso-fit-shape-to-text:t">
@@ -4544,7 +4790,7 @@
               </wp:anchor>
             </w:drawing>
           </mc:Choice>
-          <mc:Fallback xmlns:w16cid="http://schemas.microsoft.com/office/word/2016/wordml/cid" xmlns:am3d="http://schemas.microsoft.com/office/drawing/2017/model3d" xmlns:aink="http://schemas.microsoft.com/office/drawing/2016/ink" xmlns:cx8="http://schemas.microsoft.com/office/drawing/2016/5/14/chartex" xmlns:cx7="http://schemas.microsoft.com/office/drawing/2016/5/13/chartex" xmlns:cx6="http://schemas.microsoft.com/office/drawing/2016/5/12/chartex" xmlns:cx5="http://schemas.microsoft.com/office/drawing/2016/5/11/chartex" xmlns:cx4="http://schemas.microsoft.com/office/drawing/2016/5/10/chartex" xmlns:cx3="http://schemas.microsoft.com/office/drawing/2016/5/9/chartex" xmlns:cx2="http://schemas.microsoft.com/office/drawing/2015/10/21/chartex" xmlns:cx1="http://schemas.microsoft.com/office/drawing/2015/9/8/chartex">
+          <mc:Fallback xmlns:cx1="http://schemas.microsoft.com/office/drawing/2015/9/8/chartex" xmlns:cx2="http://schemas.microsoft.com/office/drawing/2015/10/21/chartex" xmlns:cx3="http://schemas.microsoft.com/office/drawing/2016/5/9/chartex" xmlns:cx4="http://schemas.microsoft.com/office/drawing/2016/5/10/chartex" xmlns:cx5="http://schemas.microsoft.com/office/drawing/2016/5/11/chartex" xmlns:cx6="http://schemas.microsoft.com/office/drawing/2016/5/12/chartex" xmlns:cx7="http://schemas.microsoft.com/office/drawing/2016/5/13/chartex" xmlns:cx8="http://schemas.microsoft.com/office/drawing/2016/5/14/chartex" xmlns:aink="http://schemas.microsoft.com/office/drawing/2016/ink" xmlns:am3d="http://schemas.microsoft.com/office/drawing/2017/model3d" xmlns:w16cid="http://schemas.microsoft.com/office/word/2016/wordml/cid">
             <w:pict>
               <v:shape w14:anchorId="12288B84" id="_x0000_s1028" type="#_x0000_t202" style="position:absolute;margin-left:27.45pt;margin-top:9.55pt;width:68.25pt;height:19.5pt;z-index:-251645952;visibility:visible;mso-wrap-style:square;mso-width-percent:0;mso-height-percent:0;mso-wrap-distance-left:9pt;mso-wrap-distance-top:3.6pt;mso-wrap-distance-right:9pt;mso-wrap-distance-bottom:3.6pt;mso-position-horizontal:absolute;mso-position-horizontal-relative:text;mso-position-vertical:absolute;mso-position-vertical-relative:text;mso-width-percent:0;mso-height-percent:0;mso-width-relative:margin;mso-height-relative:margin;v-text-anchor:top" o:gfxdata="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" stroked="f">
                 <v:textbox>
@@ -4697,7 +4943,7 @@
               </wp:anchor>
             </w:drawing>
           </mc:Choice>
-          <mc:Fallback xmlns:w16cid="http://schemas.microsoft.com/office/word/2016/wordml/cid" xmlns:am3d="http://schemas.microsoft.com/office/drawing/2017/model3d" xmlns:aink="http://schemas.microsoft.com/office/drawing/2016/ink" xmlns:cx8="http://schemas.microsoft.com/office/drawing/2016/5/14/chartex" xmlns:cx7="http://schemas.microsoft.com/office/drawing/2016/5/13/chartex" xmlns:cx6="http://schemas.microsoft.com/office/drawing/2016/5/12/chartex" xmlns:cx5="http://schemas.microsoft.com/office/drawing/2016/5/11/chartex" xmlns:cx4="http://schemas.microsoft.com/office/drawing/2016/5/10/chartex" xmlns:cx3="http://schemas.microsoft.com/office/drawing/2016/5/9/chartex" xmlns:cx2="http://schemas.microsoft.com/office/drawing/2015/10/21/chartex" xmlns:cx1="http://schemas.microsoft.com/office/drawing/2015/9/8/chartex">
+          <mc:Fallback xmlns:cx1="http://schemas.microsoft.com/office/drawing/2015/9/8/chartex" xmlns:cx2="http://schemas.microsoft.com/office/drawing/2015/10/21/chartex" xmlns:cx3="http://schemas.microsoft.com/office/drawing/2016/5/9/chartex" xmlns:cx4="http://schemas.microsoft.com/office/drawing/2016/5/10/chartex" xmlns:cx5="http://schemas.microsoft.com/office/drawing/2016/5/11/chartex" xmlns:cx6="http://schemas.microsoft.com/office/drawing/2016/5/12/chartex" xmlns:cx7="http://schemas.microsoft.com/office/drawing/2016/5/13/chartex" xmlns:cx8="http://schemas.microsoft.com/office/drawing/2016/5/14/chartex" xmlns:aink="http://schemas.microsoft.com/office/drawing/2016/ink" xmlns:am3d="http://schemas.microsoft.com/office/drawing/2017/model3d" xmlns:w16cid="http://schemas.microsoft.com/office/word/2016/wordml/cid">
             <w:pict>
               <v:shape w14:anchorId="1CD5A79C" id="_x0000_s1029" type="#_x0000_t202" style="position:absolute;margin-left:38.7pt;margin-top:183.15pt;width:176.25pt;height:37.5pt;z-index:-251635712;visibility:visible;mso-wrap-style:square;mso-width-percent:0;mso-height-percent:0;mso-wrap-distance-left:9pt;mso-wrap-distance-top:3.6pt;mso-wrap-distance-right:9pt;mso-wrap-distance-bottom:3.6pt;mso-position-horizontal:absolute;mso-position-horizontal-relative:text;mso-position-vertical:absolute;mso-position-vertical-relative:text;mso-width-percent:0;mso-height-percent:0;mso-width-relative:margin;mso-height-relative:margin;v-text-anchor:top" o:gfxdata="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" stroked="f">
                 <v:textbox>
@@ -4812,7 +5058,7 @@
               </wp:anchor>
             </w:drawing>
           </mc:Choice>
-          <mc:Fallback xmlns:w16cid="http://schemas.microsoft.com/office/word/2016/wordml/cid" xmlns:am3d="http://schemas.microsoft.com/office/drawing/2017/model3d" xmlns:aink="http://schemas.microsoft.com/office/drawing/2016/ink" xmlns:cx8="http://schemas.microsoft.com/office/drawing/2016/5/14/chartex" xmlns:cx7="http://schemas.microsoft.com/office/drawing/2016/5/13/chartex" xmlns:cx6="http://schemas.microsoft.com/office/drawing/2016/5/12/chartex" xmlns:cx5="http://schemas.microsoft.com/office/drawing/2016/5/11/chartex" xmlns:cx4="http://schemas.microsoft.com/office/drawing/2016/5/10/chartex" xmlns:cx3="http://schemas.microsoft.com/office/drawing/2016/5/9/chartex" xmlns:cx2="http://schemas.microsoft.com/office/drawing/2015/10/21/chartex" xmlns:cx1="http://schemas.microsoft.com/office/drawing/2015/9/8/chartex">
+          <mc:Fallback xmlns:cx1="http://schemas.microsoft.com/office/drawing/2015/9/8/chartex" xmlns:cx2="http://schemas.microsoft.com/office/drawing/2015/10/21/chartex" xmlns:cx3="http://schemas.microsoft.com/office/drawing/2016/5/9/chartex" xmlns:cx4="http://schemas.microsoft.com/office/drawing/2016/5/10/chartex" xmlns:cx5="http://schemas.microsoft.com/office/drawing/2016/5/11/chartex" xmlns:cx6="http://schemas.microsoft.com/office/drawing/2016/5/12/chartex" xmlns:cx7="http://schemas.microsoft.com/office/drawing/2016/5/13/chartex" xmlns:cx8="http://schemas.microsoft.com/office/drawing/2016/5/14/chartex" xmlns:aink="http://schemas.microsoft.com/office/drawing/2016/ink" xmlns:am3d="http://schemas.microsoft.com/office/drawing/2017/model3d" xmlns:w16cid="http://schemas.microsoft.com/office/word/2016/wordml/cid">
             <w:pict>
               <v:shape w14:anchorId="24D883E7" id="_x0000_s1030" type="#_x0000_t202" style="position:absolute;margin-left:107.7pt;margin-top:83.4pt;width:68.25pt;height:36pt;z-index:-251637760;visibility:visible;mso-wrap-style:square;mso-width-percent:0;mso-height-percent:0;mso-wrap-distance-left:9pt;mso-wrap-distance-top:3.6pt;mso-wrap-distance-right:9pt;mso-wrap-distance-bottom:3.6pt;mso-position-horizontal:absolute;mso-position-horizontal-relative:text;mso-position-vertical:absolute;mso-position-vertical-relative:text;mso-width-percent:0;mso-height-percent:0;mso-width-relative:margin;mso-height-relative:margin;v-text-anchor:top" o:gfxdata="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" stroked="f">
                 <v:textbox>
@@ -4929,7 +5175,7 @@
               </wp:anchor>
             </w:drawing>
           </mc:Choice>
-          <mc:Fallback xmlns:w16cid="http://schemas.microsoft.com/office/word/2016/wordml/cid" xmlns:am3d="http://schemas.microsoft.com/office/drawing/2017/model3d" xmlns:aink="http://schemas.microsoft.com/office/drawing/2016/ink" xmlns:cx8="http://schemas.microsoft.com/office/drawing/2016/5/14/chartex" xmlns:cx7="http://schemas.microsoft.com/office/drawing/2016/5/13/chartex" xmlns:cx6="http://schemas.microsoft.com/office/drawing/2016/5/12/chartex" xmlns:cx5="http://schemas.microsoft.com/office/drawing/2016/5/11/chartex" xmlns:cx4="http://schemas.microsoft.com/office/drawing/2016/5/10/chartex" xmlns:cx3="http://schemas.microsoft.com/office/drawing/2016/5/9/chartex" xmlns:cx2="http://schemas.microsoft.com/office/drawing/2015/10/21/chartex" xmlns:cx1="http://schemas.microsoft.com/office/drawing/2015/9/8/chartex">
+          <mc:Fallback xmlns:cx1="http://schemas.microsoft.com/office/drawing/2015/9/8/chartex" xmlns:cx2="http://schemas.microsoft.com/office/drawing/2015/10/21/chartex" xmlns:cx3="http://schemas.microsoft.com/office/drawing/2016/5/9/chartex" xmlns:cx4="http://schemas.microsoft.com/office/drawing/2016/5/10/chartex" xmlns:cx5="http://schemas.microsoft.com/office/drawing/2016/5/11/chartex" xmlns:cx6="http://schemas.microsoft.com/office/drawing/2016/5/12/chartex" xmlns:cx7="http://schemas.microsoft.com/office/drawing/2016/5/13/chartex" xmlns:cx8="http://schemas.microsoft.com/office/drawing/2016/5/14/chartex" xmlns:aink="http://schemas.microsoft.com/office/drawing/2016/ink" xmlns:am3d="http://schemas.microsoft.com/office/drawing/2017/model3d" xmlns:w16cid="http://schemas.microsoft.com/office/word/2016/wordml/cid">
             <w:pict>
               <v:shape w14:anchorId="092FCC84" id="_x0000_s1031" type="#_x0000_t202" style="position:absolute;margin-left:31.2pt;margin-top:83.4pt;width:68.25pt;height:19.5pt;z-index:-251639808;visibility:visible;mso-wrap-style:square;mso-width-percent:0;mso-height-percent:0;mso-wrap-distance-left:9pt;mso-wrap-distance-top:3.6pt;mso-wrap-distance-right:9pt;mso-wrap-distance-bottom:3.6pt;mso-position-horizontal:absolute;mso-position-horizontal-relative:text;mso-position-vertical:absolute;mso-position-vertical-relative:text;mso-width-percent:0;mso-height-percent:0;mso-width-relative:margin;mso-height-relative:margin;v-text-anchor:top" o:gfxdata="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" stroked="f">
                 <v:textbox>
@@ -5045,7 +5291,7 @@
               </wp:anchor>
             </w:drawing>
           </mc:Choice>
-          <mc:Fallback xmlns:w16cid="http://schemas.microsoft.com/office/word/2016/wordml/cid" xmlns:am3d="http://schemas.microsoft.com/office/drawing/2017/model3d" xmlns:aink="http://schemas.microsoft.com/office/drawing/2016/ink" xmlns:cx8="http://schemas.microsoft.com/office/drawing/2016/5/14/chartex" xmlns:cx7="http://schemas.microsoft.com/office/drawing/2016/5/13/chartex" xmlns:cx6="http://schemas.microsoft.com/office/drawing/2016/5/12/chartex" xmlns:cx5="http://schemas.microsoft.com/office/drawing/2016/5/11/chartex" xmlns:cx4="http://schemas.microsoft.com/office/drawing/2016/5/10/chartex" xmlns:cx3="http://schemas.microsoft.com/office/drawing/2016/5/9/chartex" xmlns:cx2="http://schemas.microsoft.com/office/drawing/2015/10/21/chartex" xmlns:cx1="http://schemas.microsoft.com/office/drawing/2015/9/8/chartex">
+          <mc:Fallback xmlns:cx1="http://schemas.microsoft.com/office/drawing/2015/9/8/chartex" xmlns:cx2="http://schemas.microsoft.com/office/drawing/2015/10/21/chartex" xmlns:cx3="http://schemas.microsoft.com/office/drawing/2016/5/9/chartex" xmlns:cx4="http://schemas.microsoft.com/office/drawing/2016/5/10/chartex" xmlns:cx5="http://schemas.microsoft.com/office/drawing/2016/5/11/chartex" xmlns:cx6="http://schemas.microsoft.com/office/drawing/2016/5/12/chartex" xmlns:cx7="http://schemas.microsoft.com/office/drawing/2016/5/13/chartex" xmlns:cx8="http://schemas.microsoft.com/office/drawing/2016/5/14/chartex" xmlns:aink="http://schemas.microsoft.com/office/drawing/2016/ink" xmlns:am3d="http://schemas.microsoft.com/office/drawing/2017/model3d" xmlns:w16cid="http://schemas.microsoft.com/office/word/2016/wordml/cid">
             <w:pict>
               <v:shape w14:anchorId="7DB39898" id="_x0000_s1032" type="#_x0000_t202" style="position:absolute;margin-left:76.2pt;margin-top:9.15pt;width:243pt;height:110.6pt;z-index:-251641856;visibility:visible;mso-wrap-style:square;mso-width-percent:0;mso-height-percent:200;mso-wrap-distance-left:9pt;mso-wrap-distance-top:3.6pt;mso-wrap-distance-right:9pt;mso-wrap-distance-bottom:3.6pt;mso-position-horizontal:absolute;mso-position-horizontal-relative:text;mso-position-vertical:absolute;mso-position-vertical-relative:text;mso-width-percent:0;mso-height-percent:200;mso-width-relative:margin;mso-height-relative:margin;v-text-anchor:top" o:gfxdata="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" stroked="f">
                 <v:textbox style="mso-fit-shape-to-text:t">
@@ -5231,7 +5477,7 @@
               </wp:anchor>
             </w:drawing>
           </mc:Choice>
-          <mc:Fallback xmlns:w16cid="http://schemas.microsoft.com/office/word/2016/wordml/cid" xmlns:am3d="http://schemas.microsoft.com/office/drawing/2017/model3d" xmlns:aink="http://schemas.microsoft.com/office/drawing/2016/ink" xmlns:cx8="http://schemas.microsoft.com/office/drawing/2016/5/14/chartex" xmlns:cx7="http://schemas.microsoft.com/office/drawing/2016/5/13/chartex" xmlns:cx6="http://schemas.microsoft.com/office/drawing/2016/5/12/chartex" xmlns:cx5="http://schemas.microsoft.com/office/drawing/2016/5/11/chartex" xmlns:cx4="http://schemas.microsoft.com/office/drawing/2016/5/10/chartex" xmlns:cx3="http://schemas.microsoft.com/office/drawing/2016/5/9/chartex" xmlns:cx2="http://schemas.microsoft.com/office/drawing/2015/10/21/chartex" xmlns:cx1="http://schemas.microsoft.com/office/drawing/2015/9/8/chartex">
+          <mc:Fallback xmlns:cx1="http://schemas.microsoft.com/office/drawing/2015/9/8/chartex" xmlns:cx2="http://schemas.microsoft.com/office/drawing/2015/10/21/chartex" xmlns:cx3="http://schemas.microsoft.com/office/drawing/2016/5/9/chartex" xmlns:cx4="http://schemas.microsoft.com/office/drawing/2016/5/10/chartex" xmlns:cx5="http://schemas.microsoft.com/office/drawing/2016/5/11/chartex" xmlns:cx6="http://schemas.microsoft.com/office/drawing/2016/5/12/chartex" xmlns:cx7="http://schemas.microsoft.com/office/drawing/2016/5/13/chartex" xmlns:cx8="http://schemas.microsoft.com/office/drawing/2016/5/14/chartex" xmlns:aink="http://schemas.microsoft.com/office/drawing/2016/ink" xmlns:am3d="http://schemas.microsoft.com/office/drawing/2017/model3d" xmlns:w16cid="http://schemas.microsoft.com/office/word/2016/wordml/cid">
             <w:pict>
               <v:shape w14:anchorId="72B97D91" id="_x0000_s1033" type="#_x0000_t202" style="position:absolute;margin-left:198.45pt;margin-top:14.95pt;width:43.5pt;height:19.5pt;z-index:-251631616;visibility:visible;mso-wrap-style:square;mso-width-percent:0;mso-height-percent:0;mso-wrap-distance-left:9pt;mso-wrap-distance-top:3.6pt;mso-wrap-distance-right:9pt;mso-wrap-distance-bottom:3.6pt;mso-position-horizontal:absolute;mso-position-horizontal-relative:margin;mso-position-vertical:absolute;mso-position-vertical-relative:text;mso-width-percent:0;mso-height-percent:0;mso-width-relative:margin;mso-height-relative:margin;v-text-anchor:top" o:gfxdata="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" stroked="f">
                 <v:textbox>
@@ -5359,7 +5605,7 @@
               </wp:anchor>
             </w:drawing>
           </mc:Choice>
-          <mc:Fallback xmlns:w16cid="http://schemas.microsoft.com/office/word/2016/wordml/cid" xmlns:am3d="http://schemas.microsoft.com/office/drawing/2017/model3d" xmlns:aink="http://schemas.microsoft.com/office/drawing/2016/ink" xmlns:cx8="http://schemas.microsoft.com/office/drawing/2016/5/14/chartex" xmlns:cx7="http://schemas.microsoft.com/office/drawing/2016/5/13/chartex" xmlns:cx6="http://schemas.microsoft.com/office/drawing/2016/5/12/chartex" xmlns:cx5="http://schemas.microsoft.com/office/drawing/2016/5/11/chartex" xmlns:cx4="http://schemas.microsoft.com/office/drawing/2016/5/10/chartex" xmlns:cx3="http://schemas.microsoft.com/office/drawing/2016/5/9/chartex" xmlns:cx2="http://schemas.microsoft.com/office/drawing/2015/10/21/chartex" xmlns:cx1="http://schemas.microsoft.com/office/drawing/2015/9/8/chartex">
+          <mc:Fallback xmlns:cx1="http://schemas.microsoft.com/office/drawing/2015/9/8/chartex" xmlns:cx2="http://schemas.microsoft.com/office/drawing/2015/10/21/chartex" xmlns:cx3="http://schemas.microsoft.com/office/drawing/2016/5/9/chartex" xmlns:cx4="http://schemas.microsoft.com/office/drawing/2016/5/10/chartex" xmlns:cx5="http://schemas.microsoft.com/office/drawing/2016/5/11/chartex" xmlns:cx6="http://schemas.microsoft.com/office/drawing/2016/5/12/chartex" xmlns:cx7="http://schemas.microsoft.com/office/drawing/2016/5/13/chartex" xmlns:cx8="http://schemas.microsoft.com/office/drawing/2016/5/14/chartex" xmlns:aink="http://schemas.microsoft.com/office/drawing/2016/ink" xmlns:am3d="http://schemas.microsoft.com/office/drawing/2017/model3d" xmlns:w16cid="http://schemas.microsoft.com/office/word/2016/wordml/cid">
             <w:pict>
               <v:shape w14:anchorId="31A53E60" id="_x0000_s1034" type="#_x0000_t202" style="position:absolute;margin-left:239.25pt;margin-top:11pt;width:176.25pt;height:37.5pt;z-index:-251633664;visibility:visible;mso-wrap-style:square;mso-width-percent:0;mso-height-percent:0;mso-wrap-distance-left:9pt;mso-wrap-distance-top:3.6pt;mso-wrap-distance-right:9pt;mso-wrap-distance-bottom:3.6pt;mso-position-horizontal:absolute;mso-position-horizontal-relative:text;mso-position-vertical:absolute;mso-position-vertical-relative:text;mso-width-percent:0;mso-height-percent:0;mso-width-relative:margin;mso-height-relative:margin;v-text-anchor:top" o:gfxdata="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" stroked="f">
                 <v:textbox>

</xml_diff>